<commit_message>
state update and fetching data update
</commit_message>
<xml_diff>
--- a/diagrams/vdom-adom_in_react.docx
+++ b/diagrams/vdom-adom_in_react.docx
@@ -3,8 +3,6 @@
 <w:document xmlns:wpc="http://schemas.microsoft.com/office/word/2010/wordprocessingCanvas" xmlns:cx="http://schemas.microsoft.com/office/drawing/2014/chartex" xmlns:cx1="http://schemas.microsoft.com/office/drawing/2015/9/8/chartex" xmlns:cx2="http://schemas.microsoft.com/office/drawing/2015/10/21/chartex" xmlns:cx3="http://schemas.microsoft.com/office/drawing/2016/5/9/chartex" xmlns:cx4="http://schemas.microsoft.com/office/drawing/2016/5/10/chartex" xmlns:cx5="http://schemas.microsoft.com/office/drawing/2016/5/11/chartex" xmlns:cx6="http://schemas.microsoft.com/office/drawing/2016/5/12/chartex" xmlns:cx7="http://schemas.microsoft.com/office/drawing/2016/5/13/chartex" xmlns:cx8="http://schemas.microsoft.com/office/drawing/2016/5/14/chartex" xmlns:mc="http://schemas.openxmlformats.org/markup-compatibility/2006" xmlns:aink="http://schemas.microsoft.com/office/drawing/2016/ink" xmlns:am3d="http://schemas.microsoft.com/office/drawing/2017/model3d" xmlns:o="urn:schemas-microsoft-com:office:office" xmlns:r="http://schemas.openxmlformats.org/officeDocument/2006/relationships" xmlns:m="http://schemas.openxmlformats.org/officeDocument/2006/math" xmlns:v="urn:schemas-microsoft-com:vml" xmlns:wp14="http://schemas.microsoft.com/office/word/2010/wordprocessingDrawing" xmlns:wp="http://schemas.openxmlformats.org/drawingml/2006/wordprocessingDrawing" xmlns:w10="urn:schemas-microsoft-com:office:word" xmlns:w="http://schemas.openxmlformats.org/wordprocessingml/2006/main" xmlns:w14="http://schemas.microsoft.com/office/word/2010/wordml" xmlns:w15="http://schemas.microsoft.com/office/word/2012/wordml" xmlns:w16cid="http://schemas.microsoft.com/office/word/2016/wordml/cid" xmlns:w16se="http://schemas.microsoft.com/office/word/2015/wordml/symex" xmlns:wpg="http://schemas.microsoft.com/office/word/2010/wordprocessingGroup" xmlns:wpi="http://schemas.microsoft.com/office/word/2010/wordprocessingInk" xmlns:wne="http://schemas.microsoft.com/office/word/2006/wordml" xmlns:wps="http://schemas.microsoft.com/office/word/2010/wordprocessingShape" mc:Ignorable="w14 w15 w16se w16cid wp14">
   <w:body>
     <w:p>
-      <w:bookmarkStart w:id="0" w:name="_GoBack"/>
-      <w:bookmarkEnd w:id="0"/>
       <w:r>
         <w:rPr>
           <w:noProof/>
@@ -12,7 +10,2578 @@
         <mc:AlternateContent>
           <mc:Choice Requires="wps">
             <w:drawing>
-              <wp:anchor distT="0" distB="0" distL="114300" distR="114300" simplePos="0" relativeHeight="251709440" behindDoc="0" locked="0" layoutInCell="1" allowOverlap="1" wp14:anchorId="104FF593" wp14:editId="28949BC4">
+              <wp:anchor distT="0" distB="0" distL="114300" distR="114300" simplePos="0" relativeHeight="251672576" behindDoc="0" locked="0" layoutInCell="1" allowOverlap="1" wp14:anchorId="36EF0B36" wp14:editId="3ADE8BC1">
+                <wp:simplePos x="0" y="0"/>
+                <wp:positionH relativeFrom="column">
+                  <wp:posOffset>647700</wp:posOffset>
+                </wp:positionH>
+                <wp:positionV relativeFrom="paragraph">
+                  <wp:posOffset>-388303</wp:posOffset>
+                </wp:positionV>
+                <wp:extent cx="495300" cy="116522"/>
+                <wp:effectExtent l="0" t="0" r="76200" b="74295"/>
+                <wp:wrapNone/>
+                <wp:docPr id="9" name="Straight Arrow Connector 9"/>
+                <wp:cNvGraphicFramePr/>
+                <a:graphic xmlns:a="http://schemas.openxmlformats.org/drawingml/2006/main">
+                  <a:graphicData uri="http://schemas.microsoft.com/office/word/2010/wordprocessingShape">
+                    <wps:wsp>
+                      <wps:cNvCnPr/>
+                      <wps:spPr>
+                        <a:xfrm>
+                          <a:off x="0" y="0"/>
+                          <a:ext cx="495300" cy="116522"/>
+                        </a:xfrm>
+                        <a:prstGeom prst="straightConnector1">
+                          <a:avLst/>
+                        </a:prstGeom>
+                        <a:ln>
+                          <a:tailEnd type="triangle"/>
+                        </a:ln>
+                      </wps:spPr>
+                      <wps:style>
+                        <a:lnRef idx="1">
+                          <a:schemeClr val="accent1"/>
+                        </a:lnRef>
+                        <a:fillRef idx="0">
+                          <a:schemeClr val="accent1"/>
+                        </a:fillRef>
+                        <a:effectRef idx="0">
+                          <a:schemeClr val="accent1"/>
+                        </a:effectRef>
+                        <a:fontRef idx="minor">
+                          <a:schemeClr val="tx1"/>
+                        </a:fontRef>
+                      </wps:style>
+                      <wps:bodyPr/>
+                    </wps:wsp>
+                  </a:graphicData>
+                </a:graphic>
+                <wp14:sizeRelH relativeFrom="margin">
+                  <wp14:pctWidth>0</wp14:pctWidth>
+                </wp14:sizeRelH>
+                <wp14:sizeRelV relativeFrom="margin">
+                  <wp14:pctHeight>0</wp14:pctHeight>
+                </wp14:sizeRelV>
+              </wp:anchor>
+            </w:drawing>
+          </mc:Choice>
+          <mc:Fallback>
+            <w:pict>
+              <v:shapetype w14:anchorId="709FCF4E" id="_x0000_t32" coordsize="21600,21600" o:spt="32" o:oned="t" path="m,l21600,21600e" filled="f">
+                <v:path arrowok="t" fillok="f" o:connecttype="none"/>
+                <o:lock v:ext="edit" shapetype="t"/>
+              </v:shapetype>
+              <v:shape id="Straight Arrow Connector 9" o:spid="_x0000_s1026" type="#_x0000_t32" style="position:absolute;margin-left:51pt;margin-top:-30.6pt;width:39pt;height:9.15pt;z-index:251672576;visibility:visible;mso-wrap-style:square;mso-width-percent:0;mso-height-percent:0;mso-wrap-distance-left:9pt;mso-wrap-distance-top:0;mso-wrap-distance-right:9pt;mso-wrap-distance-bottom:0;mso-position-horizontal:absolute;mso-position-horizontal-relative:text;mso-position-vertical:absolute;mso-position-vertical-relative:text;mso-width-percent:0;mso-height-percent:0;mso-width-relative:margin;mso-height-relative:margin" o:gfxdata="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" strokecolor="#4472c4 [3204]" strokeweight=".5pt">
+                <v:stroke endarrow="block" joinstyle="miter"/>
+              </v:shape>
+            </w:pict>
+          </mc:Fallback>
+        </mc:AlternateContent>
+      </w:r>
+      <w:r>
+        <w:rPr>
+          <w:noProof/>
+        </w:rPr>
+        <mc:AlternateContent>
+          <mc:Choice Requires="wps">
+            <w:drawing>
+              <wp:anchor distT="0" distB="0" distL="114300" distR="114300" simplePos="0" relativeHeight="251743232" behindDoc="0" locked="0" layoutInCell="1" allowOverlap="1" wp14:anchorId="02296A86" wp14:editId="7A978479">
+                <wp:simplePos x="0" y="0"/>
+                <wp:positionH relativeFrom="column">
+                  <wp:posOffset>671512</wp:posOffset>
+                </wp:positionH>
+                <wp:positionV relativeFrom="paragraph">
+                  <wp:posOffset>-704850</wp:posOffset>
+                </wp:positionV>
+                <wp:extent cx="2452687" cy="300038"/>
+                <wp:effectExtent l="0" t="57150" r="24130" b="24130"/>
+                <wp:wrapNone/>
+                <wp:docPr id="55" name="Straight Arrow Connector 55"/>
+                <wp:cNvGraphicFramePr/>
+                <a:graphic xmlns:a="http://schemas.openxmlformats.org/drawingml/2006/main">
+                  <a:graphicData uri="http://schemas.microsoft.com/office/word/2010/wordprocessingShape">
+                    <wps:wsp>
+                      <wps:cNvCnPr/>
+                      <wps:spPr>
+                        <a:xfrm flipV="1">
+                          <a:off x="0" y="0"/>
+                          <a:ext cx="2452687" cy="300038"/>
+                        </a:xfrm>
+                        <a:prstGeom prst="straightConnector1">
+                          <a:avLst/>
+                        </a:prstGeom>
+                        <a:ln>
+                          <a:tailEnd type="triangle"/>
+                        </a:ln>
+                      </wps:spPr>
+                      <wps:style>
+                        <a:lnRef idx="1">
+                          <a:schemeClr val="accent1"/>
+                        </a:lnRef>
+                        <a:fillRef idx="0">
+                          <a:schemeClr val="accent1"/>
+                        </a:fillRef>
+                        <a:effectRef idx="0">
+                          <a:schemeClr val="accent1"/>
+                        </a:effectRef>
+                        <a:fontRef idx="minor">
+                          <a:schemeClr val="tx1"/>
+                        </a:fontRef>
+                      </wps:style>
+                      <wps:bodyPr/>
+                    </wps:wsp>
+                  </a:graphicData>
+                </a:graphic>
+              </wp:anchor>
+            </w:drawing>
+          </mc:Choice>
+          <mc:Fallback>
+            <w:pict>
+              <v:shape w14:anchorId="07B16FA6" id="Straight Arrow Connector 55" o:spid="_x0000_s1026" type="#_x0000_t32" style="position:absolute;margin-left:52.85pt;margin-top:-55.5pt;width:193.1pt;height:23.65pt;flip:y;z-index:251743232;visibility:visible;mso-wrap-style:square;mso-wrap-distance-left:9pt;mso-wrap-distance-top:0;mso-wrap-distance-right:9pt;mso-wrap-distance-bottom:0;mso-position-horizontal:absolute;mso-position-horizontal-relative:text;mso-position-vertical:absolute;mso-position-vertical-relative:text" o:gfxdata="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" strokecolor="#4472c4 [3204]" strokeweight=".5pt">
+                <v:stroke endarrow="block" joinstyle="miter"/>
+              </v:shape>
+            </w:pict>
+          </mc:Fallback>
+        </mc:AlternateContent>
+      </w:r>
+      <w:r>
+        <w:rPr>
+          <w:noProof/>
+        </w:rPr>
+        <mc:AlternateContent>
+          <mc:Choice Requires="wps">
+            <w:drawing>
+              <wp:anchor distT="0" distB="0" distL="114300" distR="114300" simplePos="0" relativeHeight="251738112" behindDoc="0" locked="0" layoutInCell="1" allowOverlap="1" wp14:anchorId="092579BA" wp14:editId="42CBE55E">
+                <wp:simplePos x="0" y="0"/>
+                <wp:positionH relativeFrom="column">
+                  <wp:posOffset>4257040</wp:posOffset>
+                </wp:positionH>
+                <wp:positionV relativeFrom="paragraph">
+                  <wp:posOffset>-747078</wp:posOffset>
+                </wp:positionV>
+                <wp:extent cx="1123950" cy="309562"/>
+                <wp:effectExtent l="0" t="0" r="19050" b="14605"/>
+                <wp:wrapNone/>
+                <wp:docPr id="52" name="Rectangle 52"/>
+                <wp:cNvGraphicFramePr/>
+                <a:graphic xmlns:a="http://schemas.openxmlformats.org/drawingml/2006/main">
+                  <a:graphicData uri="http://schemas.microsoft.com/office/word/2010/wordprocessingShape">
+                    <wps:wsp>
+                      <wps:cNvSpPr/>
+                      <wps:spPr>
+                        <a:xfrm>
+                          <a:off x="0" y="0"/>
+                          <a:ext cx="1123950" cy="309562"/>
+                        </a:xfrm>
+                        <a:prstGeom prst="rect">
+                          <a:avLst/>
+                        </a:prstGeom>
+                      </wps:spPr>
+                      <wps:style>
+                        <a:lnRef idx="2">
+                          <a:schemeClr val="accent1">
+                            <a:shade val="50000"/>
+                          </a:schemeClr>
+                        </a:lnRef>
+                        <a:fillRef idx="1">
+                          <a:schemeClr val="accent1"/>
+                        </a:fillRef>
+                        <a:effectRef idx="0">
+                          <a:schemeClr val="accent1"/>
+                        </a:effectRef>
+                        <a:fontRef idx="minor">
+                          <a:schemeClr val="lt1"/>
+                        </a:fontRef>
+                      </wps:style>
+                      <wps:txbx>
+                        <w:txbxContent>
+                          <w:p>
+                            <w:pPr>
+                              <w:jc w:val="center"/>
+                              <w:rPr>
+                                <w:lang w:val="en-IN"/>
+                              </w:rPr>
+                            </w:pPr>
+                            <w:r>
+                              <w:rPr>
+                                <w:lang w:val="en-IN"/>
+                              </w:rPr>
+                              <w:t>Loading…</w:t>
+                            </w:r>
+                          </w:p>
+                        </w:txbxContent>
+                      </wps:txbx>
+                      <wps:bodyPr rot="0" spcFirstLastPara="0" vertOverflow="overflow" horzOverflow="overflow" vert="horz" wrap="square" lIns="91440" tIns="45720" rIns="91440" bIns="45720" numCol="1" spcCol="0" rtlCol="0" fromWordArt="0" anchor="ctr" anchorCtr="0" forceAA="0" compatLnSpc="1">
+                        <a:prstTxWarp prst="textNoShape">
+                          <a:avLst/>
+                        </a:prstTxWarp>
+                        <a:noAutofit/>
+                      </wps:bodyPr>
+                    </wps:wsp>
+                  </a:graphicData>
+                </a:graphic>
+                <wp14:sizeRelH relativeFrom="margin">
+                  <wp14:pctWidth>0</wp14:pctWidth>
+                </wp14:sizeRelH>
+                <wp14:sizeRelV relativeFrom="margin">
+                  <wp14:pctHeight>0</wp14:pctHeight>
+                </wp14:sizeRelV>
+              </wp:anchor>
+            </w:drawing>
+          </mc:Choice>
+          <mc:Fallback>
+            <w:pict>
+              <v:rect w14:anchorId="092579BA" id="Rectangle 52" o:spid="_x0000_s1026" style="position:absolute;margin-left:335.2pt;margin-top:-58.85pt;width:88.5pt;height:24.35pt;z-index:251738112;visibility:visible;mso-wrap-style:square;mso-width-percent:0;mso-height-percent:0;mso-wrap-distance-left:9pt;mso-wrap-distance-top:0;mso-wrap-distance-right:9pt;mso-wrap-distance-bottom:0;mso-position-horizontal:absolute;mso-position-horizontal-relative:text;mso-position-vertical:absolute;mso-position-vertical-relative:text;mso-width-percent:0;mso-height-percent:0;mso-width-relative:margin;mso-height-relative:margin;v-text-anchor:middle" o:gfxdata="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" fillcolor="#4472c4 [3204]" strokecolor="#1f3763 [1604]" strokeweight="1pt">
+                <v:textbox>
+                  <w:txbxContent>
+                    <w:p>
+                      <w:pPr>
+                        <w:jc w:val="center"/>
+                        <w:rPr>
+                          <w:lang w:val="en-IN"/>
+                        </w:rPr>
+                      </w:pPr>
+                      <w:r>
+                        <w:rPr>
+                          <w:lang w:val="en-IN"/>
+                        </w:rPr>
+                        <w:t>Loading…</w:t>
+                      </w:r>
+                    </w:p>
+                  </w:txbxContent>
+                </v:textbox>
+              </v:rect>
+            </w:pict>
+          </mc:Fallback>
+        </mc:AlternateContent>
+      </w:r>
+      <w:r>
+        <w:rPr>
+          <w:noProof/>
+        </w:rPr>
+        <mc:AlternateContent>
+          <mc:Choice Requires="wps">
+            <w:drawing>
+              <wp:anchor distT="0" distB="0" distL="114300" distR="114300" simplePos="0" relativeHeight="251673600" behindDoc="0" locked="0" layoutInCell="1" allowOverlap="1" wp14:anchorId="24396E51" wp14:editId="40198230">
+                <wp:simplePos x="0" y="0"/>
+                <wp:positionH relativeFrom="column">
+                  <wp:posOffset>1181100</wp:posOffset>
+                </wp:positionH>
+                <wp:positionV relativeFrom="paragraph">
+                  <wp:posOffset>-423862</wp:posOffset>
+                </wp:positionV>
+                <wp:extent cx="2095500" cy="2328545"/>
+                <wp:effectExtent l="0" t="0" r="19050" b="14605"/>
+                <wp:wrapNone/>
+                <wp:docPr id="10" name="Rectangle 10"/>
+                <wp:cNvGraphicFramePr/>
+                <a:graphic xmlns:a="http://schemas.openxmlformats.org/drawingml/2006/main">
+                  <a:graphicData uri="http://schemas.microsoft.com/office/word/2010/wordprocessingShape">
+                    <wps:wsp>
+                      <wps:cNvSpPr/>
+                      <wps:spPr>
+                        <a:xfrm>
+                          <a:off x="0" y="0"/>
+                          <a:ext cx="2095500" cy="2328545"/>
+                        </a:xfrm>
+                        <a:prstGeom prst="rect">
+                          <a:avLst/>
+                        </a:prstGeom>
+                        <a:noFill/>
+                      </wps:spPr>
+                      <wps:style>
+                        <a:lnRef idx="2">
+                          <a:schemeClr val="accent1">
+                            <a:shade val="50000"/>
+                          </a:schemeClr>
+                        </a:lnRef>
+                        <a:fillRef idx="1">
+                          <a:schemeClr val="accent1"/>
+                        </a:fillRef>
+                        <a:effectRef idx="0">
+                          <a:schemeClr val="accent1"/>
+                        </a:effectRef>
+                        <a:fontRef idx="minor">
+                          <a:schemeClr val="lt1"/>
+                        </a:fontRef>
+                      </wps:style>
+                      <wps:bodyPr rot="0" spcFirstLastPara="0" vertOverflow="overflow" horzOverflow="overflow" vert="horz" wrap="square" lIns="91440" tIns="45720" rIns="91440" bIns="45720" numCol="1" spcCol="0" rtlCol="0" fromWordArt="0" anchor="ctr" anchorCtr="0" forceAA="0" compatLnSpc="1">
+                        <a:prstTxWarp prst="textNoShape">
+                          <a:avLst/>
+                        </a:prstTxWarp>
+                        <a:noAutofit/>
+                      </wps:bodyPr>
+                    </wps:wsp>
+                  </a:graphicData>
+                </a:graphic>
+                <wp14:sizeRelV relativeFrom="margin">
+                  <wp14:pctHeight>0</wp14:pctHeight>
+                </wp14:sizeRelV>
+              </wp:anchor>
+            </w:drawing>
+          </mc:Choice>
+          <mc:Fallback>
+            <w:pict>
+              <v:rect w14:anchorId="37EE7885" id="Rectangle 10" o:spid="_x0000_s1026" style="position:absolute;margin-left:93pt;margin-top:-33.35pt;width:165pt;height:183.35pt;z-index:251673600;visibility:visible;mso-wrap-style:square;mso-height-percent:0;mso-wrap-distance-left:9pt;mso-wrap-distance-top:0;mso-wrap-distance-right:9pt;mso-wrap-distance-bottom:0;mso-position-horizontal:absolute;mso-position-horizontal-relative:text;mso-position-vertical:absolute;mso-position-vertical-relative:text;mso-height-percent:0;mso-height-relative:margin;v-text-anchor:middle" o:gfxdata="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" filled="f" strokecolor="#1f3763 [1604]" strokeweight="1pt"/>
+            </w:pict>
+          </mc:Fallback>
+        </mc:AlternateContent>
+      </w:r>
+      <w:r>
+        <w:rPr>
+          <w:noProof/>
+        </w:rPr>
+        <mc:AlternateContent>
+          <mc:Choice Requires="wps">
+            <w:drawing>
+              <wp:anchor distT="0" distB="0" distL="114300" distR="114300" simplePos="0" relativeHeight="251677696" behindDoc="0" locked="0" layoutInCell="1" allowOverlap="1" wp14:anchorId="2F49A5B5" wp14:editId="65557895">
+                <wp:simplePos x="0" y="0"/>
+                <wp:positionH relativeFrom="column">
+                  <wp:posOffset>3867150</wp:posOffset>
+                </wp:positionH>
+                <wp:positionV relativeFrom="paragraph">
+                  <wp:posOffset>-204787</wp:posOffset>
+                </wp:positionV>
+                <wp:extent cx="2095500" cy="2023745"/>
+                <wp:effectExtent l="0" t="0" r="19050" b="14605"/>
+                <wp:wrapNone/>
+                <wp:docPr id="14" name="Rectangle 14"/>
+                <wp:cNvGraphicFramePr/>
+                <a:graphic xmlns:a="http://schemas.openxmlformats.org/drawingml/2006/main">
+                  <a:graphicData uri="http://schemas.microsoft.com/office/word/2010/wordprocessingShape">
+                    <wps:wsp>
+                      <wps:cNvSpPr/>
+                      <wps:spPr>
+                        <a:xfrm>
+                          <a:off x="0" y="0"/>
+                          <a:ext cx="2095500" cy="2023745"/>
+                        </a:xfrm>
+                        <a:prstGeom prst="rect">
+                          <a:avLst/>
+                        </a:prstGeom>
+                        <a:noFill/>
+                      </wps:spPr>
+                      <wps:style>
+                        <a:lnRef idx="2">
+                          <a:schemeClr val="accent1">
+                            <a:shade val="50000"/>
+                          </a:schemeClr>
+                        </a:lnRef>
+                        <a:fillRef idx="1">
+                          <a:schemeClr val="accent1"/>
+                        </a:fillRef>
+                        <a:effectRef idx="0">
+                          <a:schemeClr val="accent1"/>
+                        </a:effectRef>
+                        <a:fontRef idx="minor">
+                          <a:schemeClr val="lt1"/>
+                        </a:fontRef>
+                      </wps:style>
+                      <wps:bodyPr rot="0" spcFirstLastPara="0" vertOverflow="overflow" horzOverflow="overflow" vert="horz" wrap="square" lIns="91440" tIns="45720" rIns="91440" bIns="45720" numCol="1" spcCol="0" rtlCol="0" fromWordArt="0" anchor="ctr" anchorCtr="0" forceAA="0" compatLnSpc="1">
+                        <a:prstTxWarp prst="textNoShape">
+                          <a:avLst/>
+                        </a:prstTxWarp>
+                        <a:noAutofit/>
+                      </wps:bodyPr>
+                    </wps:wsp>
+                  </a:graphicData>
+                </a:graphic>
+                <wp14:sizeRelV relativeFrom="margin">
+                  <wp14:pctHeight>0</wp14:pctHeight>
+                </wp14:sizeRelV>
+              </wp:anchor>
+            </w:drawing>
+          </mc:Choice>
+          <mc:Fallback>
+            <w:pict>
+              <v:rect w14:anchorId="45F7A850" id="Rectangle 14" o:spid="_x0000_s1026" style="position:absolute;margin-left:304.5pt;margin-top:-16.1pt;width:165pt;height:159.35pt;z-index:251677696;visibility:visible;mso-wrap-style:square;mso-height-percent:0;mso-wrap-distance-left:9pt;mso-wrap-distance-top:0;mso-wrap-distance-right:9pt;mso-wrap-distance-bottom:0;mso-position-horizontal:absolute;mso-position-horizontal-relative:text;mso-position-vertical:absolute;mso-position-vertical-relative:text;mso-height-percent:0;mso-height-relative:margin;v-text-anchor:middle" o:gfxdata="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" filled="f" strokecolor="#1f3763 [1604]" strokeweight="1pt"/>
+            </w:pict>
+          </mc:Fallback>
+        </mc:AlternateContent>
+      </w:r>
+      <w:r>
+        <w:rPr>
+          <w:noProof/>
+        </w:rPr>
+        <mc:AlternateContent>
+          <mc:Choice Requires="wps">
+            <w:drawing>
+              <wp:anchor distT="0" distB="0" distL="114300" distR="114300" simplePos="0" relativeHeight="251692032" behindDoc="0" locked="0" layoutInCell="1" allowOverlap="1" wp14:anchorId="47B00E74" wp14:editId="06D402B6">
+                <wp:simplePos x="0" y="0"/>
+                <wp:positionH relativeFrom="column">
+                  <wp:posOffset>3070860</wp:posOffset>
+                </wp:positionH>
+                <wp:positionV relativeFrom="paragraph">
+                  <wp:posOffset>-623887</wp:posOffset>
+                </wp:positionV>
+                <wp:extent cx="1143000" cy="0"/>
+                <wp:effectExtent l="0" t="76200" r="19050" b="95250"/>
+                <wp:wrapNone/>
+                <wp:docPr id="22" name="Straight Arrow Connector 22"/>
+                <wp:cNvGraphicFramePr/>
+                <a:graphic xmlns:a="http://schemas.openxmlformats.org/drawingml/2006/main">
+                  <a:graphicData uri="http://schemas.microsoft.com/office/word/2010/wordprocessingShape">
+                    <wps:wsp>
+                      <wps:cNvCnPr/>
+                      <wps:spPr>
+                        <a:xfrm>
+                          <a:off x="0" y="0"/>
+                          <a:ext cx="1143000" cy="0"/>
+                        </a:xfrm>
+                        <a:prstGeom prst="straightConnector1">
+                          <a:avLst/>
+                        </a:prstGeom>
+                        <a:ln>
+                          <a:tailEnd type="triangle"/>
+                        </a:ln>
+                      </wps:spPr>
+                      <wps:style>
+                        <a:lnRef idx="1">
+                          <a:schemeClr val="accent1"/>
+                        </a:lnRef>
+                        <a:fillRef idx="0">
+                          <a:schemeClr val="accent1"/>
+                        </a:fillRef>
+                        <a:effectRef idx="0">
+                          <a:schemeClr val="accent1"/>
+                        </a:effectRef>
+                        <a:fontRef idx="minor">
+                          <a:schemeClr val="tx1"/>
+                        </a:fontRef>
+                      </wps:style>
+                      <wps:bodyPr/>
+                    </wps:wsp>
+                  </a:graphicData>
+                </a:graphic>
+              </wp:anchor>
+            </w:drawing>
+          </mc:Choice>
+          <mc:Fallback>
+            <w:pict>
+              <v:shape w14:anchorId="26FDED21" id="Straight Arrow Connector 22" o:spid="_x0000_s1026" type="#_x0000_t32" style="position:absolute;margin-left:241.8pt;margin-top:-49.1pt;width:90pt;height:0;z-index:251692032;visibility:visible;mso-wrap-style:square;mso-wrap-distance-left:9pt;mso-wrap-distance-top:0;mso-wrap-distance-right:9pt;mso-wrap-distance-bottom:0;mso-position-horizontal:absolute;mso-position-horizontal-relative:text;mso-position-vertical:absolute;mso-position-vertical-relative:text" o:gfxdata="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" strokecolor="#4472c4 [3204]" strokeweight=".5pt">
+                <v:stroke endarrow="block" joinstyle="miter"/>
+              </v:shape>
+            </w:pict>
+          </mc:Fallback>
+        </mc:AlternateContent>
+      </w:r>
+      <w:r>
+        <w:rPr>
+          <w:noProof/>
+        </w:rPr>
+        <mc:AlternateContent>
+          <mc:Choice Requires="wps">
+            <w:drawing>
+              <wp:anchor distT="0" distB="0" distL="114300" distR="114300" simplePos="0" relativeHeight="251708416" behindDoc="0" locked="0" layoutInCell="1" allowOverlap="1" wp14:anchorId="2432D8A8" wp14:editId="340966F1">
+                <wp:simplePos x="0" y="0"/>
+                <wp:positionH relativeFrom="column">
+                  <wp:posOffset>3208655</wp:posOffset>
+                </wp:positionH>
+                <wp:positionV relativeFrom="paragraph">
+                  <wp:posOffset>-738505</wp:posOffset>
+                </wp:positionV>
+                <wp:extent cx="742950" cy="247650"/>
+                <wp:effectExtent l="0" t="0" r="19050" b="19050"/>
+                <wp:wrapNone/>
+                <wp:docPr id="35" name="Text Box 35"/>
+                <wp:cNvGraphicFramePr/>
+                <a:graphic xmlns:a="http://schemas.openxmlformats.org/drawingml/2006/main">
+                  <a:graphicData uri="http://schemas.microsoft.com/office/word/2010/wordprocessingShape">
+                    <wps:wsp>
+                      <wps:cNvSpPr txBox="1"/>
+                      <wps:spPr>
+                        <a:xfrm>
+                          <a:off x="0" y="0"/>
+                          <a:ext cx="742950" cy="247650"/>
+                        </a:xfrm>
+                        <a:prstGeom prst="rect">
+                          <a:avLst/>
+                        </a:prstGeom>
+                        <a:solidFill>
+                          <a:schemeClr val="lt1"/>
+                        </a:solidFill>
+                        <a:ln w="6350">
+                          <a:solidFill>
+                            <a:prstClr val="black"/>
+                          </a:solidFill>
+                        </a:ln>
+                      </wps:spPr>
+                      <wps:txbx>
+                        <w:txbxContent>
+                          <w:p>
+                            <w:r>
+                              <w:t>mounting</w:t>
+                            </w:r>
+                          </w:p>
+                        </w:txbxContent>
+                      </wps:txbx>
+                      <wps:bodyPr rot="0" spcFirstLastPara="0" vertOverflow="overflow" horzOverflow="overflow" vert="horz" wrap="square" lIns="91440" tIns="45720" rIns="91440" bIns="45720" numCol="1" spcCol="0" rtlCol="0" fromWordArt="0" anchor="t" anchorCtr="0" forceAA="0" compatLnSpc="1">
+                        <a:prstTxWarp prst="textNoShape">
+                          <a:avLst/>
+                        </a:prstTxWarp>
+                        <a:noAutofit/>
+                      </wps:bodyPr>
+                    </wps:wsp>
+                  </a:graphicData>
+                </a:graphic>
+                <wp14:sizeRelH relativeFrom="margin">
+                  <wp14:pctWidth>0</wp14:pctWidth>
+                </wp14:sizeRelH>
+              </wp:anchor>
+            </w:drawing>
+          </mc:Choice>
+          <mc:Fallback>
+            <w:pict>
+              <v:shapetype w14:anchorId="2432D8A8" id="_x0000_t202" coordsize="21600,21600" o:spt="202" path="m,l,21600r21600,l21600,xe">
+                <v:stroke joinstyle="miter"/>
+                <v:path gradientshapeok="t" o:connecttype="rect"/>
+              </v:shapetype>
+              <v:shape id="Text Box 35" o:spid="_x0000_s1027" type="#_x0000_t202" style="position:absolute;margin-left:252.65pt;margin-top:-58.15pt;width:58.5pt;height:19.5pt;z-index:251708416;visibility:visible;mso-wrap-style:square;mso-width-percent:0;mso-wrap-distance-left:9pt;mso-wrap-distance-top:0;mso-wrap-distance-right:9pt;mso-wrap-distance-bottom:0;mso-position-horizontal:absolute;mso-position-horizontal-relative:text;mso-position-vertical:absolute;mso-position-vertical-relative:text;mso-width-percent:0;mso-width-relative:margin;v-text-anchor:top" o:gfxdata="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" fillcolor="white [3201]" strokeweight=".5pt">
+                <v:textbox>
+                  <w:txbxContent>
+                    <w:p>
+                      <w:r>
+                        <w:t>mounting</w:t>
+                      </w:r>
+                    </w:p>
+                  </w:txbxContent>
+                </v:textbox>
+              </v:shape>
+            </w:pict>
+          </mc:Fallback>
+        </mc:AlternateContent>
+      </w:r>
+      <w:r>
+        <w:rPr>
+          <w:noProof/>
+        </w:rPr>
+        <mc:AlternateContent>
+          <mc:Choice Requires="wps">
+            <w:drawing>
+              <wp:anchor distT="0" distB="0" distL="114300" distR="114300" simplePos="0" relativeHeight="251742208" behindDoc="0" locked="0" layoutInCell="1" allowOverlap="1" wp14:anchorId="18A79165" wp14:editId="5BAB553B">
+                <wp:simplePos x="0" y="0"/>
+                <wp:positionH relativeFrom="column">
+                  <wp:posOffset>3024188</wp:posOffset>
+                </wp:positionH>
+                <wp:positionV relativeFrom="paragraph">
+                  <wp:posOffset>1504950</wp:posOffset>
+                </wp:positionV>
+                <wp:extent cx="819150" cy="247650"/>
+                <wp:effectExtent l="0" t="0" r="19050" b="19050"/>
+                <wp:wrapNone/>
+                <wp:docPr id="54" name="Text Box 54"/>
+                <wp:cNvGraphicFramePr/>
+                <a:graphic xmlns:a="http://schemas.openxmlformats.org/drawingml/2006/main">
+                  <a:graphicData uri="http://schemas.microsoft.com/office/word/2010/wordprocessingShape">
+                    <wps:wsp>
+                      <wps:cNvSpPr txBox="1"/>
+                      <wps:spPr>
+                        <a:xfrm>
+                          <a:off x="0" y="0"/>
+                          <a:ext cx="819150" cy="247650"/>
+                        </a:xfrm>
+                        <a:prstGeom prst="rect">
+                          <a:avLst/>
+                        </a:prstGeom>
+                        <a:solidFill>
+                          <a:schemeClr val="lt1"/>
+                        </a:solidFill>
+                        <a:ln w="6350">
+                          <a:solidFill>
+                            <a:prstClr val="black"/>
+                          </a:solidFill>
+                        </a:ln>
+                      </wps:spPr>
+                      <wps:txbx>
+                        <w:txbxContent>
+                          <w:p>
+                            <w:pPr>
+                              <w:rPr>
+                                <w:lang w:val="en-IN"/>
+                              </w:rPr>
+                            </w:pPr>
+                            <w:r>
+                              <w:rPr>
+                                <w:lang w:val="en-IN"/>
+                              </w:rPr>
+                              <w:t>updating</w:t>
+                            </w:r>
+                          </w:p>
+                        </w:txbxContent>
+                      </wps:txbx>
+                      <wps:bodyPr rot="0" spcFirstLastPara="0" vertOverflow="overflow" horzOverflow="overflow" vert="horz" wrap="square" lIns="91440" tIns="45720" rIns="91440" bIns="45720" numCol="1" spcCol="0" rtlCol="0" fromWordArt="0" anchor="t" anchorCtr="0" forceAA="0" compatLnSpc="1">
+                        <a:prstTxWarp prst="textNoShape">
+                          <a:avLst/>
+                        </a:prstTxWarp>
+                        <a:noAutofit/>
+                      </wps:bodyPr>
+                    </wps:wsp>
+                  </a:graphicData>
+                </a:graphic>
+                <wp14:sizeRelH relativeFrom="margin">
+                  <wp14:pctWidth>0</wp14:pctWidth>
+                </wp14:sizeRelH>
+              </wp:anchor>
+            </w:drawing>
+          </mc:Choice>
+          <mc:Fallback>
+            <w:pict>
+              <v:shape w14:anchorId="18A79165" id="Text Box 54" o:spid="_x0000_s1028" type="#_x0000_t202" style="position:absolute;margin-left:238.15pt;margin-top:118.5pt;width:64.5pt;height:19.5pt;z-index:251742208;visibility:visible;mso-wrap-style:square;mso-width-percent:0;mso-wrap-distance-left:9pt;mso-wrap-distance-top:0;mso-wrap-distance-right:9pt;mso-wrap-distance-bottom:0;mso-position-horizontal:absolute;mso-position-horizontal-relative:text;mso-position-vertical:absolute;mso-position-vertical-relative:text;mso-width-percent:0;mso-width-relative:margin;v-text-anchor:top" o:gfxdata="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" fillcolor="white [3201]" strokeweight=".5pt">
+                <v:textbox>
+                  <w:txbxContent>
+                    <w:p>
+                      <w:pPr>
+                        <w:rPr>
+                          <w:lang w:val="en-IN"/>
+                        </w:rPr>
+                      </w:pPr>
+                      <w:r>
+                        <w:rPr>
+                          <w:lang w:val="en-IN"/>
+                        </w:rPr>
+                        <w:t>updating</w:t>
+                      </w:r>
+                    </w:p>
+                  </w:txbxContent>
+                </v:textbox>
+              </v:shape>
+            </w:pict>
+          </mc:Fallback>
+        </mc:AlternateContent>
+      </w:r>
+      <w:r>
+        <w:rPr>
+          <w:noProof/>
+        </w:rPr>
+        <mc:AlternateContent>
+          <mc:Choice Requires="wps">
+            <w:drawing>
+              <wp:anchor distT="0" distB="0" distL="114300" distR="114300" simplePos="0" relativeHeight="251740160" behindDoc="0" locked="0" layoutInCell="1" allowOverlap="1" wp14:anchorId="365F37FB" wp14:editId="7F95844D">
+                <wp:simplePos x="0" y="0"/>
+                <wp:positionH relativeFrom="column">
+                  <wp:posOffset>2861945</wp:posOffset>
+                </wp:positionH>
+                <wp:positionV relativeFrom="paragraph">
+                  <wp:posOffset>1647825</wp:posOffset>
+                </wp:positionV>
+                <wp:extent cx="1143000" cy="0"/>
+                <wp:effectExtent l="0" t="76200" r="19050" b="95250"/>
+                <wp:wrapNone/>
+                <wp:docPr id="53" name="Straight Arrow Connector 53"/>
+                <wp:cNvGraphicFramePr/>
+                <a:graphic xmlns:a="http://schemas.openxmlformats.org/drawingml/2006/main">
+                  <a:graphicData uri="http://schemas.microsoft.com/office/word/2010/wordprocessingShape">
+                    <wps:wsp>
+                      <wps:cNvCnPr/>
+                      <wps:spPr>
+                        <a:xfrm>
+                          <a:off x="0" y="0"/>
+                          <a:ext cx="1143000" cy="0"/>
+                        </a:xfrm>
+                        <a:prstGeom prst="straightConnector1">
+                          <a:avLst/>
+                        </a:prstGeom>
+                        <a:ln>
+                          <a:tailEnd type="triangle"/>
+                        </a:ln>
+                      </wps:spPr>
+                      <wps:style>
+                        <a:lnRef idx="1">
+                          <a:schemeClr val="accent1"/>
+                        </a:lnRef>
+                        <a:fillRef idx="0">
+                          <a:schemeClr val="accent1"/>
+                        </a:fillRef>
+                        <a:effectRef idx="0">
+                          <a:schemeClr val="accent1"/>
+                        </a:effectRef>
+                        <a:fontRef idx="minor">
+                          <a:schemeClr val="tx1"/>
+                        </a:fontRef>
+                      </wps:style>
+                      <wps:bodyPr/>
+                    </wps:wsp>
+                  </a:graphicData>
+                </a:graphic>
+              </wp:anchor>
+            </w:drawing>
+          </mc:Choice>
+          <mc:Fallback>
+            <w:pict>
+              <v:shape w14:anchorId="25587F2E" id="Straight Arrow Connector 53" o:spid="_x0000_s1026" type="#_x0000_t32" style="position:absolute;margin-left:225.35pt;margin-top:129.75pt;width:90pt;height:0;z-index:251740160;visibility:visible;mso-wrap-style:square;mso-wrap-distance-left:9pt;mso-wrap-distance-top:0;mso-wrap-distance-right:9pt;mso-wrap-distance-bottom:0;mso-position-horizontal:absolute;mso-position-horizontal-relative:text;mso-position-vertical:absolute;mso-position-vertical-relative:text" o:gfxdata="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" strokecolor="#4472c4 [3204]" strokeweight=".5pt">
+                <v:stroke endarrow="block" joinstyle="miter"/>
+              </v:shape>
+            </w:pict>
+          </mc:Fallback>
+        </mc:AlternateContent>
+      </w:r>
+      <w:r>
+        <w:rPr>
+          <w:noProof/>
+        </w:rPr>
+        <mc:AlternateContent>
+          <mc:Choice Requires="wps">
+            <w:drawing>
+              <wp:anchor distT="0" distB="0" distL="114300" distR="114300" simplePos="0" relativeHeight="251726848" behindDoc="0" locked="0" layoutInCell="1" allowOverlap="1" wp14:anchorId="75041E21" wp14:editId="2D8AA621">
+                <wp:simplePos x="0" y="0"/>
+                <wp:positionH relativeFrom="column">
+                  <wp:posOffset>2886075</wp:posOffset>
+                </wp:positionH>
+                <wp:positionV relativeFrom="paragraph">
+                  <wp:posOffset>161925</wp:posOffset>
+                </wp:positionV>
+                <wp:extent cx="476250" cy="242888"/>
+                <wp:effectExtent l="0" t="0" r="19050" b="24130"/>
+                <wp:wrapNone/>
+                <wp:docPr id="46" name="Rectangle 46"/>
+                <wp:cNvGraphicFramePr/>
+                <a:graphic xmlns:a="http://schemas.openxmlformats.org/drawingml/2006/main">
+                  <a:graphicData uri="http://schemas.microsoft.com/office/word/2010/wordprocessingShape">
+                    <wps:wsp>
+                      <wps:cNvSpPr/>
+                      <wps:spPr>
+                        <a:xfrm>
+                          <a:off x="0" y="0"/>
+                          <a:ext cx="476250" cy="242888"/>
+                        </a:xfrm>
+                        <a:prstGeom prst="rect">
+                          <a:avLst/>
+                        </a:prstGeom>
+                      </wps:spPr>
+                      <wps:style>
+                        <a:lnRef idx="2">
+                          <a:schemeClr val="dk1">
+                            <a:shade val="50000"/>
+                          </a:schemeClr>
+                        </a:lnRef>
+                        <a:fillRef idx="1">
+                          <a:schemeClr val="dk1"/>
+                        </a:fillRef>
+                        <a:effectRef idx="0">
+                          <a:schemeClr val="dk1"/>
+                        </a:effectRef>
+                        <a:fontRef idx="minor">
+                          <a:schemeClr val="lt1"/>
+                        </a:fontRef>
+                      </wps:style>
+                      <wps:txbx>
+                        <w:txbxContent>
+                          <w:p>
+                            <w:pPr>
+                              <w:jc w:val="center"/>
+                              <w:rPr>
+                                <w:lang w:val="en-IN"/>
+                              </w:rPr>
+                            </w:pPr>
+                            <w:r>
+                              <w:rPr>
+                                <w:lang w:val="en-IN"/>
+                              </w:rPr>
+                              <w:t>4</w:t>
+                            </w:r>
+                          </w:p>
+                        </w:txbxContent>
+                      </wps:txbx>
+                      <wps:bodyPr rot="0" spcFirstLastPara="0" vertOverflow="overflow" horzOverflow="overflow" vert="horz" wrap="square" lIns="91440" tIns="45720" rIns="91440" bIns="45720" numCol="1" spcCol="0" rtlCol="0" fromWordArt="0" anchor="ctr" anchorCtr="0" forceAA="0" compatLnSpc="1">
+                        <a:prstTxWarp prst="textNoShape">
+                          <a:avLst/>
+                        </a:prstTxWarp>
+                        <a:noAutofit/>
+                      </wps:bodyPr>
+                    </wps:wsp>
+                  </a:graphicData>
+                </a:graphic>
+                <wp14:sizeRelH relativeFrom="margin">
+                  <wp14:pctWidth>0</wp14:pctWidth>
+                </wp14:sizeRelH>
+                <wp14:sizeRelV relativeFrom="margin">
+                  <wp14:pctHeight>0</wp14:pctHeight>
+                </wp14:sizeRelV>
+              </wp:anchor>
+            </w:drawing>
+          </mc:Choice>
+          <mc:Fallback>
+            <w:pict>
+              <v:rect w14:anchorId="75041E21" id="Rectangle 46" o:spid="_x0000_s1029" style="position:absolute;margin-left:227.25pt;margin-top:12.75pt;width:37.5pt;height:19.15pt;z-index:251726848;visibility:visible;mso-wrap-style:square;mso-width-percent:0;mso-height-percent:0;mso-wrap-distance-left:9pt;mso-wrap-distance-top:0;mso-wrap-distance-right:9pt;mso-wrap-distance-bottom:0;mso-position-horizontal:absolute;mso-position-horizontal-relative:text;mso-position-vertical:absolute;mso-position-vertical-relative:text;mso-width-percent:0;mso-height-percent:0;mso-width-relative:margin;mso-height-relative:margin;v-text-anchor:middle" o:gfxdata="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" fillcolor="black [3200]" strokecolor="black [1600]" strokeweight="1pt">
+                <v:textbox>
+                  <w:txbxContent>
+                    <w:p>
+                      <w:pPr>
+                        <w:jc w:val="center"/>
+                        <w:rPr>
+                          <w:lang w:val="en-IN"/>
+                        </w:rPr>
+                      </w:pPr>
+                      <w:r>
+                        <w:rPr>
+                          <w:lang w:val="en-IN"/>
+                        </w:rPr>
+                        <w:t>4</w:t>
+                      </w:r>
+                    </w:p>
+                  </w:txbxContent>
+                </v:textbox>
+              </v:rect>
+            </w:pict>
+          </mc:Fallback>
+        </mc:AlternateContent>
+      </w:r>
+      <w:r>
+        <w:rPr>
+          <w:noProof/>
+        </w:rPr>
+        <mc:AlternateContent>
+          <mc:Choice Requires="wps">
+            <w:drawing>
+              <wp:anchor distT="0" distB="0" distL="114300" distR="114300" simplePos="0" relativeHeight="251728896" behindDoc="0" locked="0" layoutInCell="1" allowOverlap="1" wp14:anchorId="219E63BF" wp14:editId="6802DA39">
+                <wp:simplePos x="0" y="0"/>
+                <wp:positionH relativeFrom="column">
+                  <wp:posOffset>3043238</wp:posOffset>
+                </wp:positionH>
+                <wp:positionV relativeFrom="paragraph">
+                  <wp:posOffset>376237</wp:posOffset>
+                </wp:positionV>
+                <wp:extent cx="442913" cy="257175"/>
+                <wp:effectExtent l="0" t="0" r="14605" b="28575"/>
+                <wp:wrapNone/>
+                <wp:docPr id="47" name="Rectangle 47"/>
+                <wp:cNvGraphicFramePr/>
+                <a:graphic xmlns:a="http://schemas.openxmlformats.org/drawingml/2006/main">
+                  <a:graphicData uri="http://schemas.microsoft.com/office/word/2010/wordprocessingShape">
+                    <wps:wsp>
+                      <wps:cNvSpPr/>
+                      <wps:spPr>
+                        <a:xfrm>
+                          <a:off x="0" y="0"/>
+                          <a:ext cx="442913" cy="257175"/>
+                        </a:xfrm>
+                        <a:prstGeom prst="rect">
+                          <a:avLst/>
+                        </a:prstGeom>
+                      </wps:spPr>
+                      <wps:style>
+                        <a:lnRef idx="2">
+                          <a:schemeClr val="dk1">
+                            <a:shade val="50000"/>
+                          </a:schemeClr>
+                        </a:lnRef>
+                        <a:fillRef idx="1">
+                          <a:schemeClr val="dk1"/>
+                        </a:fillRef>
+                        <a:effectRef idx="0">
+                          <a:schemeClr val="dk1"/>
+                        </a:effectRef>
+                        <a:fontRef idx="minor">
+                          <a:schemeClr val="lt1"/>
+                        </a:fontRef>
+                      </wps:style>
+                      <wps:txbx>
+                        <w:txbxContent>
+                          <w:p>
+                            <w:pPr>
+                              <w:jc w:val="center"/>
+                              <w:rPr>
+                                <w:lang w:val="en-IN"/>
+                              </w:rPr>
+                            </w:pPr>
+                            <w:r>
+                              <w:rPr>
+                                <w:lang w:val="en-IN"/>
+                              </w:rPr>
+                              <w:t>5</w:t>
+                            </w:r>
+                          </w:p>
+                        </w:txbxContent>
+                      </wps:txbx>
+                      <wps:bodyPr rot="0" spcFirstLastPara="0" vertOverflow="overflow" horzOverflow="overflow" vert="horz" wrap="square" lIns="91440" tIns="45720" rIns="91440" bIns="45720" numCol="1" spcCol="0" rtlCol="0" fromWordArt="0" anchor="ctr" anchorCtr="0" forceAA="0" compatLnSpc="1">
+                        <a:prstTxWarp prst="textNoShape">
+                          <a:avLst/>
+                        </a:prstTxWarp>
+                        <a:noAutofit/>
+                      </wps:bodyPr>
+                    </wps:wsp>
+                  </a:graphicData>
+                </a:graphic>
+                <wp14:sizeRelH relativeFrom="margin">
+                  <wp14:pctWidth>0</wp14:pctWidth>
+                </wp14:sizeRelH>
+                <wp14:sizeRelV relativeFrom="margin">
+                  <wp14:pctHeight>0</wp14:pctHeight>
+                </wp14:sizeRelV>
+              </wp:anchor>
+            </w:drawing>
+          </mc:Choice>
+          <mc:Fallback>
+            <w:pict>
+              <v:rect w14:anchorId="219E63BF" id="Rectangle 47" o:spid="_x0000_s1030" style="position:absolute;margin-left:239.65pt;margin-top:29.6pt;width:34.9pt;height:20.25pt;z-index:251728896;visibility:visible;mso-wrap-style:square;mso-width-percent:0;mso-height-percent:0;mso-wrap-distance-left:9pt;mso-wrap-distance-top:0;mso-wrap-distance-right:9pt;mso-wrap-distance-bottom:0;mso-position-horizontal:absolute;mso-position-horizontal-relative:text;mso-position-vertical:absolute;mso-position-vertical-relative:text;mso-width-percent:0;mso-height-percent:0;mso-width-relative:margin;mso-height-relative:margin;v-text-anchor:middle" o:gfxdata="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" fillcolor="black [3200]" strokecolor="black [1600]" strokeweight="1pt">
+                <v:textbox>
+                  <w:txbxContent>
+                    <w:p>
+                      <w:pPr>
+                        <w:jc w:val="center"/>
+                        <w:rPr>
+                          <w:lang w:val="en-IN"/>
+                        </w:rPr>
+                      </w:pPr>
+                      <w:r>
+                        <w:rPr>
+                          <w:lang w:val="en-IN"/>
+                        </w:rPr>
+                        <w:t>5</w:t>
+                      </w:r>
+                    </w:p>
+                  </w:txbxContent>
+                </v:textbox>
+              </v:rect>
+            </w:pict>
+          </mc:Fallback>
+        </mc:AlternateContent>
+      </w:r>
+      <w:r>
+        <w:rPr>
+          <w:noProof/>
+        </w:rPr>
+        <mc:AlternateContent>
+          <mc:Choice Requires="wps">
+            <w:drawing>
+              <wp:anchor distT="0" distB="0" distL="114300" distR="114300" simplePos="0" relativeHeight="251722752" behindDoc="0" locked="0" layoutInCell="1" allowOverlap="1" wp14:anchorId="7A20BF89" wp14:editId="5D6ACD84">
+                <wp:simplePos x="0" y="0"/>
+                <wp:positionH relativeFrom="column">
+                  <wp:posOffset>2533015</wp:posOffset>
+                </wp:positionH>
+                <wp:positionV relativeFrom="paragraph">
+                  <wp:posOffset>-237490</wp:posOffset>
+                </wp:positionV>
+                <wp:extent cx="447675" cy="285750"/>
+                <wp:effectExtent l="0" t="0" r="28575" b="19050"/>
+                <wp:wrapNone/>
+                <wp:docPr id="44" name="Rectangle 44"/>
+                <wp:cNvGraphicFramePr/>
+                <a:graphic xmlns:a="http://schemas.openxmlformats.org/drawingml/2006/main">
+                  <a:graphicData uri="http://schemas.microsoft.com/office/word/2010/wordprocessingShape">
+                    <wps:wsp>
+                      <wps:cNvSpPr/>
+                      <wps:spPr>
+                        <a:xfrm>
+                          <a:off x="0" y="0"/>
+                          <a:ext cx="447675" cy="285750"/>
+                        </a:xfrm>
+                        <a:prstGeom prst="rect">
+                          <a:avLst/>
+                        </a:prstGeom>
+                      </wps:spPr>
+                      <wps:style>
+                        <a:lnRef idx="2">
+                          <a:schemeClr val="dk1">
+                            <a:shade val="50000"/>
+                          </a:schemeClr>
+                        </a:lnRef>
+                        <a:fillRef idx="1">
+                          <a:schemeClr val="dk1"/>
+                        </a:fillRef>
+                        <a:effectRef idx="0">
+                          <a:schemeClr val="dk1"/>
+                        </a:effectRef>
+                        <a:fontRef idx="minor">
+                          <a:schemeClr val="lt1"/>
+                        </a:fontRef>
+                      </wps:style>
+                      <wps:txbx>
+                        <w:txbxContent>
+                          <w:p>
+                            <w:pPr>
+                              <w:jc w:val="center"/>
+                              <w:rPr>
+                                <w:lang w:val="en-IN"/>
+                              </w:rPr>
+                            </w:pPr>
+                            <w:r>
+                              <w:rPr>
+                                <w:lang w:val="en-IN"/>
+                              </w:rPr>
+                              <w:t>2</w:t>
+                            </w:r>
+                          </w:p>
+                        </w:txbxContent>
+                      </wps:txbx>
+                      <wps:bodyPr rot="0" spcFirstLastPara="0" vertOverflow="overflow" horzOverflow="overflow" vert="horz" wrap="square" lIns="91440" tIns="45720" rIns="91440" bIns="45720" numCol="1" spcCol="0" rtlCol="0" fromWordArt="0" anchor="ctr" anchorCtr="0" forceAA="0" compatLnSpc="1">
+                        <a:prstTxWarp prst="textNoShape">
+                          <a:avLst/>
+                        </a:prstTxWarp>
+                        <a:noAutofit/>
+                      </wps:bodyPr>
+                    </wps:wsp>
+                  </a:graphicData>
+                </a:graphic>
+                <wp14:sizeRelH relativeFrom="margin">
+                  <wp14:pctWidth>0</wp14:pctWidth>
+                </wp14:sizeRelH>
+                <wp14:sizeRelV relativeFrom="margin">
+                  <wp14:pctHeight>0</wp14:pctHeight>
+                </wp14:sizeRelV>
+              </wp:anchor>
+            </w:drawing>
+          </mc:Choice>
+          <mc:Fallback>
+            <w:pict>
+              <v:rect w14:anchorId="7A20BF89" id="Rectangle 44" o:spid="_x0000_s1031" style="position:absolute;margin-left:199.45pt;margin-top:-18.7pt;width:35.25pt;height:22.5pt;z-index:251722752;visibility:visible;mso-wrap-style:square;mso-width-percent:0;mso-height-percent:0;mso-wrap-distance-left:9pt;mso-wrap-distance-top:0;mso-wrap-distance-right:9pt;mso-wrap-distance-bottom:0;mso-position-horizontal:absolute;mso-position-horizontal-relative:text;mso-position-vertical:absolute;mso-position-vertical-relative:text;mso-width-percent:0;mso-height-percent:0;mso-width-relative:margin;mso-height-relative:margin;v-text-anchor:middle" o:gfxdata="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" fillcolor="black [3200]" strokecolor="black [1600]" strokeweight="1pt">
+                <v:textbox>
+                  <w:txbxContent>
+                    <w:p>
+                      <w:pPr>
+                        <w:jc w:val="center"/>
+                        <w:rPr>
+                          <w:lang w:val="en-IN"/>
+                        </w:rPr>
+                      </w:pPr>
+                      <w:r>
+                        <w:rPr>
+                          <w:lang w:val="en-IN"/>
+                        </w:rPr>
+                        <w:t>2</w:t>
+                      </w:r>
+                    </w:p>
+                  </w:txbxContent>
+                </v:textbox>
+              </v:rect>
+            </w:pict>
+          </mc:Fallback>
+        </mc:AlternateContent>
+      </w:r>
+      <w:r>
+        <w:rPr>
+          <w:noProof/>
+        </w:rPr>
+        <mc:AlternateContent>
+          <mc:Choice Requires="wps">
+            <w:drawing>
+              <wp:anchor distT="0" distB="0" distL="114300" distR="114300" simplePos="0" relativeHeight="251735040" behindDoc="0" locked="0" layoutInCell="1" allowOverlap="1" wp14:anchorId="67CEFDF0" wp14:editId="4C5FCE0C">
+                <wp:simplePos x="0" y="0"/>
+                <wp:positionH relativeFrom="margin">
+                  <wp:posOffset>3338512</wp:posOffset>
+                </wp:positionH>
+                <wp:positionV relativeFrom="paragraph">
+                  <wp:posOffset>2666683</wp:posOffset>
+                </wp:positionV>
+                <wp:extent cx="461963" cy="257175"/>
+                <wp:effectExtent l="0" t="0" r="14605" b="28575"/>
+                <wp:wrapNone/>
+                <wp:docPr id="50" name="Rectangle 50"/>
+                <wp:cNvGraphicFramePr/>
+                <a:graphic xmlns:a="http://schemas.openxmlformats.org/drawingml/2006/main">
+                  <a:graphicData uri="http://schemas.microsoft.com/office/word/2010/wordprocessingShape">
+                    <wps:wsp>
+                      <wps:cNvSpPr/>
+                      <wps:spPr>
+                        <a:xfrm>
+                          <a:off x="0" y="0"/>
+                          <a:ext cx="461963" cy="257175"/>
+                        </a:xfrm>
+                        <a:prstGeom prst="rect">
+                          <a:avLst/>
+                        </a:prstGeom>
+                      </wps:spPr>
+                      <wps:style>
+                        <a:lnRef idx="2">
+                          <a:schemeClr val="dk1">
+                            <a:shade val="50000"/>
+                          </a:schemeClr>
+                        </a:lnRef>
+                        <a:fillRef idx="1">
+                          <a:schemeClr val="dk1"/>
+                        </a:fillRef>
+                        <a:effectRef idx="0">
+                          <a:schemeClr val="dk1"/>
+                        </a:effectRef>
+                        <a:fontRef idx="minor">
+                          <a:schemeClr val="lt1"/>
+                        </a:fontRef>
+                      </wps:style>
+                      <wps:txbx>
+                        <w:txbxContent>
+                          <w:p>
+                            <w:pPr>
+                              <w:jc w:val="center"/>
+                              <w:rPr>
+                                <w:lang w:val="en-IN"/>
+                              </w:rPr>
+                            </w:pPr>
+                            <w:r>
+                              <w:rPr>
+                                <w:lang w:val="en-IN"/>
+                              </w:rPr>
+                              <w:t>4</w:t>
+                            </w:r>
+                          </w:p>
+                        </w:txbxContent>
+                      </wps:txbx>
+                      <wps:bodyPr rot="0" spcFirstLastPara="0" vertOverflow="overflow" horzOverflow="overflow" vert="horz" wrap="square" lIns="91440" tIns="45720" rIns="91440" bIns="45720" numCol="1" spcCol="0" rtlCol="0" fromWordArt="0" anchor="ctr" anchorCtr="0" forceAA="0" compatLnSpc="1">
+                        <a:prstTxWarp prst="textNoShape">
+                          <a:avLst/>
+                        </a:prstTxWarp>
+                        <a:noAutofit/>
+                      </wps:bodyPr>
+                    </wps:wsp>
+                  </a:graphicData>
+                </a:graphic>
+                <wp14:sizeRelH relativeFrom="margin">
+                  <wp14:pctWidth>0</wp14:pctWidth>
+                </wp14:sizeRelH>
+                <wp14:sizeRelV relativeFrom="margin">
+                  <wp14:pctHeight>0</wp14:pctHeight>
+                </wp14:sizeRelV>
+              </wp:anchor>
+            </w:drawing>
+          </mc:Choice>
+          <mc:Fallback>
+            <w:pict>
+              <v:rect w14:anchorId="67CEFDF0" id="Rectangle 50" o:spid="_x0000_s1032" style="position:absolute;margin-left:262.85pt;margin-top:210pt;width:36.4pt;height:20.25pt;z-index:251735040;visibility:visible;mso-wrap-style:square;mso-width-percent:0;mso-height-percent:0;mso-wrap-distance-left:9pt;mso-wrap-distance-top:0;mso-wrap-distance-right:9pt;mso-wrap-distance-bottom:0;mso-position-horizontal:absolute;mso-position-horizontal-relative:margin;mso-position-vertical:absolute;mso-position-vertical-relative:text;mso-width-percent:0;mso-height-percent:0;mso-width-relative:margin;mso-height-relative:margin;v-text-anchor:middle" o:gfxdata="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" fillcolor="black [3200]" strokecolor="black [1600]" strokeweight="1pt">
+                <v:textbox>
+                  <w:txbxContent>
+                    <w:p>
+                      <w:pPr>
+                        <w:jc w:val="center"/>
+                        <w:rPr>
+                          <w:lang w:val="en-IN"/>
+                        </w:rPr>
+                      </w:pPr>
+                      <w:r>
+                        <w:rPr>
+                          <w:lang w:val="en-IN"/>
+                        </w:rPr>
+                        <w:t>4</w:t>
+                      </w:r>
+                    </w:p>
+                  </w:txbxContent>
+                </v:textbox>
+                <w10:wrap anchorx="margin"/>
+              </v:rect>
+            </w:pict>
+          </mc:Fallback>
+        </mc:AlternateContent>
+      </w:r>
+      <w:r>
+        <w:rPr>
+          <w:noProof/>
+        </w:rPr>
+        <mc:AlternateContent>
+          <mc:Choice Requires="wps">
+            <w:drawing>
+              <wp:anchor distT="0" distB="0" distL="114300" distR="114300" simplePos="0" relativeHeight="251737088" behindDoc="0" locked="0" layoutInCell="1" allowOverlap="1" wp14:anchorId="6A6850EB" wp14:editId="79402D64">
+                <wp:simplePos x="0" y="0"/>
+                <wp:positionH relativeFrom="margin">
+                  <wp:posOffset>3138170</wp:posOffset>
+                </wp:positionH>
+                <wp:positionV relativeFrom="paragraph">
+                  <wp:posOffset>2390775</wp:posOffset>
+                </wp:positionV>
+                <wp:extent cx="461963" cy="257175"/>
+                <wp:effectExtent l="38100" t="38100" r="33655" b="47625"/>
+                <wp:wrapNone/>
+                <wp:docPr id="51" name="Rectangle 51"/>
+                <wp:cNvGraphicFramePr/>
+                <a:graphic xmlns:a="http://schemas.openxmlformats.org/drawingml/2006/main">
+                  <a:graphicData uri="http://schemas.microsoft.com/office/word/2010/wordprocessingShape">
+                    <wps:wsp>
+                      <wps:cNvSpPr/>
+                      <wps:spPr>
+                        <a:xfrm>
+                          <a:off x="0" y="0"/>
+                          <a:ext cx="461963" cy="257175"/>
+                        </a:xfrm>
+                        <a:prstGeom prst="rect">
+                          <a:avLst/>
+                        </a:prstGeom>
+                      </wps:spPr>
+                      <wps:style>
+                        <a:lnRef idx="2">
+                          <a:schemeClr val="dk1">
+                            <a:shade val="50000"/>
+                          </a:schemeClr>
+                        </a:lnRef>
+                        <a:fillRef idx="1">
+                          <a:schemeClr val="dk1"/>
+                        </a:fillRef>
+                        <a:effectRef idx="0">
+                          <a:schemeClr val="dk1"/>
+                        </a:effectRef>
+                        <a:fontRef idx="minor">
+                          <a:schemeClr val="lt1"/>
+                        </a:fontRef>
+                      </wps:style>
+                      <wps:txbx>
+                        <w:txbxContent>
+                          <w:p>
+                            <w:pPr>
+                              <w:jc w:val="center"/>
+                              <w:rPr>
+                                <w:lang w:val="en-IN"/>
+                              </w:rPr>
+                            </w:pPr>
+                            <w:r>
+                              <w:rPr>
+                                <w:lang w:val="en-IN"/>
+                              </w:rPr>
+                              <w:t>3</w:t>
+                            </w:r>
+                          </w:p>
+                        </w:txbxContent>
+                      </wps:txbx>
+                      <wps:bodyPr rot="0" spcFirstLastPara="0" vertOverflow="overflow" horzOverflow="overflow" vert="horz" wrap="square" lIns="91440" tIns="45720" rIns="91440" bIns="45720" numCol="1" spcCol="0" rtlCol="0" fromWordArt="0" anchor="ctr" anchorCtr="0" forceAA="0" compatLnSpc="1">
+                        <a:prstTxWarp prst="textNoShape">
+                          <a:avLst/>
+                        </a:prstTxWarp>
+                        <a:noAutofit/>
+                      </wps:bodyPr>
+                    </wps:wsp>
+                  </a:graphicData>
+                </a:graphic>
+                <wp14:sizeRelH relativeFrom="margin">
+                  <wp14:pctWidth>0</wp14:pctWidth>
+                </wp14:sizeRelH>
+                <wp14:sizeRelV relativeFrom="margin">
+                  <wp14:pctHeight>0</wp14:pctHeight>
+                </wp14:sizeRelV>
+              </wp:anchor>
+            </w:drawing>
+          </mc:Choice>
+          <mc:Fallback>
+            <w:pict>
+              <v:rect w14:anchorId="6A6850EB" id="Rectangle 51" o:spid="_x0000_s1033" style="position:absolute;margin-left:247.1pt;margin-top:188.25pt;width:36.4pt;height:20.25pt;z-index:251737088;visibility:visible;mso-wrap-style:square;mso-width-percent:0;mso-height-percent:0;mso-wrap-distance-left:9pt;mso-wrap-distance-top:0;mso-wrap-distance-right:9pt;mso-wrap-distance-bottom:0;mso-position-horizontal:absolute;mso-position-horizontal-relative:margin;mso-position-vertical:absolute;mso-position-vertical-relative:text;mso-width-percent:0;mso-height-percent:0;mso-width-relative:margin;mso-height-relative:margin;v-text-anchor:middle" o:gfxdata="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" fillcolor="black [3200]" strokecolor="black [1600]" strokeweight="1pt">
+                <v:textbox>
+                  <w:txbxContent>
+                    <w:p>
+                      <w:pPr>
+                        <w:jc w:val="center"/>
+                        <w:rPr>
+                          <w:lang w:val="en-IN"/>
+                        </w:rPr>
+                      </w:pPr>
+                      <w:r>
+                        <w:rPr>
+                          <w:lang w:val="en-IN"/>
+                        </w:rPr>
+                        <w:t>3</w:t>
+                      </w:r>
+                    </w:p>
+                  </w:txbxContent>
+                </v:textbox>
+                <w10:wrap anchorx="margin"/>
+              </v:rect>
+            </w:pict>
+          </mc:Fallback>
+        </mc:AlternateContent>
+      </w:r>
+      <w:r>
+        <w:rPr>
+          <w:noProof/>
+        </w:rPr>
+        <mc:AlternateContent>
+          <mc:Choice Requires="wps">
+            <w:drawing>
+              <wp:anchor distT="0" distB="0" distL="114300" distR="114300" simplePos="0" relativeHeight="251724800" behindDoc="0" locked="0" layoutInCell="1" allowOverlap="1" wp14:anchorId="2267687F" wp14:editId="667994F3">
+                <wp:simplePos x="0" y="0"/>
+                <wp:positionH relativeFrom="column">
+                  <wp:posOffset>2714624</wp:posOffset>
+                </wp:positionH>
+                <wp:positionV relativeFrom="paragraph">
+                  <wp:posOffset>-24130</wp:posOffset>
+                </wp:positionV>
+                <wp:extent cx="485775" cy="224155"/>
+                <wp:effectExtent l="0" t="0" r="28575" b="23495"/>
+                <wp:wrapNone/>
+                <wp:docPr id="45" name="Rectangle 45"/>
+                <wp:cNvGraphicFramePr/>
+                <a:graphic xmlns:a="http://schemas.openxmlformats.org/drawingml/2006/main">
+                  <a:graphicData uri="http://schemas.microsoft.com/office/word/2010/wordprocessingShape">
+                    <wps:wsp>
+                      <wps:cNvSpPr/>
+                      <wps:spPr>
+                        <a:xfrm>
+                          <a:off x="0" y="0"/>
+                          <a:ext cx="485775" cy="224155"/>
+                        </a:xfrm>
+                        <a:prstGeom prst="rect">
+                          <a:avLst/>
+                        </a:prstGeom>
+                      </wps:spPr>
+                      <wps:style>
+                        <a:lnRef idx="2">
+                          <a:schemeClr val="dk1">
+                            <a:shade val="50000"/>
+                          </a:schemeClr>
+                        </a:lnRef>
+                        <a:fillRef idx="1">
+                          <a:schemeClr val="dk1"/>
+                        </a:fillRef>
+                        <a:effectRef idx="0">
+                          <a:schemeClr val="dk1"/>
+                        </a:effectRef>
+                        <a:fontRef idx="minor">
+                          <a:schemeClr val="lt1"/>
+                        </a:fontRef>
+                      </wps:style>
+                      <wps:txbx>
+                        <w:txbxContent>
+                          <w:p>
+                            <w:pPr>
+                              <w:jc w:val="center"/>
+                              <w:rPr>
+                                <w:lang w:val="en-IN"/>
+                              </w:rPr>
+                            </w:pPr>
+                            <w:r>
+                              <w:rPr>
+                                <w:lang w:val="en-IN"/>
+                              </w:rPr>
+                              <w:t>3</w:t>
+                            </w:r>
+                          </w:p>
+                        </w:txbxContent>
+                      </wps:txbx>
+                      <wps:bodyPr rot="0" spcFirstLastPara="0" vertOverflow="overflow" horzOverflow="overflow" vert="horz" wrap="square" lIns="91440" tIns="45720" rIns="91440" bIns="45720" numCol="1" spcCol="0" rtlCol="0" fromWordArt="0" anchor="ctr" anchorCtr="0" forceAA="0" compatLnSpc="1">
+                        <a:prstTxWarp prst="textNoShape">
+                          <a:avLst/>
+                        </a:prstTxWarp>
+                        <a:noAutofit/>
+                      </wps:bodyPr>
+                    </wps:wsp>
+                  </a:graphicData>
+                </a:graphic>
+                <wp14:sizeRelH relativeFrom="margin">
+                  <wp14:pctWidth>0</wp14:pctWidth>
+                </wp14:sizeRelH>
+                <wp14:sizeRelV relativeFrom="margin">
+                  <wp14:pctHeight>0</wp14:pctHeight>
+                </wp14:sizeRelV>
+              </wp:anchor>
+            </w:drawing>
+          </mc:Choice>
+          <mc:Fallback>
+            <w:pict>
+              <v:rect w14:anchorId="2267687F" id="Rectangle 45" o:spid="_x0000_s1034" style="position:absolute;margin-left:213.75pt;margin-top:-1.9pt;width:38.25pt;height:17.65pt;z-index:251724800;visibility:visible;mso-wrap-style:square;mso-width-percent:0;mso-height-percent:0;mso-wrap-distance-left:9pt;mso-wrap-distance-top:0;mso-wrap-distance-right:9pt;mso-wrap-distance-bottom:0;mso-position-horizontal:absolute;mso-position-horizontal-relative:text;mso-position-vertical:absolute;mso-position-vertical-relative:text;mso-width-percent:0;mso-height-percent:0;mso-width-relative:margin;mso-height-relative:margin;v-text-anchor:middle" o:gfxdata="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" fillcolor="black [3200]" strokecolor="black [1600]" strokeweight="1pt">
+                <v:textbox>
+                  <w:txbxContent>
+                    <w:p>
+                      <w:pPr>
+                        <w:jc w:val="center"/>
+                        <w:rPr>
+                          <w:lang w:val="en-IN"/>
+                        </w:rPr>
+                      </w:pPr>
+                      <w:r>
+                        <w:rPr>
+                          <w:lang w:val="en-IN"/>
+                        </w:rPr>
+                        <w:t>3</w:t>
+                      </w:r>
+                    </w:p>
+                  </w:txbxContent>
+                </v:textbox>
+              </v:rect>
+            </w:pict>
+          </mc:Fallback>
+        </mc:AlternateContent>
+      </w:r>
+      <w:r>
+        <w:rPr>
+          <w:noProof/>
+        </w:rPr>
+        <mc:AlternateContent>
+          <mc:Choice Requires="wps">
+            <w:drawing>
+              <wp:anchor distT="0" distB="0" distL="114300" distR="114300" simplePos="0" relativeHeight="251720704" behindDoc="0" locked="0" layoutInCell="1" allowOverlap="1" wp14:anchorId="71DF82B7" wp14:editId="3B33B27B">
+                <wp:simplePos x="0" y="0"/>
+                <wp:positionH relativeFrom="column">
+                  <wp:posOffset>2362200</wp:posOffset>
+                </wp:positionH>
+                <wp:positionV relativeFrom="paragraph">
+                  <wp:posOffset>-404812</wp:posOffset>
+                </wp:positionV>
+                <wp:extent cx="357188" cy="257175"/>
+                <wp:effectExtent l="0" t="0" r="24130" b="28575"/>
+                <wp:wrapNone/>
+                <wp:docPr id="43" name="Rectangle 43"/>
+                <wp:cNvGraphicFramePr/>
+                <a:graphic xmlns:a="http://schemas.openxmlformats.org/drawingml/2006/main">
+                  <a:graphicData uri="http://schemas.microsoft.com/office/word/2010/wordprocessingShape">
+                    <wps:wsp>
+                      <wps:cNvSpPr/>
+                      <wps:spPr>
+                        <a:xfrm>
+                          <a:off x="0" y="0"/>
+                          <a:ext cx="357188" cy="257175"/>
+                        </a:xfrm>
+                        <a:prstGeom prst="rect">
+                          <a:avLst/>
+                        </a:prstGeom>
+                      </wps:spPr>
+                      <wps:style>
+                        <a:lnRef idx="2">
+                          <a:schemeClr val="dk1">
+                            <a:shade val="50000"/>
+                          </a:schemeClr>
+                        </a:lnRef>
+                        <a:fillRef idx="1">
+                          <a:schemeClr val="dk1"/>
+                        </a:fillRef>
+                        <a:effectRef idx="0">
+                          <a:schemeClr val="dk1"/>
+                        </a:effectRef>
+                        <a:fontRef idx="minor">
+                          <a:schemeClr val="lt1"/>
+                        </a:fontRef>
+                      </wps:style>
+                      <wps:txbx>
+                        <w:txbxContent>
+                          <w:p>
+                            <w:pPr>
+                              <w:jc w:val="center"/>
+                              <w:rPr>
+                                <w:lang w:val="en-IN"/>
+                              </w:rPr>
+                            </w:pPr>
+                            <w:r>
+                              <w:rPr>
+                                <w:lang w:val="en-IN"/>
+                              </w:rPr>
+                              <w:t>1</w:t>
+                            </w:r>
+                          </w:p>
+                        </w:txbxContent>
+                      </wps:txbx>
+                      <wps:bodyPr rot="0" spcFirstLastPara="0" vertOverflow="overflow" horzOverflow="overflow" vert="horz" wrap="square" lIns="91440" tIns="45720" rIns="91440" bIns="45720" numCol="1" spcCol="0" rtlCol="0" fromWordArt="0" anchor="ctr" anchorCtr="0" forceAA="0" compatLnSpc="1">
+                        <a:prstTxWarp prst="textNoShape">
+                          <a:avLst/>
+                        </a:prstTxWarp>
+                        <a:noAutofit/>
+                      </wps:bodyPr>
+                    </wps:wsp>
+                  </a:graphicData>
+                </a:graphic>
+                <wp14:sizeRelH relativeFrom="margin">
+                  <wp14:pctWidth>0</wp14:pctWidth>
+                </wp14:sizeRelH>
+                <wp14:sizeRelV relativeFrom="margin">
+                  <wp14:pctHeight>0</wp14:pctHeight>
+                </wp14:sizeRelV>
+              </wp:anchor>
+            </w:drawing>
+          </mc:Choice>
+          <mc:Fallback>
+            <w:pict>
+              <v:rect w14:anchorId="71DF82B7" id="Rectangle 43" o:spid="_x0000_s1035" style="position:absolute;margin-left:186pt;margin-top:-31.85pt;width:28.15pt;height:20.25pt;z-index:251720704;visibility:visible;mso-wrap-style:square;mso-width-percent:0;mso-height-percent:0;mso-wrap-distance-left:9pt;mso-wrap-distance-top:0;mso-wrap-distance-right:9pt;mso-wrap-distance-bottom:0;mso-position-horizontal:absolute;mso-position-horizontal-relative:text;mso-position-vertical:absolute;mso-position-vertical-relative:text;mso-width-percent:0;mso-height-percent:0;mso-width-relative:margin;mso-height-relative:margin;v-text-anchor:middle" o:gfxdata="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" fillcolor="black [3200]" strokecolor="black [1600]" strokeweight="1pt">
+                <v:textbox>
+                  <w:txbxContent>
+                    <w:p>
+                      <w:pPr>
+                        <w:jc w:val="center"/>
+                        <w:rPr>
+                          <w:lang w:val="en-IN"/>
+                        </w:rPr>
+                      </w:pPr>
+                      <w:r>
+                        <w:rPr>
+                          <w:lang w:val="en-IN"/>
+                        </w:rPr>
+                        <w:t>1</w:t>
+                      </w:r>
+                    </w:p>
+                  </w:txbxContent>
+                </v:textbox>
+              </v:rect>
+            </w:pict>
+          </mc:Fallback>
+        </mc:AlternateContent>
+      </w:r>
+      <w:r>
+        <w:rPr>
+          <w:noProof/>
+        </w:rPr>
+        <mc:AlternateContent>
+          <mc:Choice Requires="wps">
+            <w:drawing>
+              <wp:anchor distT="0" distB="0" distL="114300" distR="114300" simplePos="0" relativeHeight="251732992" behindDoc="0" locked="0" layoutInCell="1" allowOverlap="1" wp14:anchorId="5E023A48" wp14:editId="1682C7E8">
+                <wp:simplePos x="0" y="0"/>
+                <wp:positionH relativeFrom="margin">
+                  <wp:posOffset>2981325</wp:posOffset>
+                </wp:positionH>
+                <wp:positionV relativeFrom="paragraph">
+                  <wp:posOffset>2200275</wp:posOffset>
+                </wp:positionV>
+                <wp:extent cx="461963" cy="257175"/>
+                <wp:effectExtent l="0" t="0" r="14605" b="28575"/>
+                <wp:wrapNone/>
+                <wp:docPr id="49" name="Rectangle 49"/>
+                <wp:cNvGraphicFramePr/>
+                <a:graphic xmlns:a="http://schemas.openxmlformats.org/drawingml/2006/main">
+                  <a:graphicData uri="http://schemas.microsoft.com/office/word/2010/wordprocessingShape">
+                    <wps:wsp>
+                      <wps:cNvSpPr/>
+                      <wps:spPr>
+                        <a:xfrm>
+                          <a:off x="0" y="0"/>
+                          <a:ext cx="461963" cy="257175"/>
+                        </a:xfrm>
+                        <a:prstGeom prst="rect">
+                          <a:avLst/>
+                        </a:prstGeom>
+                      </wps:spPr>
+                      <wps:style>
+                        <a:lnRef idx="2">
+                          <a:schemeClr val="dk1">
+                            <a:shade val="50000"/>
+                          </a:schemeClr>
+                        </a:lnRef>
+                        <a:fillRef idx="1">
+                          <a:schemeClr val="dk1"/>
+                        </a:fillRef>
+                        <a:effectRef idx="0">
+                          <a:schemeClr val="dk1"/>
+                        </a:effectRef>
+                        <a:fontRef idx="minor">
+                          <a:schemeClr val="lt1"/>
+                        </a:fontRef>
+                      </wps:style>
+                      <wps:txbx>
+                        <w:txbxContent>
+                          <w:p>
+                            <w:pPr>
+                              <w:jc w:val="center"/>
+                              <w:rPr>
+                                <w:lang w:val="en-IN"/>
+                              </w:rPr>
+                            </w:pPr>
+                            <w:r>
+                              <w:rPr>
+                                <w:lang w:val="en-IN"/>
+                              </w:rPr>
+                              <w:t>2</w:t>
+                            </w:r>
+                          </w:p>
+                        </w:txbxContent>
+                      </wps:txbx>
+                      <wps:bodyPr rot="0" spcFirstLastPara="0" vertOverflow="overflow" horzOverflow="overflow" vert="horz" wrap="square" lIns="91440" tIns="45720" rIns="91440" bIns="45720" numCol="1" spcCol="0" rtlCol="0" fromWordArt="0" anchor="ctr" anchorCtr="0" forceAA="0" compatLnSpc="1">
+                        <a:prstTxWarp prst="textNoShape">
+                          <a:avLst/>
+                        </a:prstTxWarp>
+                        <a:noAutofit/>
+                      </wps:bodyPr>
+                    </wps:wsp>
+                  </a:graphicData>
+                </a:graphic>
+                <wp14:sizeRelH relativeFrom="margin">
+                  <wp14:pctWidth>0</wp14:pctWidth>
+                </wp14:sizeRelH>
+                <wp14:sizeRelV relativeFrom="margin">
+                  <wp14:pctHeight>0</wp14:pctHeight>
+                </wp14:sizeRelV>
+              </wp:anchor>
+            </w:drawing>
+          </mc:Choice>
+          <mc:Fallback>
+            <w:pict>
+              <v:rect w14:anchorId="5E023A48" id="Rectangle 49" o:spid="_x0000_s1036" style="position:absolute;margin-left:234.75pt;margin-top:173.25pt;width:36.4pt;height:20.25pt;z-index:251732992;visibility:visible;mso-wrap-style:square;mso-width-percent:0;mso-height-percent:0;mso-wrap-distance-left:9pt;mso-wrap-distance-top:0;mso-wrap-distance-right:9pt;mso-wrap-distance-bottom:0;mso-position-horizontal:absolute;mso-position-horizontal-relative:margin;mso-position-vertical:absolute;mso-position-vertical-relative:text;mso-width-percent:0;mso-height-percent:0;mso-width-relative:margin;mso-height-relative:margin;v-text-anchor:middle" o:gfxdata="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" fillcolor="black [3200]" strokecolor="black [1600]" strokeweight="1pt">
+                <v:textbox>
+                  <w:txbxContent>
+                    <w:p>
+                      <w:pPr>
+                        <w:jc w:val="center"/>
+                        <w:rPr>
+                          <w:lang w:val="en-IN"/>
+                        </w:rPr>
+                      </w:pPr>
+                      <w:r>
+                        <w:rPr>
+                          <w:lang w:val="en-IN"/>
+                        </w:rPr>
+                        <w:t>2</w:t>
+                      </w:r>
+                    </w:p>
+                  </w:txbxContent>
+                </v:textbox>
+                <w10:wrap anchorx="margin"/>
+              </v:rect>
+            </w:pict>
+          </mc:Fallback>
+        </mc:AlternateContent>
+      </w:r>
+      <w:r>
+        <w:rPr>
+          <w:noProof/>
+        </w:rPr>
+        <mc:AlternateContent>
+          <mc:Choice Requires="wps">
+            <w:drawing>
+              <wp:anchor distT="0" distB="0" distL="114300" distR="114300" simplePos="0" relativeHeight="251730944" behindDoc="0" locked="0" layoutInCell="1" allowOverlap="1" wp14:anchorId="6D3A5B42" wp14:editId="2E08E3A1">
+                <wp:simplePos x="0" y="0"/>
+                <wp:positionH relativeFrom="margin">
+                  <wp:posOffset>2828924</wp:posOffset>
+                </wp:positionH>
+                <wp:positionV relativeFrom="paragraph">
+                  <wp:posOffset>2047875</wp:posOffset>
+                </wp:positionV>
+                <wp:extent cx="461963" cy="257175"/>
+                <wp:effectExtent l="0" t="0" r="14605" b="28575"/>
+                <wp:wrapNone/>
+                <wp:docPr id="48" name="Rectangle 48"/>
+                <wp:cNvGraphicFramePr/>
+                <a:graphic xmlns:a="http://schemas.openxmlformats.org/drawingml/2006/main">
+                  <a:graphicData uri="http://schemas.microsoft.com/office/word/2010/wordprocessingShape">
+                    <wps:wsp>
+                      <wps:cNvSpPr/>
+                      <wps:spPr>
+                        <a:xfrm>
+                          <a:off x="0" y="0"/>
+                          <a:ext cx="461963" cy="257175"/>
+                        </a:xfrm>
+                        <a:prstGeom prst="rect">
+                          <a:avLst/>
+                        </a:prstGeom>
+                      </wps:spPr>
+                      <wps:style>
+                        <a:lnRef idx="2">
+                          <a:schemeClr val="dk1">
+                            <a:shade val="50000"/>
+                          </a:schemeClr>
+                        </a:lnRef>
+                        <a:fillRef idx="1">
+                          <a:schemeClr val="dk1"/>
+                        </a:fillRef>
+                        <a:effectRef idx="0">
+                          <a:schemeClr val="dk1"/>
+                        </a:effectRef>
+                        <a:fontRef idx="minor">
+                          <a:schemeClr val="lt1"/>
+                        </a:fontRef>
+                      </wps:style>
+                      <wps:txbx>
+                        <w:txbxContent>
+                          <w:p>
+                            <w:pPr>
+                              <w:jc w:val="center"/>
+                              <w:rPr>
+                                <w:lang w:val="en-IN"/>
+                              </w:rPr>
+                            </w:pPr>
+                            <w:r>
+                              <w:rPr>
+                                <w:lang w:val="en-IN"/>
+                              </w:rPr>
+                              <w:t>1</w:t>
+                            </w:r>
+                          </w:p>
+                        </w:txbxContent>
+                      </wps:txbx>
+                      <wps:bodyPr rot="0" spcFirstLastPara="0" vertOverflow="overflow" horzOverflow="overflow" vert="horz" wrap="square" lIns="91440" tIns="45720" rIns="91440" bIns="45720" numCol="1" spcCol="0" rtlCol="0" fromWordArt="0" anchor="ctr" anchorCtr="0" forceAA="0" compatLnSpc="1">
+                        <a:prstTxWarp prst="textNoShape">
+                          <a:avLst/>
+                        </a:prstTxWarp>
+                        <a:noAutofit/>
+                      </wps:bodyPr>
+                    </wps:wsp>
+                  </a:graphicData>
+                </a:graphic>
+                <wp14:sizeRelH relativeFrom="margin">
+                  <wp14:pctWidth>0</wp14:pctWidth>
+                </wp14:sizeRelH>
+                <wp14:sizeRelV relativeFrom="margin">
+                  <wp14:pctHeight>0</wp14:pctHeight>
+                </wp14:sizeRelV>
+              </wp:anchor>
+            </w:drawing>
+          </mc:Choice>
+          <mc:Fallback>
+            <w:pict>
+              <v:rect w14:anchorId="6D3A5B42" id="Rectangle 48" o:spid="_x0000_s1037" style="position:absolute;margin-left:222.75pt;margin-top:161.25pt;width:36.4pt;height:20.25pt;z-index:251730944;visibility:visible;mso-wrap-style:square;mso-width-percent:0;mso-height-percent:0;mso-wrap-distance-left:9pt;mso-wrap-distance-top:0;mso-wrap-distance-right:9pt;mso-wrap-distance-bottom:0;mso-position-horizontal:absolute;mso-position-horizontal-relative:margin;mso-position-vertical:absolute;mso-position-vertical-relative:text;mso-width-percent:0;mso-height-percent:0;mso-width-relative:margin;mso-height-relative:margin;v-text-anchor:middle" o:gfxdata="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" fillcolor="black [3200]" strokecolor="black [1600]" strokeweight="1pt">
+                <v:textbox>
+                  <w:txbxContent>
+                    <w:p>
+                      <w:pPr>
+                        <w:jc w:val="center"/>
+                        <w:rPr>
+                          <w:lang w:val="en-IN"/>
+                        </w:rPr>
+                      </w:pPr>
+                      <w:r>
+                        <w:rPr>
+                          <w:lang w:val="en-IN"/>
+                        </w:rPr>
+                        <w:t>1</w:t>
+                      </w:r>
+                    </w:p>
+                  </w:txbxContent>
+                </v:textbox>
+                <w10:wrap anchorx="margin"/>
+              </v:rect>
+            </w:pict>
+          </mc:Fallback>
+        </mc:AlternateContent>
+      </w:r>
+      <w:r>
+        <w:rPr>
+          <w:noProof/>
+        </w:rPr>
+        <mc:AlternateContent>
+          <mc:Choice Requires="wps">
+            <w:drawing>
+              <wp:anchor distT="0" distB="0" distL="114300" distR="114300" simplePos="0" relativeHeight="251719680" behindDoc="0" locked="0" layoutInCell="1" allowOverlap="1" wp14:anchorId="525E2D50" wp14:editId="1DDDDC46">
+                <wp:simplePos x="0" y="0"/>
+                <wp:positionH relativeFrom="column">
+                  <wp:posOffset>-309562</wp:posOffset>
+                </wp:positionH>
+                <wp:positionV relativeFrom="paragraph">
+                  <wp:posOffset>-104775</wp:posOffset>
+                </wp:positionV>
+                <wp:extent cx="133350" cy="100013"/>
+                <wp:effectExtent l="38100" t="0" r="19050" b="52705"/>
+                <wp:wrapNone/>
+                <wp:docPr id="42" name="Straight Arrow Connector 42"/>
+                <wp:cNvGraphicFramePr/>
+                <a:graphic xmlns:a="http://schemas.openxmlformats.org/drawingml/2006/main">
+                  <a:graphicData uri="http://schemas.microsoft.com/office/word/2010/wordprocessingShape">
+                    <wps:wsp>
+                      <wps:cNvCnPr/>
+                      <wps:spPr>
+                        <a:xfrm flipH="1">
+                          <a:off x="0" y="0"/>
+                          <a:ext cx="133350" cy="100013"/>
+                        </a:xfrm>
+                        <a:prstGeom prst="straightConnector1">
+                          <a:avLst/>
+                        </a:prstGeom>
+                        <a:ln>
+                          <a:solidFill>
+                            <a:schemeClr val="tx1"/>
+                          </a:solidFill>
+                          <a:tailEnd type="triangle"/>
+                        </a:ln>
+                      </wps:spPr>
+                      <wps:style>
+                        <a:lnRef idx="1">
+                          <a:schemeClr val="accent1"/>
+                        </a:lnRef>
+                        <a:fillRef idx="0">
+                          <a:schemeClr val="accent1"/>
+                        </a:fillRef>
+                        <a:effectRef idx="0">
+                          <a:schemeClr val="accent1"/>
+                        </a:effectRef>
+                        <a:fontRef idx="minor">
+                          <a:schemeClr val="tx1"/>
+                        </a:fontRef>
+                      </wps:style>
+                      <wps:bodyPr/>
+                    </wps:wsp>
+                  </a:graphicData>
+                </a:graphic>
+              </wp:anchor>
+            </w:drawing>
+          </mc:Choice>
+          <mc:Fallback>
+            <w:pict>
+              <v:shape w14:anchorId="3CD01A4B" id="Straight Arrow Connector 42" o:spid="_x0000_s1026" type="#_x0000_t32" style="position:absolute;margin-left:-24.35pt;margin-top:-8.25pt;width:10.5pt;height:7.9pt;flip:x;z-index:251719680;visibility:visible;mso-wrap-style:square;mso-wrap-distance-left:9pt;mso-wrap-distance-top:0;mso-wrap-distance-right:9pt;mso-wrap-distance-bottom:0;mso-position-horizontal:absolute;mso-position-horizontal-relative:text;mso-position-vertical:absolute;mso-position-vertical-relative:text" o:gfxdata="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" strokecolor="black [3213]" strokeweight=".5pt">
+                <v:stroke endarrow="block" joinstyle="miter"/>
+              </v:shape>
+            </w:pict>
+          </mc:Fallback>
+        </mc:AlternateContent>
+      </w:r>
+      <w:r>
+        <w:rPr>
+          <w:noProof/>
+        </w:rPr>
+        <mc:AlternateContent>
+          <mc:Choice Requires="wps">
+            <w:drawing>
+              <wp:anchor distT="0" distB="0" distL="114300" distR="114300" simplePos="0" relativeHeight="251718656" behindDoc="0" locked="0" layoutInCell="1" allowOverlap="1" wp14:anchorId="074099C2" wp14:editId="331C3A37">
+                <wp:simplePos x="0" y="0"/>
+                <wp:positionH relativeFrom="margin">
+                  <wp:posOffset>-809625</wp:posOffset>
+                </wp:positionH>
+                <wp:positionV relativeFrom="paragraph">
+                  <wp:posOffset>-43180</wp:posOffset>
+                </wp:positionV>
+                <wp:extent cx="762000" cy="609600"/>
+                <wp:effectExtent l="0" t="0" r="19050" b="19050"/>
+                <wp:wrapNone/>
+                <wp:docPr id="41" name="Rectangle 41"/>
+                <wp:cNvGraphicFramePr/>
+                <a:graphic xmlns:a="http://schemas.openxmlformats.org/drawingml/2006/main">
+                  <a:graphicData uri="http://schemas.microsoft.com/office/word/2010/wordprocessingShape">
+                    <wps:wsp>
+                      <wps:cNvSpPr/>
+                      <wps:spPr>
+                        <a:xfrm>
+                          <a:off x="0" y="0"/>
+                          <a:ext cx="762000" cy="609600"/>
+                        </a:xfrm>
+                        <a:prstGeom prst="rect">
+                          <a:avLst/>
+                        </a:prstGeom>
+                      </wps:spPr>
+                      <wps:style>
+                        <a:lnRef idx="2">
+                          <a:schemeClr val="accent1">
+                            <a:shade val="50000"/>
+                          </a:schemeClr>
+                        </a:lnRef>
+                        <a:fillRef idx="1">
+                          <a:schemeClr val="accent1"/>
+                        </a:fillRef>
+                        <a:effectRef idx="0">
+                          <a:schemeClr val="accent1"/>
+                        </a:effectRef>
+                        <a:fontRef idx="minor">
+                          <a:schemeClr val="lt1"/>
+                        </a:fontRef>
+                      </wps:style>
+                      <wps:txbx>
+                        <w:txbxContent>
+                          <w:p>
+                            <w:pPr>
+                              <w:jc w:val="center"/>
+                            </w:pPr>
+                            <w:r>
+                              <w:t xml:space="preserve">Other </w:t>
+                            </w:r>
+                            <w:r>
+                              <w:t>function</w:t>
+                            </w:r>
+                          </w:p>
+                        </w:txbxContent>
+                      </wps:txbx>
+                      <wps:bodyPr rot="0" spcFirstLastPara="0" vertOverflow="overflow" horzOverflow="overflow" vert="horz" wrap="square" lIns="91440" tIns="45720" rIns="91440" bIns="45720" numCol="1" spcCol="0" rtlCol="0" fromWordArt="0" anchor="ctr" anchorCtr="0" forceAA="0" compatLnSpc="1">
+                        <a:prstTxWarp prst="textNoShape">
+                          <a:avLst/>
+                        </a:prstTxWarp>
+                        <a:noAutofit/>
+                      </wps:bodyPr>
+                    </wps:wsp>
+                  </a:graphicData>
+                </a:graphic>
+                <wp14:sizeRelH relativeFrom="margin">
+                  <wp14:pctWidth>0</wp14:pctWidth>
+                </wp14:sizeRelH>
+                <wp14:sizeRelV relativeFrom="margin">
+                  <wp14:pctHeight>0</wp14:pctHeight>
+                </wp14:sizeRelV>
+              </wp:anchor>
+            </w:drawing>
+          </mc:Choice>
+          <mc:Fallback>
+            <w:pict>
+              <v:rect w14:anchorId="074099C2" id="Rectangle 41" o:spid="_x0000_s1038" style="position:absolute;margin-left:-63.75pt;margin-top:-3.4pt;width:60pt;height:48pt;z-index:251718656;visibility:visible;mso-wrap-style:square;mso-width-percent:0;mso-height-percent:0;mso-wrap-distance-left:9pt;mso-wrap-distance-top:0;mso-wrap-distance-right:9pt;mso-wrap-distance-bottom:0;mso-position-horizontal:absolute;mso-position-horizontal-relative:margin;mso-position-vertical:absolute;mso-position-vertical-relative:text;mso-width-percent:0;mso-height-percent:0;mso-width-relative:margin;mso-height-relative:margin;v-text-anchor:middle" o:gfxdata="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" fillcolor="#4472c4 [3204]" strokecolor="#1f3763 [1604]" strokeweight="1pt">
+                <v:textbox>
+                  <w:txbxContent>
+                    <w:p>
+                      <w:pPr>
+                        <w:jc w:val="center"/>
+                      </w:pPr>
+                      <w:r>
+                        <w:t xml:space="preserve">Other </w:t>
+                      </w:r>
+                      <w:r>
+                        <w:t>function</w:t>
+                      </w:r>
+                    </w:p>
+                  </w:txbxContent>
+                </v:textbox>
+                <w10:wrap anchorx="margin"/>
+              </v:rect>
+            </w:pict>
+          </mc:Fallback>
+        </mc:AlternateContent>
+      </w:r>
+      <w:r>
+        <w:rPr>
+          <w:noProof/>
+        </w:rPr>
+        <mc:AlternateContent>
+          <mc:Choice Requires="wps">
+            <w:drawing>
+              <wp:anchor distT="0" distB="0" distL="114300" distR="114300" simplePos="0" relativeHeight="251698176" behindDoc="0" locked="0" layoutInCell="1" allowOverlap="1" wp14:anchorId="0DC04D1E" wp14:editId="5EF538CE">
+                <wp:simplePos x="0" y="0"/>
+                <wp:positionH relativeFrom="column">
+                  <wp:posOffset>161925</wp:posOffset>
+                </wp:positionH>
+                <wp:positionV relativeFrom="paragraph">
+                  <wp:posOffset>-228600</wp:posOffset>
+                </wp:positionV>
+                <wp:extent cx="152400" cy="204788"/>
+                <wp:effectExtent l="38100" t="38100" r="19050" b="24130"/>
+                <wp:wrapNone/>
+                <wp:docPr id="26" name="Straight Arrow Connector 26"/>
+                <wp:cNvGraphicFramePr/>
+                <a:graphic xmlns:a="http://schemas.openxmlformats.org/drawingml/2006/main">
+                  <a:graphicData uri="http://schemas.microsoft.com/office/word/2010/wordprocessingShape">
+                    <wps:wsp>
+                      <wps:cNvCnPr/>
+                      <wps:spPr>
+                        <a:xfrm flipH="1" flipV="1">
+                          <a:off x="0" y="0"/>
+                          <a:ext cx="152400" cy="204788"/>
+                        </a:xfrm>
+                        <a:prstGeom prst="straightConnector1">
+                          <a:avLst/>
+                        </a:prstGeom>
+                        <a:ln>
+                          <a:solidFill>
+                            <a:schemeClr val="tx1"/>
+                          </a:solidFill>
+                          <a:tailEnd type="triangle"/>
+                        </a:ln>
+                      </wps:spPr>
+                      <wps:style>
+                        <a:lnRef idx="1">
+                          <a:schemeClr val="accent1"/>
+                        </a:lnRef>
+                        <a:fillRef idx="0">
+                          <a:schemeClr val="accent1"/>
+                        </a:fillRef>
+                        <a:effectRef idx="0">
+                          <a:schemeClr val="accent1"/>
+                        </a:effectRef>
+                        <a:fontRef idx="minor">
+                          <a:schemeClr val="tx1"/>
+                        </a:fontRef>
+                      </wps:style>
+                      <wps:bodyPr/>
+                    </wps:wsp>
+                  </a:graphicData>
+                </a:graphic>
+                <wp14:sizeRelH relativeFrom="margin">
+                  <wp14:pctWidth>0</wp14:pctWidth>
+                </wp14:sizeRelH>
+                <wp14:sizeRelV relativeFrom="margin">
+                  <wp14:pctHeight>0</wp14:pctHeight>
+                </wp14:sizeRelV>
+              </wp:anchor>
+            </w:drawing>
+          </mc:Choice>
+          <mc:Fallback>
+            <w:pict>
+              <v:shape w14:anchorId="50623360" id="Straight Arrow Connector 26" o:spid="_x0000_s1026" type="#_x0000_t32" style="position:absolute;margin-left:12.75pt;margin-top:-18pt;width:12pt;height:16.15pt;flip:x y;z-index:251698176;visibility:visible;mso-wrap-style:square;mso-width-percent:0;mso-height-percent:0;mso-wrap-distance-left:9pt;mso-wrap-distance-top:0;mso-wrap-distance-right:9pt;mso-wrap-distance-bottom:0;mso-position-horizontal:absolute;mso-position-horizontal-relative:text;mso-position-vertical:absolute;mso-position-vertical-relative:text;mso-width-percent:0;mso-height-percent:0;mso-width-relative:margin;mso-height-relative:margin" o:gfxdata="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" strokecolor="black [3213]" strokeweight=".5pt">
+                <v:stroke endarrow="block" joinstyle="miter"/>
+              </v:shape>
+            </w:pict>
+          </mc:Fallback>
+        </mc:AlternateContent>
+      </w:r>
+      <w:r>
+        <w:rPr>
+          <w:noProof/>
+        </w:rPr>
+        <mc:AlternateContent>
+          <mc:Choice Requires="wps">
+            <w:drawing>
+              <wp:anchor distT="0" distB="0" distL="114300" distR="114300" simplePos="0" relativeHeight="251659264" behindDoc="0" locked="0" layoutInCell="1" allowOverlap="1" wp14:anchorId="4B420599" wp14:editId="6ED033F5">
+                <wp:simplePos x="0" y="0"/>
+                <wp:positionH relativeFrom="margin">
+                  <wp:align>left</wp:align>
+                </wp:positionH>
+                <wp:positionV relativeFrom="paragraph">
+                  <wp:posOffset>-42545</wp:posOffset>
+                </wp:positionV>
+                <wp:extent cx="762000" cy="609600"/>
+                <wp:effectExtent l="0" t="0" r="19050" b="19050"/>
+                <wp:wrapNone/>
+                <wp:docPr id="1" name="Rectangle 1"/>
+                <wp:cNvGraphicFramePr/>
+                <a:graphic xmlns:a="http://schemas.openxmlformats.org/drawingml/2006/main">
+                  <a:graphicData uri="http://schemas.microsoft.com/office/word/2010/wordprocessingShape">
+                    <wps:wsp>
+                      <wps:cNvSpPr/>
+                      <wps:spPr>
+                        <a:xfrm>
+                          <a:off x="0" y="0"/>
+                          <a:ext cx="762000" cy="609600"/>
+                        </a:xfrm>
+                        <a:prstGeom prst="rect">
+                          <a:avLst/>
+                        </a:prstGeom>
+                      </wps:spPr>
+                      <wps:style>
+                        <a:lnRef idx="2">
+                          <a:schemeClr val="accent1">
+                            <a:shade val="50000"/>
+                          </a:schemeClr>
+                        </a:lnRef>
+                        <a:fillRef idx="1">
+                          <a:schemeClr val="accent1"/>
+                        </a:fillRef>
+                        <a:effectRef idx="0">
+                          <a:schemeClr val="accent1"/>
+                        </a:effectRef>
+                        <a:fontRef idx="minor">
+                          <a:schemeClr val="lt1"/>
+                        </a:fontRef>
+                      </wps:style>
+                      <wps:txbx>
+                        <w:txbxContent>
+                          <w:p>
+                            <w:pPr>
+                              <w:jc w:val="center"/>
+                            </w:pPr>
+                            <w:r>
+                              <w:t>Prow function</w:t>
+                            </w:r>
+                          </w:p>
+                        </w:txbxContent>
+                      </wps:txbx>
+                      <wps:bodyPr rot="0" spcFirstLastPara="0" vertOverflow="overflow" horzOverflow="overflow" vert="horz" wrap="square" lIns="91440" tIns="45720" rIns="91440" bIns="45720" numCol="1" spcCol="0" rtlCol="0" fromWordArt="0" anchor="ctr" anchorCtr="0" forceAA="0" compatLnSpc="1">
+                        <a:prstTxWarp prst="textNoShape">
+                          <a:avLst/>
+                        </a:prstTxWarp>
+                        <a:noAutofit/>
+                      </wps:bodyPr>
+                    </wps:wsp>
+                  </a:graphicData>
+                </a:graphic>
+                <wp14:sizeRelH relativeFrom="margin">
+                  <wp14:pctWidth>0</wp14:pctWidth>
+                </wp14:sizeRelH>
+                <wp14:sizeRelV relativeFrom="margin">
+                  <wp14:pctHeight>0</wp14:pctHeight>
+                </wp14:sizeRelV>
+              </wp:anchor>
+            </w:drawing>
+          </mc:Choice>
+          <mc:Fallback>
+            <w:pict>
+              <v:rect w14:anchorId="4B420599" id="Rectangle 1" o:spid="_x0000_s1039" style="position:absolute;margin-left:0;margin-top:-3.35pt;width:60pt;height:48pt;z-index:251659264;visibility:visible;mso-wrap-style:square;mso-width-percent:0;mso-height-percent:0;mso-wrap-distance-left:9pt;mso-wrap-distance-top:0;mso-wrap-distance-right:9pt;mso-wrap-distance-bottom:0;mso-position-horizontal:left;mso-position-horizontal-relative:margin;mso-position-vertical:absolute;mso-position-vertical-relative:text;mso-width-percent:0;mso-height-percent:0;mso-width-relative:margin;mso-height-relative:margin;v-text-anchor:middle" o:gfxdata="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" fillcolor="#4472c4 [3204]" strokecolor="#1f3763 [1604]" strokeweight="1pt">
+                <v:textbox>
+                  <w:txbxContent>
+                    <w:p>
+                      <w:pPr>
+                        <w:jc w:val="center"/>
+                      </w:pPr>
+                      <w:r>
+                        <w:t>Prow function</w:t>
+                      </w:r>
+                    </w:p>
+                  </w:txbxContent>
+                </v:textbox>
+                <w10:wrap anchorx="margin"/>
+              </v:rect>
+            </w:pict>
+          </mc:Fallback>
+        </mc:AlternateContent>
+      </w:r>
+      <w:r>
+        <w:rPr>
+          <w:noProof/>
+        </w:rPr>
+        <mc:AlternateContent>
+          <mc:Choice Requires="wps">
+            <w:drawing>
+              <wp:anchor distT="0" distB="0" distL="114300" distR="114300" simplePos="0" relativeHeight="251716608" behindDoc="0" locked="0" layoutInCell="1" allowOverlap="1" wp14:anchorId="44BEA11A" wp14:editId="0DE2E58C">
+                <wp:simplePos x="0" y="0"/>
+                <wp:positionH relativeFrom="column">
+                  <wp:posOffset>638174</wp:posOffset>
+                </wp:positionH>
+                <wp:positionV relativeFrom="paragraph">
+                  <wp:posOffset>-371475</wp:posOffset>
+                </wp:positionV>
+                <wp:extent cx="1204913" cy="2395538"/>
+                <wp:effectExtent l="0" t="0" r="52705" b="62230"/>
+                <wp:wrapNone/>
+                <wp:docPr id="40" name="Straight Arrow Connector 40"/>
+                <wp:cNvGraphicFramePr/>
+                <a:graphic xmlns:a="http://schemas.openxmlformats.org/drawingml/2006/main">
+                  <a:graphicData uri="http://schemas.microsoft.com/office/word/2010/wordprocessingShape">
+                    <wps:wsp>
+                      <wps:cNvCnPr/>
+                      <wps:spPr>
+                        <a:xfrm>
+                          <a:off x="0" y="0"/>
+                          <a:ext cx="1204913" cy="2395538"/>
+                        </a:xfrm>
+                        <a:prstGeom prst="straightConnector1">
+                          <a:avLst/>
+                        </a:prstGeom>
+                        <a:ln>
+                          <a:tailEnd type="triangle"/>
+                        </a:ln>
+                      </wps:spPr>
+                      <wps:style>
+                        <a:lnRef idx="1">
+                          <a:schemeClr val="accent1"/>
+                        </a:lnRef>
+                        <a:fillRef idx="0">
+                          <a:schemeClr val="accent1"/>
+                        </a:fillRef>
+                        <a:effectRef idx="0">
+                          <a:schemeClr val="accent1"/>
+                        </a:effectRef>
+                        <a:fontRef idx="minor">
+                          <a:schemeClr val="tx1"/>
+                        </a:fontRef>
+                      </wps:style>
+                      <wps:bodyPr/>
+                    </wps:wsp>
+                  </a:graphicData>
+                </a:graphic>
+              </wp:anchor>
+            </w:drawing>
+          </mc:Choice>
+          <mc:Fallback>
+            <w:pict>
+              <v:shape w14:anchorId="07D9F450" id="Straight Arrow Connector 40" o:spid="_x0000_s1026" type="#_x0000_t32" style="position:absolute;margin-left:50.25pt;margin-top:-29.25pt;width:94.9pt;height:188.65pt;z-index:251716608;visibility:visible;mso-wrap-style:square;mso-wrap-distance-left:9pt;mso-wrap-distance-top:0;mso-wrap-distance-right:9pt;mso-wrap-distance-bottom:0;mso-position-horizontal:absolute;mso-position-horizontal-relative:text;mso-position-vertical:absolute;mso-position-vertical-relative:text" o:gfxdata="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" strokecolor="#4472c4 [3204]" strokeweight=".5pt">
+                <v:stroke endarrow="block" joinstyle="miter"/>
+              </v:shape>
+            </w:pict>
+          </mc:Fallback>
+        </mc:AlternateContent>
+      </w:r>
+      <w:r>
+        <w:rPr>
+          <w:noProof/>
+        </w:rPr>
+        <mc:AlternateContent>
+          <mc:Choice Requires="wps">
+            <w:drawing>
+              <wp:anchor distT="0" distB="0" distL="114300" distR="114300" simplePos="0" relativeHeight="251711488" behindDoc="0" locked="0" layoutInCell="1" allowOverlap="1" wp14:anchorId="08FEDE97" wp14:editId="25913F24">
+                <wp:simplePos x="0" y="0"/>
+                <wp:positionH relativeFrom="column">
+                  <wp:posOffset>-385763</wp:posOffset>
+                </wp:positionH>
+                <wp:positionV relativeFrom="paragraph">
+                  <wp:posOffset>-333058</wp:posOffset>
+                </wp:positionV>
+                <wp:extent cx="247333" cy="61912"/>
+                <wp:effectExtent l="0" t="19050" r="76835" b="71755"/>
+                <wp:wrapNone/>
+                <wp:docPr id="38" name="Straight Arrow Connector 38"/>
+                <wp:cNvGraphicFramePr/>
+                <a:graphic xmlns:a="http://schemas.openxmlformats.org/drawingml/2006/main">
+                  <a:graphicData uri="http://schemas.microsoft.com/office/word/2010/wordprocessingShape">
+                    <wps:wsp>
+                      <wps:cNvCnPr/>
+                      <wps:spPr>
+                        <a:xfrm>
+                          <a:off x="0" y="0"/>
+                          <a:ext cx="247333" cy="61912"/>
+                        </a:xfrm>
+                        <a:prstGeom prst="straightConnector1">
+                          <a:avLst/>
+                        </a:prstGeom>
+                        <a:ln>
+                          <a:solidFill>
+                            <a:schemeClr val="tx1"/>
+                          </a:solidFill>
+                          <a:tailEnd type="triangle"/>
+                        </a:ln>
+                      </wps:spPr>
+                      <wps:style>
+                        <a:lnRef idx="1">
+                          <a:schemeClr val="accent1"/>
+                        </a:lnRef>
+                        <a:fillRef idx="0">
+                          <a:schemeClr val="accent1"/>
+                        </a:fillRef>
+                        <a:effectRef idx="0">
+                          <a:schemeClr val="accent1"/>
+                        </a:effectRef>
+                        <a:fontRef idx="minor">
+                          <a:schemeClr val="tx1"/>
+                        </a:fontRef>
+                      </wps:style>
+                      <wps:bodyPr/>
+                    </wps:wsp>
+                  </a:graphicData>
+                </a:graphic>
+              </wp:anchor>
+            </w:drawing>
+          </mc:Choice>
+          <mc:Fallback>
+            <w:pict>
+              <v:shape w14:anchorId="5DD10FC4" id="Straight Arrow Connector 38" o:spid="_x0000_s1026" type="#_x0000_t32" style="position:absolute;margin-left:-30.4pt;margin-top:-26.25pt;width:19.5pt;height:4.85pt;z-index:251711488;visibility:visible;mso-wrap-style:square;mso-wrap-distance-left:9pt;mso-wrap-distance-top:0;mso-wrap-distance-right:9pt;mso-wrap-distance-bottom:0;mso-position-horizontal:absolute;mso-position-horizontal-relative:text;mso-position-vertical:absolute;mso-position-vertical-relative:text" o:gfxdata="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" strokecolor="black [3213]" strokeweight=".5pt">
+                <v:stroke endarrow="block" joinstyle="miter"/>
+              </v:shape>
+            </w:pict>
+          </mc:Fallback>
+        </mc:AlternateContent>
+      </w:r>
+      <w:r>
+        <w:rPr>
+          <w:noProof/>
+        </w:rPr>
+        <mc:AlternateContent>
+          <mc:Choice Requires="wps">
+            <w:drawing>
+              <wp:anchor distT="0" distB="0" distL="114300" distR="114300" simplePos="0" relativeHeight="251710464" behindDoc="0" locked="0" layoutInCell="1" allowOverlap="1" wp14:anchorId="2FB35F3E" wp14:editId="63FFE16C">
+                <wp:simplePos x="0" y="0"/>
+                <wp:positionH relativeFrom="column">
+                  <wp:posOffset>-442595</wp:posOffset>
+                </wp:positionH>
+                <wp:positionV relativeFrom="paragraph">
+                  <wp:posOffset>-230823</wp:posOffset>
+                </wp:positionV>
+                <wp:extent cx="290512" cy="35877"/>
+                <wp:effectExtent l="19050" t="57150" r="14605" b="59690"/>
+                <wp:wrapNone/>
+                <wp:docPr id="37" name="Straight Arrow Connector 37"/>
+                <wp:cNvGraphicFramePr/>
+                <a:graphic xmlns:a="http://schemas.openxmlformats.org/drawingml/2006/main">
+                  <a:graphicData uri="http://schemas.microsoft.com/office/word/2010/wordprocessingShape">
+                    <wps:wsp>
+                      <wps:cNvCnPr/>
+                      <wps:spPr>
+                        <a:xfrm flipH="1" flipV="1">
+                          <a:off x="0" y="0"/>
+                          <a:ext cx="290512" cy="35877"/>
+                        </a:xfrm>
+                        <a:prstGeom prst="straightConnector1">
+                          <a:avLst/>
+                        </a:prstGeom>
+                        <a:ln>
+                          <a:solidFill>
+                            <a:schemeClr val="tx1"/>
+                          </a:solidFill>
+                          <a:tailEnd type="triangle"/>
+                        </a:ln>
+                      </wps:spPr>
+                      <wps:style>
+                        <a:lnRef idx="1">
+                          <a:schemeClr val="accent1"/>
+                        </a:lnRef>
+                        <a:fillRef idx="0">
+                          <a:schemeClr val="accent1"/>
+                        </a:fillRef>
+                        <a:effectRef idx="0">
+                          <a:schemeClr val="accent1"/>
+                        </a:effectRef>
+                        <a:fontRef idx="minor">
+                          <a:schemeClr val="tx1"/>
+                        </a:fontRef>
+                      </wps:style>
+                      <wps:bodyPr/>
+                    </wps:wsp>
+                  </a:graphicData>
+                </a:graphic>
+              </wp:anchor>
+            </w:drawing>
+          </mc:Choice>
+          <mc:Fallback>
+            <w:pict>
+              <v:shape w14:anchorId="28AB322C" id="Straight Arrow Connector 37" o:spid="_x0000_s1026" type="#_x0000_t32" style="position:absolute;margin-left:-34.85pt;margin-top:-18.2pt;width:22.85pt;height:2.8pt;flip:x y;z-index:251710464;visibility:visible;mso-wrap-style:square;mso-wrap-distance-left:9pt;mso-wrap-distance-top:0;mso-wrap-distance-right:9pt;mso-wrap-distance-bottom:0;mso-position-horizontal:absolute;mso-position-horizontal-relative:text;mso-position-vertical:absolute;mso-position-vertical-relative:text" o:gfxdata="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" strokecolor="black [3213]" strokeweight=".5pt">
+                <v:stroke endarrow="block" joinstyle="miter"/>
+              </v:shape>
+            </w:pict>
+          </mc:Fallback>
+        </mc:AlternateContent>
+      </w:r>
+      <w:r>
+        <w:rPr>
+          <w:noProof/>
+        </w:rPr>
+        <mc:AlternateContent>
+          <mc:Choice Requires="wps">
+            <w:drawing>
+              <wp:anchor distT="0" distB="0" distL="114300" distR="114300" simplePos="0" relativeHeight="251715584" behindDoc="0" locked="0" layoutInCell="1" allowOverlap="1" wp14:anchorId="6781CF84" wp14:editId="5BA455D3">
+                <wp:simplePos x="0" y="0"/>
+                <wp:positionH relativeFrom="column">
+                  <wp:posOffset>-276225</wp:posOffset>
+                </wp:positionH>
+                <wp:positionV relativeFrom="paragraph">
+                  <wp:posOffset>-228600</wp:posOffset>
+                </wp:positionV>
+                <wp:extent cx="166688" cy="2047558"/>
+                <wp:effectExtent l="0" t="38100" r="62230" b="29210"/>
+                <wp:wrapNone/>
+                <wp:docPr id="24" name="Straight Arrow Connector 24"/>
+                <wp:cNvGraphicFramePr/>
+                <a:graphic xmlns:a="http://schemas.openxmlformats.org/drawingml/2006/main">
+                  <a:graphicData uri="http://schemas.microsoft.com/office/word/2010/wordprocessingShape">
+                    <wps:wsp>
+                      <wps:cNvCnPr/>
+                      <wps:spPr>
+                        <a:xfrm flipV="1">
+                          <a:off x="0" y="0"/>
+                          <a:ext cx="166688" cy="2047558"/>
+                        </a:xfrm>
+                        <a:prstGeom prst="straightConnector1">
+                          <a:avLst/>
+                        </a:prstGeom>
+                        <a:ln>
+                          <a:solidFill>
+                            <a:schemeClr val="tx1"/>
+                          </a:solidFill>
+                          <a:tailEnd type="triangle"/>
+                        </a:ln>
+                      </wps:spPr>
+                      <wps:style>
+                        <a:lnRef idx="1">
+                          <a:schemeClr val="accent1"/>
+                        </a:lnRef>
+                        <a:fillRef idx="0">
+                          <a:schemeClr val="accent1"/>
+                        </a:fillRef>
+                        <a:effectRef idx="0">
+                          <a:schemeClr val="accent1"/>
+                        </a:effectRef>
+                        <a:fontRef idx="minor">
+                          <a:schemeClr val="tx1"/>
+                        </a:fontRef>
+                      </wps:style>
+                      <wps:bodyPr/>
+                    </wps:wsp>
+                  </a:graphicData>
+                </a:graphic>
+              </wp:anchor>
+            </w:drawing>
+          </mc:Choice>
+          <mc:Fallback>
+            <w:pict>
+              <v:shape w14:anchorId="62BF004E" id="Straight Arrow Connector 24" o:spid="_x0000_s1026" type="#_x0000_t32" style="position:absolute;margin-left:-21.75pt;margin-top:-18pt;width:13.15pt;height:161.25pt;flip:y;z-index:251715584;visibility:visible;mso-wrap-style:square;mso-wrap-distance-left:9pt;mso-wrap-distance-top:0;mso-wrap-distance-right:9pt;mso-wrap-distance-bottom:0;mso-position-horizontal:absolute;mso-position-horizontal-relative:text;mso-position-vertical:absolute;mso-position-vertical-relative:text" o:gfxdata="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" strokecolor="black [3213]" strokeweight=".5pt">
+                <v:stroke endarrow="block" joinstyle="miter"/>
+              </v:shape>
+            </w:pict>
+          </mc:Fallback>
+        </mc:AlternateContent>
+      </w:r>
+      <w:r>
+        <w:rPr>
+          <w:noProof/>
+        </w:rPr>
+        <mc:AlternateContent>
+          <mc:Choice Requires="wps">
+            <w:drawing>
+              <wp:anchor distT="0" distB="0" distL="114300" distR="114300" simplePos="0" relativeHeight="251714560" behindDoc="0" locked="0" layoutInCell="1" allowOverlap="1" wp14:anchorId="026EC412" wp14:editId="069567F5">
+                <wp:simplePos x="0" y="0"/>
+                <wp:positionH relativeFrom="column">
+                  <wp:posOffset>-147637</wp:posOffset>
+                </wp:positionH>
+                <wp:positionV relativeFrom="paragraph">
+                  <wp:posOffset>-161925</wp:posOffset>
+                </wp:positionV>
+                <wp:extent cx="119062" cy="2019300"/>
+                <wp:effectExtent l="76200" t="0" r="33655" b="57150"/>
+                <wp:wrapNone/>
+                <wp:docPr id="20" name="Straight Arrow Connector 20"/>
+                <wp:cNvGraphicFramePr/>
+                <a:graphic xmlns:a="http://schemas.openxmlformats.org/drawingml/2006/main">
+                  <a:graphicData uri="http://schemas.microsoft.com/office/word/2010/wordprocessingShape">
+                    <wps:wsp>
+                      <wps:cNvCnPr/>
+                      <wps:spPr>
+                        <a:xfrm flipH="1">
+                          <a:off x="0" y="0"/>
+                          <a:ext cx="119062" cy="2019300"/>
+                        </a:xfrm>
+                        <a:prstGeom prst="straightConnector1">
+                          <a:avLst/>
+                        </a:prstGeom>
+                        <a:ln>
+                          <a:solidFill>
+                            <a:schemeClr val="tx1"/>
+                          </a:solidFill>
+                          <a:tailEnd type="triangle"/>
+                        </a:ln>
+                      </wps:spPr>
+                      <wps:style>
+                        <a:lnRef idx="1">
+                          <a:schemeClr val="accent1"/>
+                        </a:lnRef>
+                        <a:fillRef idx="0">
+                          <a:schemeClr val="accent1"/>
+                        </a:fillRef>
+                        <a:effectRef idx="0">
+                          <a:schemeClr val="accent1"/>
+                        </a:effectRef>
+                        <a:fontRef idx="minor">
+                          <a:schemeClr val="tx1"/>
+                        </a:fontRef>
+                      </wps:style>
+                      <wps:bodyPr/>
+                    </wps:wsp>
+                  </a:graphicData>
+                </a:graphic>
+              </wp:anchor>
+            </w:drawing>
+          </mc:Choice>
+          <mc:Fallback>
+            <w:pict>
+              <v:shape w14:anchorId="1E46DEA3" id="Straight Arrow Connector 20" o:spid="_x0000_s1026" type="#_x0000_t32" style="position:absolute;margin-left:-11.6pt;margin-top:-12.75pt;width:9.35pt;height:159pt;flip:x;z-index:251714560;visibility:visible;mso-wrap-style:square;mso-wrap-distance-left:9pt;mso-wrap-distance-top:0;mso-wrap-distance-right:9pt;mso-wrap-distance-bottom:0;mso-position-horizontal:absolute;mso-position-horizontal-relative:text;mso-position-vertical:absolute;mso-position-vertical-relative:text" o:gfxdata="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" strokecolor="black [3213]" strokeweight=".5pt">
+                <v:stroke endarrow="block" joinstyle="miter"/>
+              </v:shape>
+            </w:pict>
+          </mc:Fallback>
+        </mc:AlternateContent>
+      </w:r>
+      <w:r>
+        <w:rPr>
+          <w:noProof/>
+        </w:rPr>
+        <mc:AlternateContent>
+          <mc:Choice Requires="wps">
+            <w:drawing>
+              <wp:anchor distT="0" distB="0" distL="114300" distR="114300" simplePos="0" relativeHeight="251713536" behindDoc="0" locked="0" layoutInCell="1" allowOverlap="1" wp14:anchorId="3FC4B3E8" wp14:editId="3E47AE4E">
+                <wp:simplePos x="0" y="0"/>
+                <wp:positionH relativeFrom="column">
+                  <wp:posOffset>-709295</wp:posOffset>
+                </wp:positionH>
+                <wp:positionV relativeFrom="paragraph">
+                  <wp:posOffset>1833245</wp:posOffset>
+                </wp:positionV>
+                <wp:extent cx="890587" cy="419100"/>
+                <wp:effectExtent l="0" t="0" r="24130" b="19050"/>
+                <wp:wrapNone/>
+                <wp:docPr id="11" name="Rectangle: Rounded Corners 11"/>
+                <wp:cNvGraphicFramePr/>
+                <a:graphic xmlns:a="http://schemas.openxmlformats.org/drawingml/2006/main">
+                  <a:graphicData uri="http://schemas.microsoft.com/office/word/2010/wordprocessingShape">
+                    <wps:wsp>
+                      <wps:cNvSpPr/>
+                      <wps:spPr>
+                        <a:xfrm>
+                          <a:off x="0" y="0"/>
+                          <a:ext cx="890587" cy="419100"/>
+                        </a:xfrm>
+                        <a:prstGeom prst="roundRect">
+                          <a:avLst/>
+                        </a:prstGeom>
+                      </wps:spPr>
+                      <wps:style>
+                        <a:lnRef idx="2">
+                          <a:schemeClr val="accent1">
+                            <a:shade val="50000"/>
+                          </a:schemeClr>
+                        </a:lnRef>
+                        <a:fillRef idx="1">
+                          <a:schemeClr val="accent1"/>
+                        </a:fillRef>
+                        <a:effectRef idx="0">
+                          <a:schemeClr val="accent1"/>
+                        </a:effectRef>
+                        <a:fontRef idx="minor">
+                          <a:schemeClr val="lt1"/>
+                        </a:fontRef>
+                      </wps:style>
+                      <wps:bodyPr rot="0" spcFirstLastPara="0" vertOverflow="overflow" horzOverflow="overflow" vert="horz" wrap="square" lIns="91440" tIns="45720" rIns="91440" bIns="45720" numCol="1" spcCol="0" rtlCol="0" fromWordArt="0" anchor="ctr" anchorCtr="0" forceAA="0" compatLnSpc="1">
+                        <a:prstTxWarp prst="textNoShape">
+                          <a:avLst/>
+                        </a:prstTxWarp>
+                        <a:noAutofit/>
+                      </wps:bodyPr>
+                    </wps:wsp>
+                  </a:graphicData>
+                </a:graphic>
+              </wp:anchor>
+            </w:drawing>
+          </mc:Choice>
+          <mc:Fallback>
+            <w:pict>
+              <v:roundrect w14:anchorId="2205CD3F" id="Rectangle: Rounded Corners 11" o:spid="_x0000_s1026" style="position:absolute;margin-left:-55.85pt;margin-top:144.35pt;width:70.1pt;height:33pt;z-index:251713536;visibility:visible;mso-wrap-style:square;mso-wrap-distance-left:9pt;mso-wrap-distance-top:0;mso-wrap-distance-right:9pt;mso-wrap-distance-bottom:0;mso-position-horizontal:absolute;mso-position-horizontal-relative:text;mso-position-vertical:absolute;mso-position-vertical-relative:text;v-text-anchor:middle" arcsize="10923f" o:gfxdata="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" fillcolor="#4472c4 [3204]" strokecolor="#1f3763 [1604]" strokeweight="1pt">
+                <v:stroke joinstyle="miter"/>
+              </v:roundrect>
+            </w:pict>
+          </mc:Fallback>
+        </mc:AlternateContent>
+      </w:r>
+      <w:r>
+        <w:rPr>
+          <w:noProof/>
+        </w:rPr>
+        <mc:AlternateContent>
+          <mc:Choice Requires="wps">
+            <w:drawing>
+              <wp:anchor distT="0" distB="0" distL="114300" distR="114300" simplePos="0" relativeHeight="251674624" behindDoc="0" locked="0" layoutInCell="1" allowOverlap="1" wp14:anchorId="1F9A2A31" wp14:editId="584FCD09">
+                <wp:simplePos x="0" y="0"/>
+                <wp:positionH relativeFrom="column">
+                  <wp:posOffset>438467</wp:posOffset>
+                </wp:positionH>
+                <wp:positionV relativeFrom="paragraph">
+                  <wp:posOffset>1537970</wp:posOffset>
+                </wp:positionV>
+                <wp:extent cx="862012" cy="566737"/>
+                <wp:effectExtent l="0" t="0" r="14605" b="24130"/>
+                <wp:wrapNone/>
+                <wp:docPr id="12" name="Rectangle 12"/>
+                <wp:cNvGraphicFramePr/>
+                <a:graphic xmlns:a="http://schemas.openxmlformats.org/drawingml/2006/main">
+                  <a:graphicData uri="http://schemas.microsoft.com/office/word/2010/wordprocessingShape">
+                    <wps:wsp>
+                      <wps:cNvSpPr/>
+                      <wps:spPr>
+                        <a:xfrm>
+                          <a:off x="0" y="0"/>
+                          <a:ext cx="862012" cy="566737"/>
+                        </a:xfrm>
+                        <a:prstGeom prst="rect">
+                          <a:avLst/>
+                        </a:prstGeom>
+                      </wps:spPr>
+                      <wps:style>
+                        <a:lnRef idx="2">
+                          <a:schemeClr val="accent1">
+                            <a:shade val="50000"/>
+                          </a:schemeClr>
+                        </a:lnRef>
+                        <a:fillRef idx="1">
+                          <a:schemeClr val="accent1"/>
+                        </a:fillRef>
+                        <a:effectRef idx="0">
+                          <a:schemeClr val="accent1"/>
+                        </a:effectRef>
+                        <a:fontRef idx="minor">
+                          <a:schemeClr val="lt1"/>
+                        </a:fontRef>
+                      </wps:style>
+                      <wps:txbx>
+                        <w:txbxContent>
+                          <w:p>
+                            <w:pPr>
+                              <w:jc w:val="center"/>
+                            </w:pPr>
+                            <w:r>
+                              <w:t>App</w:t>
+                            </w:r>
+                          </w:p>
+                        </w:txbxContent>
+                      </wps:txbx>
+                      <wps:bodyPr rot="0" spcFirstLastPara="0" vertOverflow="overflow" horzOverflow="overflow" vert="horz" wrap="square" lIns="91440" tIns="45720" rIns="91440" bIns="45720" numCol="1" spcCol="0" rtlCol="0" fromWordArt="0" anchor="ctr" anchorCtr="0" forceAA="0" compatLnSpc="1">
+                        <a:prstTxWarp prst="textNoShape">
+                          <a:avLst/>
+                        </a:prstTxWarp>
+                        <a:noAutofit/>
+                      </wps:bodyPr>
+                    </wps:wsp>
+                  </a:graphicData>
+                </a:graphic>
+              </wp:anchor>
+            </w:drawing>
+          </mc:Choice>
+          <mc:Fallback>
+            <w:pict>
+              <v:rect w14:anchorId="1F9A2A31" id="Rectangle 12" o:spid="_x0000_s1040" style="position:absolute;margin-left:34.5pt;margin-top:121.1pt;width:67.85pt;height:44.6pt;z-index:251674624;visibility:visible;mso-wrap-style:square;mso-wrap-distance-left:9pt;mso-wrap-distance-top:0;mso-wrap-distance-right:9pt;mso-wrap-distance-bottom:0;mso-position-horizontal:absolute;mso-position-horizontal-relative:text;mso-position-vertical:absolute;mso-position-vertical-relative:text;v-text-anchor:middle" o:gfxdata="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" fillcolor="#4472c4 [3204]" strokecolor="#1f3763 [1604]" strokeweight="1pt">
+                <v:textbox>
+                  <w:txbxContent>
+                    <w:p>
+                      <w:pPr>
+                        <w:jc w:val="center"/>
+                      </w:pPr>
+                      <w:r>
+                        <w:t>App</w:t>
+                      </w:r>
+                    </w:p>
+                  </w:txbxContent>
+                </v:textbox>
+              </v:rect>
+            </w:pict>
+          </mc:Fallback>
+        </mc:AlternateContent>
+      </w:r>
+      <w:r>
+        <w:rPr>
+          <w:noProof/>
+        </w:rPr>
+        <mc:AlternateContent>
+          <mc:Choice Requires="wps">
+            <w:drawing>
+              <wp:anchor distT="0" distB="0" distL="114300" distR="114300" simplePos="0" relativeHeight="251709440" behindDoc="0" locked="0" layoutInCell="1" allowOverlap="1" wp14:anchorId="104FF593" wp14:editId="1F33BC77">
                 <wp:simplePos x="0" y="0"/>
                 <wp:positionH relativeFrom="column">
                   <wp:posOffset>-823912</wp:posOffset>
@@ -59,9 +2628,15 @@
                           <w:p>
                             <w:pPr>
                               <w:jc w:val="center"/>
+                              <w:rPr>
+                                <w:lang w:val="en-IN"/>
+                              </w:rPr>
                             </w:pPr>
                             <w:r>
-                              <w:t>[]</w:t>
+                              <w:rPr>
+                                <w:lang w:val="en-IN"/>
+                              </w:rPr>
+                              <w:t>copy</w:t>
                             </w:r>
                           </w:p>
                         </w:txbxContent>
@@ -89,16 +2664,22 @@
               <v:shapetype w14:anchorId="104FF593" id="_x0000_t132" coordsize="21600,21600" o:spt="132" path="m10800,qx,3391l,18209qy10800,21600,21600,18209l21600,3391qy10800,xem,3391nfqy10800,6782,21600,3391e">
                 <v:path o:extrusionok="f" gradientshapeok="t" o:connecttype="custom" o:connectlocs="10800,6782;10800,0;0,10800;10800,21600;21600,10800" o:connectangles="270,270,180,90,0" textboxrect="0,6782,21600,18209"/>
               </v:shapetype>
-              <v:shape id="Flowchart: Magnetic Disk 36" o:spid="_x0000_s1026" type="#_x0000_t132" style="position:absolute;margin-left:-64.85pt;margin-top:-49.85pt;width:41.25pt;height:40.85pt;z-index:251709440;visibility:visible;mso-wrap-style:square;mso-width-percent:0;mso-height-percent:0;mso-wrap-distance-left:9pt;mso-wrap-distance-top:0;mso-wrap-distance-right:9pt;mso-wrap-distance-bottom:0;mso-position-horizontal:absolute;mso-position-horizontal-relative:text;mso-position-vertical:absolute;mso-position-vertical-relative:text;mso-width-percent:0;mso-height-percent:0;mso-width-relative:margin;mso-height-relative:margin;v-text-anchor:middle" o:gfxdata="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" fillcolor="#4472c4 [3204]" strokecolor="#1f3763 [1604]" strokeweight="1pt">
+              <v:shape id="Flowchart: Magnetic Disk 36" o:spid="_x0000_s1041" type="#_x0000_t132" style="position:absolute;margin-left:-64.85pt;margin-top:-49.85pt;width:41.25pt;height:40.85pt;z-index:251709440;visibility:visible;mso-wrap-style:square;mso-width-percent:0;mso-height-percent:0;mso-wrap-distance-left:9pt;mso-wrap-distance-top:0;mso-wrap-distance-right:9pt;mso-wrap-distance-bottom:0;mso-position-horizontal:absolute;mso-position-horizontal-relative:text;mso-position-vertical:absolute;mso-position-vertical-relative:text;mso-width-percent:0;mso-height-percent:0;mso-width-relative:margin;mso-height-relative:margin;v-text-anchor:middle" o:gfxdata="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" fillcolor="#4472c4 [3204]" strokecolor="#1f3763 [1604]" strokeweight="1pt">
                 <v:stroke joinstyle="miter"/>
                 <v:textbox>
                   <w:txbxContent>
                     <w:p>
                       <w:pPr>
                         <w:jc w:val="center"/>
+                        <w:rPr>
+                          <w:lang w:val="en-IN"/>
+                        </w:rPr>
                       </w:pPr>
                       <w:r>
-                        <w:t>[]</w:t>
+                        <w:rPr>
+                          <w:lang w:val="en-IN"/>
+                        </w:rPr>
+                        <w:t>copy</w:t>
                       </w:r>
                     </w:p>
                   </w:txbxContent>
@@ -115,317 +2696,7 @@
         <mc:AlternateContent>
           <mc:Choice Requires="wps">
             <w:drawing>
-              <wp:anchor distT="0" distB="0" distL="114300" distR="114300" simplePos="0" relativeHeight="251712512" behindDoc="0" locked="0" layoutInCell="1" allowOverlap="1" wp14:anchorId="2B370D93" wp14:editId="7CCB9674">
-                <wp:simplePos x="0" y="0"/>
-                <wp:positionH relativeFrom="column">
-                  <wp:posOffset>-442912</wp:posOffset>
-                </wp:positionH>
-                <wp:positionV relativeFrom="paragraph">
-                  <wp:posOffset>-557212</wp:posOffset>
-                </wp:positionV>
-                <wp:extent cx="280987" cy="76200"/>
-                <wp:effectExtent l="0" t="0" r="43180" b="76200"/>
-                <wp:wrapNone/>
-                <wp:docPr id="39" name="Straight Arrow Connector 39"/>
-                <wp:cNvGraphicFramePr/>
-                <a:graphic xmlns:a="http://schemas.openxmlformats.org/drawingml/2006/main">
-                  <a:graphicData uri="http://schemas.microsoft.com/office/word/2010/wordprocessingShape">
-                    <wps:wsp>
-                      <wps:cNvCnPr/>
-                      <wps:spPr>
-                        <a:xfrm>
-                          <a:off x="0" y="0"/>
-                          <a:ext cx="280987" cy="76200"/>
-                        </a:xfrm>
-                        <a:prstGeom prst="straightConnector1">
-                          <a:avLst/>
-                        </a:prstGeom>
-                        <a:ln>
-                          <a:solidFill>
-                            <a:schemeClr val="tx1"/>
-                          </a:solidFill>
-                          <a:tailEnd type="triangle"/>
-                        </a:ln>
-                      </wps:spPr>
-                      <wps:style>
-                        <a:lnRef idx="1">
-                          <a:schemeClr val="accent1"/>
-                        </a:lnRef>
-                        <a:fillRef idx="0">
-                          <a:schemeClr val="accent1"/>
-                        </a:fillRef>
-                        <a:effectRef idx="0">
-                          <a:schemeClr val="accent1"/>
-                        </a:effectRef>
-                        <a:fontRef idx="minor">
-                          <a:schemeClr val="tx1"/>
-                        </a:fontRef>
-                      </wps:style>
-                      <wps:bodyPr/>
-                    </wps:wsp>
-                  </a:graphicData>
-                </a:graphic>
-              </wp:anchor>
-            </w:drawing>
-          </mc:Choice>
-          <mc:Fallback>
-            <w:pict>
-              <v:shapetype w14:anchorId="6289FFC9" id="_x0000_t32" coordsize="21600,21600" o:spt="32" o:oned="t" path="m,l21600,21600e" filled="f">
-                <v:path arrowok="t" fillok="f" o:connecttype="none"/>
-                <o:lock v:ext="edit" shapetype="t"/>
-              </v:shapetype>
-              <v:shape id="Straight Arrow Connector 39" o:spid="_x0000_s1026" type="#_x0000_t32" style="position:absolute;margin-left:-34.85pt;margin-top:-43.85pt;width:22.1pt;height:6pt;z-index:251712512;visibility:visible;mso-wrap-style:square;mso-wrap-distance-left:9pt;mso-wrap-distance-top:0;mso-wrap-distance-right:9pt;mso-wrap-distance-bottom:0;mso-position-horizontal:absolute;mso-position-horizontal-relative:text;mso-position-vertical:absolute;mso-position-vertical-relative:text" o:gfxdata="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" strokecolor="black [3213]" strokeweight=".5pt">
-                <v:stroke endarrow="block" joinstyle="miter"/>
-              </v:shape>
-            </w:pict>
-          </mc:Fallback>
-        </mc:AlternateContent>
-      </w:r>
-      <w:r>
-        <w:rPr>
-          <w:noProof/>
-        </w:rPr>
-        <mc:AlternateContent>
-          <mc:Choice Requires="wps">
-            <w:drawing>
-              <wp:anchor distT="0" distB="0" distL="114300" distR="114300" simplePos="0" relativeHeight="251711488" behindDoc="0" locked="0" layoutInCell="1" allowOverlap="1" wp14:anchorId="08FEDE97" wp14:editId="36C210D7">
-                <wp:simplePos x="0" y="0"/>
-                <wp:positionH relativeFrom="column">
-                  <wp:posOffset>-381000</wp:posOffset>
-                </wp:positionH>
-                <wp:positionV relativeFrom="paragraph">
-                  <wp:posOffset>-471487</wp:posOffset>
-                </wp:positionV>
-                <wp:extent cx="247333" cy="61912"/>
-                <wp:effectExtent l="0" t="19050" r="76835" b="71755"/>
-                <wp:wrapNone/>
-                <wp:docPr id="38" name="Straight Arrow Connector 38"/>
-                <wp:cNvGraphicFramePr/>
-                <a:graphic xmlns:a="http://schemas.openxmlformats.org/drawingml/2006/main">
-                  <a:graphicData uri="http://schemas.microsoft.com/office/word/2010/wordprocessingShape">
-                    <wps:wsp>
-                      <wps:cNvCnPr/>
-                      <wps:spPr>
-                        <a:xfrm>
-                          <a:off x="0" y="0"/>
-                          <a:ext cx="247333" cy="61912"/>
-                        </a:xfrm>
-                        <a:prstGeom prst="straightConnector1">
-                          <a:avLst/>
-                        </a:prstGeom>
-                        <a:ln>
-                          <a:solidFill>
-                            <a:schemeClr val="tx1"/>
-                          </a:solidFill>
-                          <a:tailEnd type="triangle"/>
-                        </a:ln>
-                      </wps:spPr>
-                      <wps:style>
-                        <a:lnRef idx="1">
-                          <a:schemeClr val="accent1"/>
-                        </a:lnRef>
-                        <a:fillRef idx="0">
-                          <a:schemeClr val="accent1"/>
-                        </a:fillRef>
-                        <a:effectRef idx="0">
-                          <a:schemeClr val="accent1"/>
-                        </a:effectRef>
-                        <a:fontRef idx="minor">
-                          <a:schemeClr val="tx1"/>
-                        </a:fontRef>
-                      </wps:style>
-                      <wps:bodyPr/>
-                    </wps:wsp>
-                  </a:graphicData>
-                </a:graphic>
-              </wp:anchor>
-            </w:drawing>
-          </mc:Choice>
-          <mc:Fallback>
-            <w:pict>
-              <v:shape w14:anchorId="3B1112D2" id="Straight Arrow Connector 38" o:spid="_x0000_s1026" type="#_x0000_t32" style="position:absolute;margin-left:-30pt;margin-top:-37.1pt;width:19.5pt;height:4.85pt;z-index:251711488;visibility:visible;mso-wrap-style:square;mso-wrap-distance-left:9pt;mso-wrap-distance-top:0;mso-wrap-distance-right:9pt;mso-wrap-distance-bottom:0;mso-position-horizontal:absolute;mso-position-horizontal-relative:text;mso-position-vertical:absolute;mso-position-vertical-relative:text" o:gfxdata="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" strokecolor="black [3213]" strokeweight=".5pt">
-                <v:stroke endarrow="block" joinstyle="miter"/>
-              </v:shape>
-            </w:pict>
-          </mc:Fallback>
-        </mc:AlternateContent>
-      </w:r>
-      <w:r>
-        <w:rPr>
-          <w:noProof/>
-        </w:rPr>
-        <mc:AlternateContent>
-          <mc:Choice Requires="wps">
-            <w:drawing>
-              <wp:anchor distT="0" distB="0" distL="114300" distR="114300" simplePos="0" relativeHeight="251710464" behindDoc="0" locked="0" layoutInCell="1" allowOverlap="1" wp14:anchorId="2FB35F3E" wp14:editId="649EC6DF">
-                <wp:simplePos x="0" y="0"/>
-                <wp:positionH relativeFrom="column">
-                  <wp:posOffset>-423862</wp:posOffset>
-                </wp:positionH>
-                <wp:positionV relativeFrom="paragraph">
-                  <wp:posOffset>-388302</wp:posOffset>
-                </wp:positionV>
-                <wp:extent cx="290512" cy="35877"/>
-                <wp:effectExtent l="19050" t="57150" r="14605" b="59690"/>
-                <wp:wrapNone/>
-                <wp:docPr id="37" name="Straight Arrow Connector 37"/>
-                <wp:cNvGraphicFramePr/>
-                <a:graphic xmlns:a="http://schemas.openxmlformats.org/drawingml/2006/main">
-                  <a:graphicData uri="http://schemas.microsoft.com/office/word/2010/wordprocessingShape">
-                    <wps:wsp>
-                      <wps:cNvCnPr/>
-                      <wps:spPr>
-                        <a:xfrm flipH="1" flipV="1">
-                          <a:off x="0" y="0"/>
-                          <a:ext cx="290512" cy="35877"/>
-                        </a:xfrm>
-                        <a:prstGeom prst="straightConnector1">
-                          <a:avLst/>
-                        </a:prstGeom>
-                        <a:ln>
-                          <a:solidFill>
-                            <a:schemeClr val="tx1"/>
-                          </a:solidFill>
-                          <a:tailEnd type="triangle"/>
-                        </a:ln>
-                      </wps:spPr>
-                      <wps:style>
-                        <a:lnRef idx="1">
-                          <a:schemeClr val="accent1"/>
-                        </a:lnRef>
-                        <a:fillRef idx="0">
-                          <a:schemeClr val="accent1"/>
-                        </a:fillRef>
-                        <a:effectRef idx="0">
-                          <a:schemeClr val="accent1"/>
-                        </a:effectRef>
-                        <a:fontRef idx="minor">
-                          <a:schemeClr val="tx1"/>
-                        </a:fontRef>
-                      </wps:style>
-                      <wps:bodyPr/>
-                    </wps:wsp>
-                  </a:graphicData>
-                </a:graphic>
-              </wp:anchor>
-            </w:drawing>
-          </mc:Choice>
-          <mc:Fallback>
-            <w:pict>
-              <v:shape w14:anchorId="6AE17F23" id="Straight Arrow Connector 37" o:spid="_x0000_s1026" type="#_x0000_t32" style="position:absolute;margin-left:-33.35pt;margin-top:-30.55pt;width:22.85pt;height:2.8pt;flip:x y;z-index:251710464;visibility:visible;mso-wrap-style:square;mso-wrap-distance-left:9pt;mso-wrap-distance-top:0;mso-wrap-distance-right:9pt;mso-wrap-distance-bottom:0;mso-position-horizontal:absolute;mso-position-horizontal-relative:text;mso-position-vertical:absolute;mso-position-vertical-relative:text" o:gfxdata="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" strokecolor="black [3213]" strokeweight=".5pt">
-                <v:stroke endarrow="block" joinstyle="miter"/>
-              </v:shape>
-            </w:pict>
-          </mc:Fallback>
-        </mc:AlternateContent>
-      </w:r>
-      <w:r>
-        <w:rPr>
-          <w:noProof/>
-        </w:rPr>
-        <mc:AlternateContent>
-          <mc:Choice Requires="wps">
-            <w:drawing>
-              <wp:anchor distT="0" distB="0" distL="114300" distR="114300" simplePos="0" relativeHeight="251659264" behindDoc="0" locked="0" layoutInCell="1" allowOverlap="1" wp14:anchorId="4B420599" wp14:editId="3B9395FF">
-                <wp:simplePos x="0" y="0"/>
-                <wp:positionH relativeFrom="column">
-                  <wp:posOffset>-190500</wp:posOffset>
-                </wp:positionH>
-                <wp:positionV relativeFrom="paragraph">
-                  <wp:posOffset>-4761</wp:posOffset>
-                </wp:positionV>
-                <wp:extent cx="762000" cy="609600"/>
-                <wp:effectExtent l="0" t="0" r="19050" b="19050"/>
-                <wp:wrapNone/>
-                <wp:docPr id="1" name="Rectangle 1"/>
-                <wp:cNvGraphicFramePr/>
-                <a:graphic xmlns:a="http://schemas.openxmlformats.org/drawingml/2006/main">
-                  <a:graphicData uri="http://schemas.microsoft.com/office/word/2010/wordprocessingShape">
-                    <wps:wsp>
-                      <wps:cNvSpPr/>
-                      <wps:spPr>
-                        <a:xfrm>
-                          <a:off x="0" y="0"/>
-                          <a:ext cx="762000" cy="609600"/>
-                        </a:xfrm>
-                        <a:prstGeom prst="rect">
-                          <a:avLst/>
-                        </a:prstGeom>
-                      </wps:spPr>
-                      <wps:style>
-                        <a:lnRef idx="2">
-                          <a:schemeClr val="accent1">
-                            <a:shade val="50000"/>
-                          </a:schemeClr>
-                        </a:lnRef>
-                        <a:fillRef idx="1">
-                          <a:schemeClr val="accent1"/>
-                        </a:fillRef>
-                        <a:effectRef idx="0">
-                          <a:schemeClr val="accent1"/>
-                        </a:effectRef>
-                        <a:fontRef idx="minor">
-                          <a:schemeClr val="lt1"/>
-                        </a:fontRef>
-                      </wps:style>
-                      <wps:txbx>
-                        <w:txbxContent>
-                          <w:p>
-                            <w:pPr>
-                              <w:jc w:val="center"/>
-                            </w:pPr>
-                            <w:r>
-                              <w:t>Prow function</w:t>
-                            </w:r>
-                          </w:p>
-                        </w:txbxContent>
-                      </wps:txbx>
-                      <wps:bodyPr rot="0" spcFirstLastPara="0" vertOverflow="overflow" horzOverflow="overflow" vert="horz" wrap="square" lIns="91440" tIns="45720" rIns="91440" bIns="45720" numCol="1" spcCol="0" rtlCol="0" fromWordArt="0" anchor="ctr" anchorCtr="0" forceAA="0" compatLnSpc="1">
-                        <a:prstTxWarp prst="textNoShape">
-                          <a:avLst/>
-                        </a:prstTxWarp>
-                        <a:noAutofit/>
-                      </wps:bodyPr>
-                    </wps:wsp>
-                  </a:graphicData>
-                </a:graphic>
-                <wp14:sizeRelH relativeFrom="margin">
-                  <wp14:pctWidth>0</wp14:pctWidth>
-                </wp14:sizeRelH>
-                <wp14:sizeRelV relativeFrom="margin">
-                  <wp14:pctHeight>0</wp14:pctHeight>
-                </wp14:sizeRelV>
-              </wp:anchor>
-            </w:drawing>
-          </mc:Choice>
-          <mc:Fallback>
-            <w:pict>
-              <v:rect w14:anchorId="4B420599" id="Rectangle 1" o:spid="_x0000_s1027" style="position:absolute;margin-left:-15pt;margin-top:-.35pt;width:60pt;height:48pt;z-index:251659264;visibility:visible;mso-wrap-style:square;mso-width-percent:0;mso-height-percent:0;mso-wrap-distance-left:9pt;mso-wrap-distance-top:0;mso-wrap-distance-right:9pt;mso-wrap-distance-bottom:0;mso-position-horizontal:absolute;mso-position-horizontal-relative:text;mso-position-vertical:absolute;mso-position-vertical-relative:text;mso-width-percent:0;mso-height-percent:0;mso-width-relative:margin;mso-height-relative:margin;v-text-anchor:middle" o:gfxdata="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" fillcolor="#4472c4 [3204]" strokecolor="#1f3763 [1604]" strokeweight="1pt">
-                <v:textbox>
-                  <w:txbxContent>
-                    <w:p>
-                      <w:pPr>
-                        <w:jc w:val="center"/>
-                      </w:pPr>
-                      <w:r>
-                        <w:t>Prow function</w:t>
-                      </w:r>
-                    </w:p>
-                  </w:txbxContent>
-                </v:textbox>
-              </v:rect>
-            </w:pict>
-          </mc:Fallback>
-        </mc:AlternateContent>
-      </w:r>
-      <w:r>
-        <w:rPr>
-          <w:noProof/>
-        </w:rPr>
-        <mc:AlternateContent>
-          <mc:Choice Requires="wps">
-            <w:drawing>
-              <wp:anchor distT="0" distB="0" distL="114300" distR="114300" simplePos="0" relativeHeight="251671552" behindDoc="0" locked="0" layoutInCell="1" allowOverlap="1" wp14:anchorId="7CE5F9C4" wp14:editId="797DDF15">
+              <wp:anchor distT="0" distB="0" distL="114300" distR="114300" simplePos="0" relativeHeight="251671552" behindDoc="0" locked="0" layoutInCell="1" allowOverlap="1" wp14:anchorId="7CE5F9C4" wp14:editId="41B72A32">
                 <wp:simplePos x="0" y="0"/>
                 <wp:positionH relativeFrom="column">
                   <wp:posOffset>-261938</wp:posOffset>
@@ -474,10 +2745,7 @@
                               <w:jc w:val="center"/>
                             </w:pPr>
                             <w:r>
-                              <w:t>PL</w:t>
-                            </w:r>
-                            <w:r>
-                              <w:t xml:space="preserve"> function</w:t>
+                              <w:t>PL function</w:t>
                             </w:r>
                           </w:p>
                         </w:txbxContent>
@@ -502,7 +2770,7 @@
           </mc:Choice>
           <mc:Fallback>
             <w:pict>
-              <v:rect w14:anchorId="7CE5F9C4" id="Rectangle 8" o:spid="_x0000_s1028" style="position:absolute;margin-left:-20.65pt;margin-top:-61.5pt;width:66.75pt;height:53.25pt;z-index:251671552;visibility:visible;mso-wrap-style:square;mso-width-percent:0;mso-height-percent:0;mso-wrap-distance-left:9pt;mso-wrap-distance-top:0;mso-wrap-distance-right:9pt;mso-wrap-distance-bottom:0;mso-position-horizontal:absolute;mso-position-horizontal-relative:text;mso-position-vertical:absolute;mso-position-vertical-relative:text;mso-width-percent:0;mso-height-percent:0;mso-width-relative:margin;mso-height-relative:margin;v-text-anchor:middle" o:gfxdata="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" fillcolor="#4472c4 [3204]" strokecolor="#1f3763 [1604]" strokeweight="1pt">
+              <v:rect w14:anchorId="7CE5F9C4" id="Rectangle 8" o:spid="_x0000_s1042" style="position:absolute;margin-left:-20.65pt;margin-top:-61.5pt;width:66.75pt;height:53.25pt;z-index:251671552;visibility:visible;mso-wrap-style:square;mso-width-percent:0;mso-height-percent:0;mso-wrap-distance-left:9pt;mso-wrap-distance-top:0;mso-wrap-distance-right:9pt;mso-wrap-distance-bottom:0;mso-position-horizontal:absolute;mso-position-horizontal-relative:text;mso-position-vertical:absolute;mso-position-vertical-relative:text;mso-width-percent:0;mso-height-percent:0;mso-width-relative:margin;mso-height-relative:margin;v-text-anchor:middle" o:gfxdata="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" fillcolor="#4472c4 [3204]" strokecolor="#1f3763 [1604]" strokeweight="1pt">
                 <v:textbox>
                   <w:txbxContent>
                     <w:p>
@@ -510,101 +2778,12 @@
                         <w:jc w:val="center"/>
                       </w:pPr>
                       <w:r>
-                        <w:t>PL</w:t>
-                      </w:r>
-                      <w:r>
-                        <w:t xml:space="preserve"> function</w:t>
+                        <w:t>PL function</w:t>
                       </w:r>
                     </w:p>
                   </w:txbxContent>
                 </v:textbox>
               </v:rect>
-            </w:pict>
-          </mc:Fallback>
-        </mc:AlternateContent>
-      </w:r>
-      <w:r>
-        <w:rPr>
-          <w:noProof/>
-        </w:rPr>
-        <mc:AlternateContent>
-          <mc:Choice Requires="wps">
-            <w:drawing>
-              <wp:anchor distT="0" distB="0" distL="114300" distR="114300" simplePos="0" relativeHeight="251708416" behindDoc="0" locked="0" layoutInCell="1" allowOverlap="1" wp14:anchorId="2432D8A8" wp14:editId="5767F439">
-                <wp:simplePos x="0" y="0"/>
-                <wp:positionH relativeFrom="column">
-                  <wp:posOffset>3176589</wp:posOffset>
-                </wp:positionH>
-                <wp:positionV relativeFrom="paragraph">
-                  <wp:posOffset>1595438</wp:posOffset>
-                </wp:positionV>
-                <wp:extent cx="742950" cy="247650"/>
-                <wp:effectExtent l="0" t="0" r="19050" b="19050"/>
-                <wp:wrapNone/>
-                <wp:docPr id="35" name="Text Box 35"/>
-                <wp:cNvGraphicFramePr/>
-                <a:graphic xmlns:a="http://schemas.openxmlformats.org/drawingml/2006/main">
-                  <a:graphicData uri="http://schemas.microsoft.com/office/word/2010/wordprocessingShape">
-                    <wps:wsp>
-                      <wps:cNvSpPr txBox="1"/>
-                      <wps:spPr>
-                        <a:xfrm>
-                          <a:off x="0" y="0"/>
-                          <a:ext cx="742950" cy="247650"/>
-                        </a:xfrm>
-                        <a:prstGeom prst="rect">
-                          <a:avLst/>
-                        </a:prstGeom>
-                        <a:solidFill>
-                          <a:schemeClr val="lt1"/>
-                        </a:solidFill>
-                        <a:ln w="6350">
-                          <a:solidFill>
-                            <a:prstClr val="black"/>
-                          </a:solidFill>
-                        </a:ln>
-                      </wps:spPr>
-                      <wps:txbx>
-                        <w:txbxContent>
-                          <w:p>
-                            <w:r>
-                              <w:t>mounting</w:t>
-                            </w:r>
-                          </w:p>
-                        </w:txbxContent>
-                      </wps:txbx>
-                      <wps:bodyPr rot="0" spcFirstLastPara="0" vertOverflow="overflow" horzOverflow="overflow" vert="horz" wrap="square" lIns="91440" tIns="45720" rIns="91440" bIns="45720" numCol="1" spcCol="0" rtlCol="0" fromWordArt="0" anchor="t" anchorCtr="0" forceAA="0" compatLnSpc="1">
-                        <a:prstTxWarp prst="textNoShape">
-                          <a:avLst/>
-                        </a:prstTxWarp>
-                        <a:noAutofit/>
-                      </wps:bodyPr>
-                    </wps:wsp>
-                  </a:graphicData>
-                </a:graphic>
-                <wp14:sizeRelH relativeFrom="margin">
-                  <wp14:pctWidth>0</wp14:pctWidth>
-                </wp14:sizeRelH>
-              </wp:anchor>
-            </w:drawing>
-          </mc:Choice>
-          <mc:Fallback>
-            <w:pict>
-              <v:shapetype w14:anchorId="2432D8A8" id="_x0000_t202" coordsize="21600,21600" o:spt="202" path="m,l,21600r21600,l21600,xe">
-                <v:stroke joinstyle="miter"/>
-                <v:path gradientshapeok="t" o:connecttype="rect"/>
-              </v:shapetype>
-              <v:shape id="Text Box 35" o:spid="_x0000_s1029" type="#_x0000_t202" style="position:absolute;margin-left:250.15pt;margin-top:125.65pt;width:58.5pt;height:19.5pt;z-index:251708416;visibility:visible;mso-wrap-style:square;mso-width-percent:0;mso-wrap-distance-left:9pt;mso-wrap-distance-top:0;mso-wrap-distance-right:9pt;mso-wrap-distance-bottom:0;mso-position-horizontal:absolute;mso-position-horizontal-relative:text;mso-position-vertical:absolute;mso-position-vertical-relative:text;mso-width-percent:0;mso-width-relative:margin;v-text-anchor:top" o:gfxdata="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" fillcolor="white [3201]" strokeweight=".5pt">
-                <v:textbox>
-                  <w:txbxContent>
-                    <w:p>
-                      <w:r>
-                        <w:t>mounting</w:t>
-                      </w:r>
-                    </w:p>
-                  </w:txbxContent>
-                </v:textbox>
-              </v:shape>
             </w:pict>
           </mc:Fallback>
         </mc:AlternateContent>
@@ -761,10 +2940,13 @@
         </mc:AlternateContent>
       </w:r>
       <w:r>
+        <w:rPr>
+          <w:noProof/>
+        </w:rPr>
         <mc:AlternateContent>
           <mc:Choice Requires="wps">
             <w:drawing>
-              <wp:anchor distT="0" distB="0" distL="114300" distR="114300" simplePos="0" relativeHeight="251700224" behindDoc="0" locked="0" layoutInCell="1" allowOverlap="1" wp14:anchorId="34CDAE3C" wp14:editId="048DD37B">
+              <wp:anchor distT="0" distB="0" distL="114300" distR="114300" simplePos="0" relativeHeight="251700224" behindDoc="0" locked="0" layoutInCell="1" allowOverlap="1" wp14:anchorId="34CDAE3C" wp14:editId="5E6A2687">
                 <wp:simplePos x="0" y="0"/>
                 <wp:positionH relativeFrom="column">
                   <wp:posOffset>1699895</wp:posOffset>
@@ -838,7 +3020,7 @@
           </mc:Choice>
           <mc:Fallback>
             <w:pict>
-              <v:rect w14:anchorId="34CDAE3C" id="Rectangle 27" o:spid="_x0000_s1031" style="position:absolute;margin-left:133.85pt;margin-top:172.45pt;width:92.25pt;height:28.5pt;z-index:251700224;visibility:visible;mso-wrap-style:square;mso-width-percent:0;mso-height-percent:0;mso-wrap-distance-left:9pt;mso-wrap-distance-top:0;mso-wrap-distance-right:9pt;mso-wrap-distance-bottom:0;mso-position-horizontal:absolute;mso-position-horizontal-relative:text;mso-position-vertical:absolute;mso-position-vertical-relative:text;mso-width-percent:0;mso-height-percent:0;mso-width-relative:margin;mso-height-relative:margin;v-text-anchor:middle" o:gfxdata="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" fillcolor="#4472c4 [3204]" strokecolor="#1f3763 [1604]" strokeweight="1pt">
+              <v:rect w14:anchorId="34CDAE3C" id="Rectangle 27" o:spid="_x0000_s1044" style="position:absolute;margin-left:133.85pt;margin-top:172.45pt;width:92.25pt;height:28.5pt;z-index:251700224;visibility:visible;mso-wrap-style:square;mso-width-percent:0;mso-height-percent:0;mso-wrap-distance-left:9pt;mso-wrap-distance-top:0;mso-wrap-distance-right:9pt;mso-wrap-distance-bottom:0;mso-position-horizontal:absolute;mso-position-horizontal-relative:text;mso-position-vertical:absolute;mso-position-vertical-relative:text;mso-width-percent:0;mso-height-percent:0;mso-width-relative:margin;mso-height-relative:margin;v-text-anchor:middle" o:gfxdata="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" fillcolor="#4472c4 [3204]" strokecolor="#1f3763 [1604]" strokeweight="1pt">
                 <v:textbox>
                   <w:txbxContent>
                     <w:p>
@@ -857,6 +3039,9 @@
         </mc:AlternateContent>
       </w:r>
       <w:r>
+        <w:rPr>
+          <w:noProof/>
+        </w:rPr>
         <mc:AlternateContent>
           <mc:Choice Requires="wps">
             <w:drawing>
@@ -953,6 +3138,9 @@
         </mc:AlternateContent>
       </w:r>
       <w:r>
+        <w:rPr>
+          <w:noProof/>
+        </w:rPr>
         <mc:AlternateContent>
           <mc:Choice Requires="wps">
             <w:drawing>
@@ -1049,6 +3237,9 @@
         </mc:AlternateContent>
       </w:r>
       <w:r>
+        <w:rPr>
+          <w:noProof/>
+        </w:rPr>
         <mc:AlternateContent>
           <mc:Choice Requires="wps">
             <w:drawing>
@@ -1145,6 +3336,9 @@
         </mc:AlternateContent>
       </w:r>
       <w:r>
+        <w:rPr>
+          <w:noProof/>
+        </w:rPr>
         <mc:AlternateContent>
           <mc:Choice Requires="wps">
             <w:drawing>
@@ -1214,10 +3408,13 @@
         </mc:AlternateContent>
       </w:r>
       <w:r>
+        <w:rPr>
+          <w:noProof/>
+        </w:rPr>
         <mc:AlternateContent>
           <mc:Choice Requires="wps">
             <w:drawing>
-              <wp:anchor distT="0" distB="0" distL="114300" distR="114300" simplePos="0" relativeHeight="251705344" behindDoc="0" locked="0" layoutInCell="1" allowOverlap="1" wp14:anchorId="3A14B29C" wp14:editId="7B8381AF">
+              <wp:anchor distT="0" distB="0" distL="114300" distR="114300" simplePos="0" relativeHeight="251705344" behindDoc="0" locked="0" layoutInCell="1" allowOverlap="1" wp14:anchorId="3A14B29C" wp14:editId="31853462">
                 <wp:simplePos x="0" y="0"/>
                 <wp:positionH relativeFrom="column">
                   <wp:posOffset>1757045</wp:posOffset>
@@ -1255,19 +3452,19 @@
                         <w:txbxContent>
                           <w:p>
                             <w:r>
-                              <w:t>2</w:t>
+                              <w:t>3</w:t>
                             </w:r>
                             <w:r>
                               <w:rPr>
                                 <w:vertAlign w:val="superscript"/>
                               </w:rPr>
-                              <w:t>nd</w:t>
+                              <w:t>rd</w:t>
                             </w:r>
                             <w:r>
-                              <w:t xml:space="preserve"> version of </w:t>
+                              <w:t xml:space="preserve"> </w:t>
                             </w:r>
                             <w:r>
-                              <w:t>VDOM</w:t>
+                              <w:t>version of VDOM</w:t>
                             </w:r>
                           </w:p>
                         </w:txbxContent>
@@ -1286,24 +3483,24 @@
           </mc:Choice>
           <mc:Fallback>
             <w:pict>
-              <v:shape w14:anchorId="3A14B29C" id="Text Box 32" o:spid="_x0000_s1035" type="#_x0000_t202" style="position:absolute;margin-left:138.35pt;margin-top:311.2pt;width:120pt;height:27.75pt;z-index:251705344;visibility:visible;mso-wrap-style:square;mso-wrap-distance-left:9pt;mso-wrap-distance-top:0;mso-wrap-distance-right:9pt;mso-wrap-distance-bottom:0;mso-position-horizontal:absolute;mso-position-horizontal-relative:text;mso-position-vertical:absolute;mso-position-vertical-relative:text;v-text-anchor:top" o:gfxdata="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" fillcolor="white [3201]" strokeweight=".5pt">
+              <v:shape w14:anchorId="3A14B29C" id="Text Box 32" o:spid="_x0000_s1048" type="#_x0000_t202" style="position:absolute;margin-left:138.35pt;margin-top:311.2pt;width:120pt;height:27.75pt;z-index:251705344;visibility:visible;mso-wrap-style:square;mso-wrap-distance-left:9pt;mso-wrap-distance-top:0;mso-wrap-distance-right:9pt;mso-wrap-distance-bottom:0;mso-position-horizontal:absolute;mso-position-horizontal-relative:text;mso-position-vertical:absolute;mso-position-vertical-relative:text;v-text-anchor:top" o:gfxdata="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" fillcolor="white [3201]" strokeweight=".5pt">
                 <v:textbox>
                   <w:txbxContent>
                     <w:p>
                       <w:r>
-                        <w:t>2</w:t>
+                        <w:t>3</w:t>
                       </w:r>
                       <w:r>
                         <w:rPr>
                           <w:vertAlign w:val="superscript"/>
                         </w:rPr>
-                        <w:t>nd</w:t>
+                        <w:t>rd</w:t>
                       </w:r>
                       <w:r>
-                        <w:t xml:space="preserve"> version of </w:t>
+                        <w:t xml:space="preserve"> </w:t>
                       </w:r>
                       <w:r>
-                        <w:t>VDOM</w:t>
+                        <w:t>version of VDOM</w:t>
                       </w:r>
                     </w:p>
                   </w:txbxContent>
@@ -1320,145 +3517,7 @@
         <mc:AlternateContent>
           <mc:Choice Requires="wps">
             <w:drawing>
-              <wp:anchor distT="0" distB="0" distL="114300" distR="114300" simplePos="0" relativeHeight="251698176" behindDoc="0" locked="0" layoutInCell="1" allowOverlap="1" wp14:anchorId="0DC04D1E" wp14:editId="0913DCF1">
-                <wp:simplePos x="0" y="0"/>
-                <wp:positionH relativeFrom="column">
-                  <wp:posOffset>161925</wp:posOffset>
-                </wp:positionH>
-                <wp:positionV relativeFrom="paragraph">
-                  <wp:posOffset>-228600</wp:posOffset>
-                </wp:positionV>
-                <wp:extent cx="276225" cy="476250"/>
-                <wp:effectExtent l="38100" t="38100" r="28575" b="19050"/>
-                <wp:wrapNone/>
-                <wp:docPr id="26" name="Straight Arrow Connector 26"/>
-                <wp:cNvGraphicFramePr/>
-                <a:graphic xmlns:a="http://schemas.openxmlformats.org/drawingml/2006/main">
-                  <a:graphicData uri="http://schemas.microsoft.com/office/word/2010/wordprocessingShape">
-                    <wps:wsp>
-                      <wps:cNvCnPr/>
-                      <wps:spPr>
-                        <a:xfrm flipH="1" flipV="1">
-                          <a:off x="0" y="0"/>
-                          <a:ext cx="276225" cy="476250"/>
-                        </a:xfrm>
-                        <a:prstGeom prst="straightConnector1">
-                          <a:avLst/>
-                        </a:prstGeom>
-                        <a:ln>
-                          <a:solidFill>
-                            <a:schemeClr val="tx1"/>
-                          </a:solidFill>
-                          <a:tailEnd type="triangle"/>
-                        </a:ln>
-                      </wps:spPr>
-                      <wps:style>
-                        <a:lnRef idx="1">
-                          <a:schemeClr val="accent1"/>
-                        </a:lnRef>
-                        <a:fillRef idx="0">
-                          <a:schemeClr val="accent1"/>
-                        </a:fillRef>
-                        <a:effectRef idx="0">
-                          <a:schemeClr val="accent1"/>
-                        </a:effectRef>
-                        <a:fontRef idx="minor">
-                          <a:schemeClr val="tx1"/>
-                        </a:fontRef>
-                      </wps:style>
-                      <wps:bodyPr/>
-                    </wps:wsp>
-                  </a:graphicData>
-                </a:graphic>
-              </wp:anchor>
-            </w:drawing>
-          </mc:Choice>
-          <mc:Fallback>
-            <w:pict>
-              <v:shape w14:anchorId="6081B1E3" id="Straight Arrow Connector 26" o:spid="_x0000_s1026" type="#_x0000_t32" style="position:absolute;margin-left:12.75pt;margin-top:-18pt;width:21.75pt;height:37.5pt;flip:x y;z-index:251698176;visibility:visible;mso-wrap-style:square;mso-wrap-distance-left:9pt;mso-wrap-distance-top:0;mso-wrap-distance-right:9pt;mso-wrap-distance-bottom:0;mso-position-horizontal:absolute;mso-position-horizontal-relative:text;mso-position-vertical:absolute;mso-position-vertical-relative:text" o:gfxdata="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" strokecolor="black [3213]" strokeweight=".5pt">
-                <v:stroke endarrow="block" joinstyle="miter"/>
-              </v:shape>
-            </w:pict>
-          </mc:Fallback>
-        </mc:AlternateContent>
-      </w:r>
-      <w:r>
-        <w:rPr>
-          <w:noProof/>
-        </w:rPr>
-        <mc:AlternateContent>
-          <mc:Choice Requires="wps">
-            <w:drawing>
-              <wp:anchor distT="0" distB="0" distL="114300" distR="114300" simplePos="0" relativeHeight="251697152" behindDoc="0" locked="0" layoutInCell="1" allowOverlap="1" wp14:anchorId="5C487063" wp14:editId="48D9A4B5">
-                <wp:simplePos x="0" y="0"/>
-                <wp:positionH relativeFrom="column">
-                  <wp:posOffset>2824162</wp:posOffset>
-                </wp:positionH>
-                <wp:positionV relativeFrom="paragraph">
-                  <wp:posOffset>399733</wp:posOffset>
-                </wp:positionV>
-                <wp:extent cx="171450" cy="157162"/>
-                <wp:effectExtent l="0" t="0" r="19050" b="14605"/>
-                <wp:wrapNone/>
-                <wp:docPr id="25" name="Rectangle 25"/>
-                <wp:cNvGraphicFramePr/>
-                <a:graphic xmlns:a="http://schemas.openxmlformats.org/drawingml/2006/main">
-                  <a:graphicData uri="http://schemas.microsoft.com/office/word/2010/wordprocessingShape">
-                    <wps:wsp>
-                      <wps:cNvSpPr/>
-                      <wps:spPr>
-                        <a:xfrm>
-                          <a:off x="0" y="0"/>
-                          <a:ext cx="171450" cy="157162"/>
-                        </a:xfrm>
-                        <a:prstGeom prst="rect">
-                          <a:avLst/>
-                        </a:prstGeom>
-                        <a:ln/>
-                      </wps:spPr>
-                      <wps:style>
-                        <a:lnRef idx="2">
-                          <a:schemeClr val="dk1">
-                            <a:shade val="50000"/>
-                          </a:schemeClr>
-                        </a:lnRef>
-                        <a:fillRef idx="1">
-                          <a:schemeClr val="dk1"/>
-                        </a:fillRef>
-                        <a:effectRef idx="0">
-                          <a:schemeClr val="dk1"/>
-                        </a:effectRef>
-                        <a:fontRef idx="minor">
-                          <a:schemeClr val="lt1"/>
-                        </a:fontRef>
-                      </wps:style>
-                      <wps:bodyPr rot="0" spcFirstLastPara="0" vertOverflow="overflow" horzOverflow="overflow" vert="horz" wrap="square" lIns="91440" tIns="45720" rIns="91440" bIns="45720" numCol="1" spcCol="0" rtlCol="0" fromWordArt="0" anchor="ctr" anchorCtr="0" forceAA="0" compatLnSpc="1">
-                        <a:prstTxWarp prst="textNoShape">
-                          <a:avLst/>
-                        </a:prstTxWarp>
-                        <a:noAutofit/>
-                      </wps:bodyPr>
-                    </wps:wsp>
-                  </a:graphicData>
-                </a:graphic>
-              </wp:anchor>
-            </w:drawing>
-          </mc:Choice>
-          <mc:Fallback>
-            <w:pict>
-              <v:rect w14:anchorId="73408851" id="Rectangle 25" o:spid="_x0000_s1026" style="position:absolute;margin-left:222.35pt;margin-top:31.5pt;width:13.5pt;height:12.35pt;z-index:251697152;visibility:visible;mso-wrap-style:square;mso-wrap-distance-left:9pt;mso-wrap-distance-top:0;mso-wrap-distance-right:9pt;mso-wrap-distance-bottom:0;mso-position-horizontal:absolute;mso-position-horizontal-relative:text;mso-position-vertical:absolute;mso-position-vertical-relative:text;v-text-anchor:middle" o:gfxdata="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" fillcolor="black [3200]" strokecolor="black [1600]" strokeweight="1pt"/>
-            </w:pict>
-          </mc:Fallback>
-        </mc:AlternateContent>
-      </w:r>
-      <w:r>
-        <w:rPr>
-          <w:noProof/>
-        </w:rPr>
-        <mc:AlternateContent>
-          <mc:Choice Requires="wps">
-            <w:drawing>
-              <wp:anchor distT="0" distB="0" distL="114300" distR="114300" simplePos="0" relativeHeight="251694080" behindDoc="0" locked="0" layoutInCell="1" allowOverlap="1" wp14:anchorId="4DA85278" wp14:editId="080A3249">
+              <wp:anchor distT="0" distB="0" distL="114300" distR="114300" simplePos="0" relativeHeight="251694080" behindDoc="0" locked="0" layoutInCell="1" allowOverlap="1" wp14:anchorId="4DA85278" wp14:editId="68E20B07">
                 <wp:simplePos x="0" y="0"/>
                 <wp:positionH relativeFrom="column">
                   <wp:posOffset>4181158</wp:posOffset>
@@ -1515,7 +3574,7 @@
           </mc:Choice>
           <mc:Fallback>
             <w:pict>
-              <v:shape w14:anchorId="4DA85278" id="Text Box 23" o:spid="_x0000_s1036" type="#_x0000_t202" style="position:absolute;margin-left:329.25pt;margin-top:112.1pt;width:120pt;height:27.75pt;z-index:251694080;visibility:visible;mso-wrap-style:square;mso-wrap-distance-left:9pt;mso-wrap-distance-top:0;mso-wrap-distance-right:9pt;mso-wrap-distance-bottom:0;mso-position-horizontal:absolute;mso-position-horizontal-relative:text;mso-position-vertical:absolute;mso-position-vertical-relative:text;v-text-anchor:top" o:gfxdata="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" fillcolor="white [3201]" strokeweight=".5pt">
+              <v:shape w14:anchorId="4DA85278" id="Text Box 23" o:spid="_x0000_s1049" type="#_x0000_t202" style="position:absolute;margin-left:329.25pt;margin-top:112.1pt;width:120pt;height:27.75pt;z-index:251694080;visibility:visible;mso-wrap-style:square;mso-wrap-distance-left:9pt;mso-wrap-distance-top:0;mso-wrap-distance-right:9pt;mso-wrap-distance-bottom:0;mso-position-horizontal:absolute;mso-position-horizontal-relative:text;mso-position-vertical:absolute;mso-position-vertical-relative:text;v-text-anchor:top" o:gfxdata="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" fillcolor="white [3201]" strokeweight=".5pt">
                 <v:textbox>
                   <w:txbxContent>
                     <w:p>
@@ -1525,72 +3584,6 @@
                     </w:p>
                   </w:txbxContent>
                 </v:textbox>
-              </v:shape>
-            </w:pict>
-          </mc:Fallback>
-        </mc:AlternateContent>
-      </w:r>
-      <w:r>
-        <w:rPr>
-          <w:noProof/>
-        </w:rPr>
-        <mc:AlternateContent>
-          <mc:Choice Requires="wps">
-            <w:drawing>
-              <wp:anchor distT="0" distB="0" distL="114300" distR="114300" simplePos="0" relativeHeight="251692032" behindDoc="0" locked="0" layoutInCell="1" allowOverlap="1" wp14:anchorId="47B00E74" wp14:editId="09C87B13">
-                <wp:simplePos x="0" y="0"/>
-                <wp:positionH relativeFrom="column">
-                  <wp:posOffset>2976563</wp:posOffset>
-                </wp:positionH>
-                <wp:positionV relativeFrom="paragraph">
-                  <wp:posOffset>1700213</wp:posOffset>
-                </wp:positionV>
-                <wp:extent cx="1143000" cy="0"/>
-                <wp:effectExtent l="0" t="76200" r="19050" b="95250"/>
-                <wp:wrapNone/>
-                <wp:docPr id="22" name="Straight Arrow Connector 22"/>
-                <wp:cNvGraphicFramePr/>
-                <a:graphic xmlns:a="http://schemas.openxmlformats.org/drawingml/2006/main">
-                  <a:graphicData uri="http://schemas.microsoft.com/office/word/2010/wordprocessingShape">
-                    <wps:wsp>
-                      <wps:cNvCnPr/>
-                      <wps:spPr>
-                        <a:xfrm>
-                          <a:off x="0" y="0"/>
-                          <a:ext cx="1143000" cy="0"/>
-                        </a:xfrm>
-                        <a:prstGeom prst="straightConnector1">
-                          <a:avLst/>
-                        </a:prstGeom>
-                        <a:ln>
-                          <a:tailEnd type="triangle"/>
-                        </a:ln>
-                      </wps:spPr>
-                      <wps:style>
-                        <a:lnRef idx="1">
-                          <a:schemeClr val="accent1"/>
-                        </a:lnRef>
-                        <a:fillRef idx="0">
-                          <a:schemeClr val="accent1"/>
-                        </a:fillRef>
-                        <a:effectRef idx="0">
-                          <a:schemeClr val="accent1"/>
-                        </a:effectRef>
-                        <a:fontRef idx="minor">
-                          <a:schemeClr val="tx1"/>
-                        </a:fontRef>
-                      </wps:style>
-                      <wps:bodyPr/>
-                    </wps:wsp>
-                  </a:graphicData>
-                </a:graphic>
-              </wp:anchor>
-            </w:drawing>
-          </mc:Choice>
-          <mc:Fallback>
-            <w:pict>
-              <v:shape w14:anchorId="5E161E23" id="Straight Arrow Connector 22" o:spid="_x0000_s1026" type="#_x0000_t32" style="position:absolute;margin-left:234.4pt;margin-top:133.9pt;width:90pt;height:0;z-index:251692032;visibility:visible;mso-wrap-style:square;mso-wrap-distance-left:9pt;mso-wrap-distance-top:0;mso-wrap-distance-right:9pt;mso-wrap-distance-bottom:0;mso-position-horizontal:absolute;mso-position-horizontal-relative:text;mso-position-vertical:absolute;mso-position-vertical-relative:text" o:gfxdata="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" strokecolor="#4472c4 [3204]" strokeweight=".5pt">
-                <v:stroke endarrow="block" joinstyle="miter"/>
               </v:shape>
             </w:pict>
           </mc:Fallback>
@@ -1641,16 +3634,19 @@
                         <w:txbxContent>
                           <w:p>
                             <w:r>
-                              <w:t>1</w:t>
+                              <w:t>2</w:t>
                             </w:r>
                             <w:r>
                               <w:rPr>
                                 <w:vertAlign w:val="superscript"/>
                               </w:rPr>
-                              <w:t>st</w:t>
+                              <w:t>nd</w:t>
                             </w:r>
                             <w:r>
-                              <w:t xml:space="preserve"> version of VDOM</w:t>
+                              <w:t xml:space="preserve"> </w:t>
+                            </w:r>
+                            <w:r>
+                              <w:t>version of VDOM</w:t>
                             </w:r>
                           </w:p>
                         </w:txbxContent>
@@ -1669,21 +3665,24 @@
           </mc:Choice>
           <mc:Fallback>
             <w:pict>
-              <v:shape w14:anchorId="702850D9" id="Text Box 21" o:spid="_x0000_s1037" type="#_x0000_t202" style="position:absolute;margin-left:103.9pt;margin-top:118.5pt;width:120pt;height:27.75pt;z-index:251691008;visibility:visible;mso-wrap-style:square;mso-wrap-distance-left:9pt;mso-wrap-distance-top:0;mso-wrap-distance-right:9pt;mso-wrap-distance-bottom:0;mso-position-horizontal:absolute;mso-position-horizontal-relative:text;mso-position-vertical:absolute;mso-position-vertical-relative:text;v-text-anchor:top" o:gfxdata="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" fillcolor="white [3201]" strokeweight=".5pt">
+              <v:shape w14:anchorId="702850D9" id="Text Box 21" o:spid="_x0000_s1050" type="#_x0000_t202" style="position:absolute;margin-left:103.9pt;margin-top:118.5pt;width:120pt;height:27.75pt;z-index:251691008;visibility:visible;mso-wrap-style:square;mso-wrap-distance-left:9pt;mso-wrap-distance-top:0;mso-wrap-distance-right:9pt;mso-wrap-distance-bottom:0;mso-position-horizontal:absolute;mso-position-horizontal-relative:text;mso-position-vertical:absolute;mso-position-vertical-relative:text;v-text-anchor:top" o:gfxdata="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" fillcolor="white [3201]" strokeweight=".5pt">
                 <v:textbox>
                   <w:txbxContent>
                     <w:p>
                       <w:r>
-                        <w:t>1</w:t>
+                        <w:t>2</w:t>
                       </w:r>
                       <w:r>
                         <w:rPr>
                           <w:vertAlign w:val="superscript"/>
                         </w:rPr>
-                        <w:t>st</w:t>
+                        <w:t>nd</w:t>
                       </w:r>
                       <w:r>
-                        <w:t xml:space="preserve"> version of VDOM</w:t>
+                        <w:t xml:space="preserve"> </w:t>
+                      </w:r>
+                      <w:r>
+                        <w:t>version of VDOM</w:t>
                       </w:r>
                     </w:p>
                   </w:txbxContent>
@@ -1693,6 +3692,8 @@
           </mc:Fallback>
         </mc:AlternateContent>
       </w:r>
+      <w:bookmarkStart w:id="0" w:name="_GoBack"/>
+      <w:bookmarkEnd w:id="0"/>
       <w:r>
         <w:rPr>
           <w:noProof/>
@@ -1700,112 +3701,7 @@
         <mc:AlternateContent>
           <mc:Choice Requires="wps">
             <w:drawing>
-              <wp:anchor distT="0" distB="0" distL="114300" distR="114300" simplePos="0" relativeHeight="251687936" behindDoc="0" locked="0" layoutInCell="1" allowOverlap="1" wp14:anchorId="42CA3B89" wp14:editId="079D6929">
-                <wp:simplePos x="0" y="0"/>
-                <wp:positionH relativeFrom="column">
-                  <wp:posOffset>4938713</wp:posOffset>
-                </wp:positionH>
-                <wp:positionV relativeFrom="paragraph">
-                  <wp:posOffset>452438</wp:posOffset>
-                </wp:positionV>
-                <wp:extent cx="1171575" cy="361950"/>
-                <wp:effectExtent l="0" t="0" r="28575" b="19050"/>
-                <wp:wrapNone/>
-                <wp:docPr id="19" name="Rectangle 19"/>
-                <wp:cNvGraphicFramePr/>
-                <a:graphic xmlns:a="http://schemas.openxmlformats.org/drawingml/2006/main">
-                  <a:graphicData uri="http://schemas.microsoft.com/office/word/2010/wordprocessingShape">
-                    <wps:wsp>
-                      <wps:cNvSpPr/>
-                      <wps:spPr>
-                        <a:xfrm>
-                          <a:off x="0" y="0"/>
-                          <a:ext cx="1171575" cy="361950"/>
-                        </a:xfrm>
-                        <a:prstGeom prst="rect">
-                          <a:avLst/>
-                        </a:prstGeom>
-                      </wps:spPr>
-                      <wps:style>
-                        <a:lnRef idx="2">
-                          <a:schemeClr val="accent1">
-                            <a:shade val="50000"/>
-                          </a:schemeClr>
-                        </a:lnRef>
-                        <a:fillRef idx="1">
-                          <a:schemeClr val="accent1"/>
-                        </a:fillRef>
-                        <a:effectRef idx="0">
-                          <a:schemeClr val="accent1"/>
-                        </a:effectRef>
-                        <a:fontRef idx="minor">
-                          <a:schemeClr val="lt1"/>
-                        </a:fontRef>
-                      </wps:style>
-                      <wps:txbx>
-                        <w:txbxContent>
-                          <w:p>
-                            <w:pPr>
-                              <w:jc w:val="center"/>
-                            </w:pPr>
-                            <w:r>
-                              <w:t>tr</w:t>
-                            </w:r>
-                            <w:r>
-                              <w:t xml:space="preserve"> Element</w:t>
-                            </w:r>
-                          </w:p>
-                        </w:txbxContent>
-                      </wps:txbx>
-                      <wps:bodyPr rot="0" spcFirstLastPara="0" vertOverflow="overflow" horzOverflow="overflow" vert="horz" wrap="square" lIns="91440" tIns="45720" rIns="91440" bIns="45720" numCol="1" spcCol="0" rtlCol="0" fromWordArt="0" anchor="ctr" anchorCtr="0" forceAA="0" compatLnSpc="1">
-                        <a:prstTxWarp prst="textNoShape">
-                          <a:avLst/>
-                        </a:prstTxWarp>
-                        <a:noAutofit/>
-                      </wps:bodyPr>
-                    </wps:wsp>
-                  </a:graphicData>
-                </a:graphic>
-                <wp14:sizeRelH relativeFrom="margin">
-                  <wp14:pctWidth>0</wp14:pctWidth>
-                </wp14:sizeRelH>
-                <wp14:sizeRelV relativeFrom="margin">
-                  <wp14:pctHeight>0</wp14:pctHeight>
-                </wp14:sizeRelV>
-              </wp:anchor>
-            </w:drawing>
-          </mc:Choice>
-          <mc:Fallback>
-            <w:pict>
-              <v:rect w14:anchorId="42CA3B89" id="Rectangle 19" o:spid="_x0000_s1038" style="position:absolute;margin-left:388.9pt;margin-top:35.65pt;width:92.25pt;height:28.5pt;z-index:251687936;visibility:visible;mso-wrap-style:square;mso-width-percent:0;mso-height-percent:0;mso-wrap-distance-left:9pt;mso-wrap-distance-top:0;mso-wrap-distance-right:9pt;mso-wrap-distance-bottom:0;mso-position-horizontal:absolute;mso-position-horizontal-relative:text;mso-position-vertical:absolute;mso-position-vertical-relative:text;mso-width-percent:0;mso-height-percent:0;mso-width-relative:margin;mso-height-relative:margin;v-text-anchor:middle" o:gfxdata="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" fillcolor="#4472c4 [3204]" strokecolor="#1f3763 [1604]" strokeweight="1pt">
-                <v:textbox>
-                  <w:txbxContent>
-                    <w:p>
-                      <w:pPr>
-                        <w:jc w:val="center"/>
-                      </w:pPr>
-                      <w:r>
-                        <w:t>tr</w:t>
-                      </w:r>
-                      <w:r>
-                        <w:t xml:space="preserve"> Element</w:t>
-                      </w:r>
-                    </w:p>
-                  </w:txbxContent>
-                </v:textbox>
-              </v:rect>
-            </w:pict>
-          </mc:Fallback>
-        </mc:AlternateContent>
-      </w:r>
-      <w:r>
-        <w:rPr>
-          <w:noProof/>
-        </w:rPr>
-        <mc:AlternateContent>
-          <mc:Choice Requires="wps">
-            <w:drawing>
-              <wp:anchor distT="0" distB="0" distL="114300" distR="114300" simplePos="0" relativeHeight="251685888" behindDoc="0" locked="0" layoutInCell="1" allowOverlap="1" wp14:anchorId="1FFBB798" wp14:editId="16BF140B">
+              <wp:anchor distT="0" distB="0" distL="114300" distR="114300" simplePos="0" relativeHeight="251685888" behindDoc="0" locked="0" layoutInCell="1" allowOverlap="1" wp14:anchorId="1FFBB798" wp14:editId="17726A39">
                 <wp:simplePos x="0" y="0"/>
                 <wp:positionH relativeFrom="column">
                   <wp:posOffset>4786313</wp:posOffset>
@@ -1854,10 +3750,7 @@
                               <w:jc w:val="center"/>
                             </w:pPr>
                             <w:r>
-                              <w:t>tr</w:t>
-                            </w:r>
-                            <w:r>
-                              <w:t xml:space="preserve"> Element</w:t>
+                              <w:t>tr Element</w:t>
                             </w:r>
                           </w:p>
                         </w:txbxContent>
@@ -1882,7 +3775,7 @@
           </mc:Choice>
           <mc:Fallback>
             <w:pict>
-              <v:rect w14:anchorId="1FFBB798" id="Rectangle 18" o:spid="_x0000_s1039" style="position:absolute;margin-left:376.9pt;margin-top:23.65pt;width:92.25pt;height:28.5pt;z-index:251685888;visibility:visible;mso-wrap-style:square;mso-width-percent:0;mso-height-percent:0;mso-wrap-distance-left:9pt;mso-wrap-distance-top:0;mso-wrap-distance-right:9pt;mso-wrap-distance-bottom:0;mso-position-horizontal:absolute;mso-position-horizontal-relative:text;mso-position-vertical:absolute;mso-position-vertical-relative:text;mso-width-percent:0;mso-height-percent:0;mso-width-relative:margin;mso-height-relative:margin;v-text-anchor:middle" o:gfxdata="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" fillcolor="#4472c4 [3204]" strokecolor="#1f3763 [1604]" strokeweight="1pt">
+              <v:rect w14:anchorId="1FFBB798" id="Rectangle 18" o:spid="_x0000_s1051" style="position:absolute;margin-left:376.9pt;margin-top:23.65pt;width:92.25pt;height:28.5pt;z-index:251685888;visibility:visible;mso-wrap-style:square;mso-width-percent:0;mso-height-percent:0;mso-wrap-distance-left:9pt;mso-wrap-distance-top:0;mso-wrap-distance-right:9pt;mso-wrap-distance-bottom:0;mso-position-horizontal:absolute;mso-position-horizontal-relative:text;mso-position-vertical:absolute;mso-position-vertical-relative:text;mso-width-percent:0;mso-height-percent:0;mso-width-relative:margin;mso-height-relative:margin;v-text-anchor:middle" o:gfxdata="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" fillcolor="#4472c4 [3204]" strokecolor="#1f3763 [1604]" strokeweight="1pt">
                 <v:textbox>
                   <w:txbxContent>
                     <w:p>
@@ -1890,10 +3783,7 @@
                         <w:jc w:val="center"/>
                       </w:pPr>
                       <w:r>
-                        <w:t>tr</w:t>
-                      </w:r>
-                      <w:r>
-                        <w:t xml:space="preserve"> Element</w:t>
+                        <w:t>tr Element</w:t>
                       </w:r>
                     </w:p>
                   </w:txbxContent>
@@ -1959,10 +3849,7 @@
                               <w:jc w:val="center"/>
                             </w:pPr>
                             <w:r>
-                              <w:t>tr</w:t>
-                            </w:r>
-                            <w:r>
-                              <w:t xml:space="preserve"> Element</w:t>
+                              <w:t>tr Element</w:t>
                             </w:r>
                           </w:p>
                         </w:txbxContent>
@@ -2064,10 +3951,7 @@
                               <w:jc w:val="center"/>
                             </w:pPr>
                             <w:r>
-                              <w:t>tr</w:t>
-                            </w:r>
-                            <w:r>
-                              <w:t xml:space="preserve"> Element</w:t>
+                              <w:t>tr Element</w:t>
                             </w:r>
                           </w:p>
                         </w:txbxContent>
@@ -2120,7 +4004,7 @@
         <mc:AlternateContent>
           <mc:Choice Requires="wps">
             <w:drawing>
-              <wp:anchor distT="0" distB="0" distL="114300" distR="114300" simplePos="0" relativeHeight="251679744" behindDoc="0" locked="0" layoutInCell="1" allowOverlap="1" wp14:anchorId="0F6BD279" wp14:editId="428B1CCC">
+              <wp:anchor distT="0" distB="0" distL="114300" distR="114300" simplePos="0" relativeHeight="251679744" behindDoc="0" locked="0" layoutInCell="1" allowOverlap="1" wp14:anchorId="0F6BD279" wp14:editId="4793E361">
                 <wp:simplePos x="0" y="0"/>
                 <wp:positionH relativeFrom="column">
                   <wp:posOffset>4328795</wp:posOffset>
@@ -2169,10 +4053,7 @@
                               <w:jc w:val="center"/>
                             </w:pPr>
                             <w:r>
-                              <w:t>table</w:t>
-                            </w:r>
-                            <w:r>
-                              <w:t xml:space="preserve"> Element</w:t>
+                              <w:t>table Element</w:t>
                             </w:r>
                           </w:p>
                         </w:txbxContent>
@@ -2197,7 +4078,7 @@
           </mc:Choice>
           <mc:Fallback>
             <w:pict>
-              <v:rect w14:anchorId="0F6BD279" id="Rectangle 15" o:spid="_x0000_s1042" style="position:absolute;margin-left:340.85pt;margin-top:-12.35pt;width:92.25pt;height:28.5pt;z-index:251679744;visibility:visible;mso-wrap-style:square;mso-width-percent:0;mso-height-percent:0;mso-wrap-distance-left:9pt;mso-wrap-distance-top:0;mso-wrap-distance-right:9pt;mso-wrap-distance-bottom:0;mso-position-horizontal:absolute;mso-position-horizontal-relative:text;mso-position-vertical:absolute;mso-position-vertical-relative:text;mso-width-percent:0;mso-height-percent:0;mso-width-relative:margin;mso-height-relative:margin;v-text-anchor:middle" o:gfxdata="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" fillcolor="#4472c4 [3204]" strokecolor="#1f3763 [1604]" strokeweight="1pt">
+              <v:rect w14:anchorId="0F6BD279" id="Rectangle 15" o:spid="_x0000_s1054" style="position:absolute;margin-left:340.85pt;margin-top:-12.35pt;width:92.25pt;height:28.5pt;z-index:251679744;visibility:visible;mso-wrap-style:square;mso-width-percent:0;mso-height-percent:0;mso-wrap-distance-left:9pt;mso-wrap-distance-top:0;mso-wrap-distance-right:9pt;mso-wrap-distance-bottom:0;mso-position-horizontal:absolute;mso-position-horizontal-relative:text;mso-position-vertical:absolute;mso-position-vertical-relative:text;mso-width-percent:0;mso-height-percent:0;mso-width-relative:margin;mso-height-relative:margin;v-text-anchor:middle" o:gfxdata="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" fillcolor="#4472c4 [3204]" strokecolor="#1f3763 [1604]" strokeweight="1pt">
                 <v:textbox>
                   <w:txbxContent>
                     <w:p>
@@ -2205,10 +4086,7 @@
                         <w:jc w:val="center"/>
                       </w:pPr>
                       <w:r>
-                        <w:t>table</w:t>
-                      </w:r>
-                      <w:r>
-                        <w:t xml:space="preserve"> Element</w:t>
+                        <w:t>table Element</w:t>
                       </w:r>
                     </w:p>
                   </w:txbxContent>
@@ -2225,151 +4103,7 @@
         <mc:AlternateContent>
           <mc:Choice Requires="wps">
             <w:drawing>
-              <wp:anchor distT="0" distB="0" distL="114300" distR="114300" simplePos="0" relativeHeight="251677696" behindDoc="0" locked="0" layoutInCell="1" allowOverlap="1" wp14:anchorId="2F49A5B5" wp14:editId="304AEDA1">
-                <wp:simplePos x="0" y="0"/>
-                <wp:positionH relativeFrom="column">
-                  <wp:posOffset>3867150</wp:posOffset>
-                </wp:positionH>
-                <wp:positionV relativeFrom="paragraph">
-                  <wp:posOffset>-642620</wp:posOffset>
-                </wp:positionV>
-                <wp:extent cx="2095500" cy="2462212"/>
-                <wp:effectExtent l="0" t="0" r="19050" b="14605"/>
-                <wp:wrapNone/>
-                <wp:docPr id="14" name="Rectangle 14"/>
-                <wp:cNvGraphicFramePr/>
-                <a:graphic xmlns:a="http://schemas.openxmlformats.org/drawingml/2006/main">
-                  <a:graphicData uri="http://schemas.microsoft.com/office/word/2010/wordprocessingShape">
-                    <wps:wsp>
-                      <wps:cNvSpPr/>
-                      <wps:spPr>
-                        <a:xfrm>
-                          <a:off x="0" y="0"/>
-                          <a:ext cx="2095500" cy="2462212"/>
-                        </a:xfrm>
-                        <a:prstGeom prst="rect">
-                          <a:avLst/>
-                        </a:prstGeom>
-                        <a:noFill/>
-                      </wps:spPr>
-                      <wps:style>
-                        <a:lnRef idx="2">
-                          <a:schemeClr val="accent1">
-                            <a:shade val="50000"/>
-                          </a:schemeClr>
-                        </a:lnRef>
-                        <a:fillRef idx="1">
-                          <a:schemeClr val="accent1"/>
-                        </a:fillRef>
-                        <a:effectRef idx="0">
-                          <a:schemeClr val="accent1"/>
-                        </a:effectRef>
-                        <a:fontRef idx="minor">
-                          <a:schemeClr val="lt1"/>
-                        </a:fontRef>
-                      </wps:style>
-                      <wps:bodyPr rot="0" spcFirstLastPara="0" vertOverflow="overflow" horzOverflow="overflow" vert="horz" wrap="square" lIns="91440" tIns="45720" rIns="91440" bIns="45720" numCol="1" spcCol="0" rtlCol="0" fromWordArt="0" anchor="ctr" anchorCtr="0" forceAA="0" compatLnSpc="1">
-                        <a:prstTxWarp prst="textNoShape">
-                          <a:avLst/>
-                        </a:prstTxWarp>
-                        <a:noAutofit/>
-                      </wps:bodyPr>
-                    </wps:wsp>
-                  </a:graphicData>
-                </a:graphic>
-                <wp14:sizeRelV relativeFrom="margin">
-                  <wp14:pctHeight>0</wp14:pctHeight>
-                </wp14:sizeRelV>
-              </wp:anchor>
-            </w:drawing>
-          </mc:Choice>
-          <mc:Fallback>
-            <w:pict>
-              <v:rect w14:anchorId="5933FC11" id="Rectangle 14" o:spid="_x0000_s1026" style="position:absolute;margin-left:304.5pt;margin-top:-50.6pt;width:165pt;height:193.85pt;z-index:251677696;visibility:visible;mso-wrap-style:square;mso-height-percent:0;mso-wrap-distance-left:9pt;mso-wrap-distance-top:0;mso-wrap-distance-right:9pt;mso-wrap-distance-bottom:0;mso-position-horizontal:absolute;mso-position-horizontal-relative:text;mso-position-vertical:absolute;mso-position-vertical-relative:text;mso-height-percent:0;mso-height-relative:margin;v-text-anchor:middle" o:gfxdata="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" filled="f" strokecolor="#1f3763 [1604]" strokeweight="1pt"/>
-            </w:pict>
-          </mc:Fallback>
-        </mc:AlternateContent>
-      </w:r>
-      <w:r>
-        <w:rPr>
-          <w:noProof/>
-        </w:rPr>
-        <mc:AlternateContent>
-          <mc:Choice Requires="wps">
-            <w:drawing>
-              <wp:anchor distT="0" distB="0" distL="114300" distR="114300" simplePos="0" relativeHeight="251673600" behindDoc="0" locked="0" layoutInCell="1" allowOverlap="1" wp14:anchorId="24396E51" wp14:editId="5EB90EFE">
-                <wp:simplePos x="0" y="0"/>
-                <wp:positionH relativeFrom="column">
-                  <wp:posOffset>1181100</wp:posOffset>
-                </wp:positionH>
-                <wp:positionV relativeFrom="paragraph">
-                  <wp:posOffset>-557212</wp:posOffset>
-                </wp:positionV>
-                <wp:extent cx="2095500" cy="2462212"/>
-                <wp:effectExtent l="0" t="0" r="19050" b="14605"/>
-                <wp:wrapNone/>
-                <wp:docPr id="10" name="Rectangle 10"/>
-                <wp:cNvGraphicFramePr/>
-                <a:graphic xmlns:a="http://schemas.openxmlformats.org/drawingml/2006/main">
-                  <a:graphicData uri="http://schemas.microsoft.com/office/word/2010/wordprocessingShape">
-                    <wps:wsp>
-                      <wps:cNvSpPr/>
-                      <wps:spPr>
-                        <a:xfrm>
-                          <a:off x="0" y="0"/>
-                          <a:ext cx="2095500" cy="2462212"/>
-                        </a:xfrm>
-                        <a:prstGeom prst="rect">
-                          <a:avLst/>
-                        </a:prstGeom>
-                        <a:noFill/>
-                      </wps:spPr>
-                      <wps:style>
-                        <a:lnRef idx="2">
-                          <a:schemeClr val="accent1">
-                            <a:shade val="50000"/>
-                          </a:schemeClr>
-                        </a:lnRef>
-                        <a:fillRef idx="1">
-                          <a:schemeClr val="accent1"/>
-                        </a:fillRef>
-                        <a:effectRef idx="0">
-                          <a:schemeClr val="accent1"/>
-                        </a:effectRef>
-                        <a:fontRef idx="minor">
-                          <a:schemeClr val="lt1"/>
-                        </a:fontRef>
-                      </wps:style>
-                      <wps:bodyPr rot="0" spcFirstLastPara="0" vertOverflow="overflow" horzOverflow="overflow" vert="horz" wrap="square" lIns="91440" tIns="45720" rIns="91440" bIns="45720" numCol="1" spcCol="0" rtlCol="0" fromWordArt="0" anchor="ctr" anchorCtr="0" forceAA="0" compatLnSpc="1">
-                        <a:prstTxWarp prst="textNoShape">
-                          <a:avLst/>
-                        </a:prstTxWarp>
-                        <a:noAutofit/>
-                      </wps:bodyPr>
-                    </wps:wsp>
-                  </a:graphicData>
-                </a:graphic>
-                <wp14:sizeRelV relativeFrom="margin">
-                  <wp14:pctHeight>0</wp14:pctHeight>
-                </wp14:sizeRelV>
-              </wp:anchor>
-            </w:drawing>
-          </mc:Choice>
-          <mc:Fallback>
-            <w:pict>
-              <v:rect w14:anchorId="2C876076" id="Rectangle 10" o:spid="_x0000_s1026" style="position:absolute;margin-left:93pt;margin-top:-43.85pt;width:165pt;height:193.85pt;z-index:251673600;visibility:visible;mso-wrap-style:square;mso-height-percent:0;mso-wrap-distance-left:9pt;mso-wrap-distance-top:0;mso-wrap-distance-right:9pt;mso-wrap-distance-bottom:0;mso-position-horizontal:absolute;mso-position-horizontal-relative:text;mso-position-vertical:absolute;mso-position-vertical-relative:text;mso-height-percent:0;mso-height-relative:margin;v-text-anchor:middle" o:gfxdata="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" filled="f" strokecolor="#1f3763 [1604]" strokeweight="1pt"/>
-            </w:pict>
-          </mc:Fallback>
-        </mc:AlternateContent>
-      </w:r>
-      <w:r>
-        <w:rPr>
-          <w:noProof/>
-        </w:rPr>
-        <mc:AlternateContent>
-          <mc:Choice Requires="wps">
-            <w:drawing>
-              <wp:anchor distT="0" distB="0" distL="114300" distR="114300" simplePos="0" relativeHeight="251675648" behindDoc="0" locked="0" layoutInCell="1" allowOverlap="1" wp14:anchorId="1F4D1FAB" wp14:editId="11821724">
+              <wp:anchor distT="0" distB="0" distL="114300" distR="114300" simplePos="0" relativeHeight="251675648" behindDoc="0" locked="0" layoutInCell="1" allowOverlap="1" wp14:anchorId="1F4D1FAB" wp14:editId="509C92B6">
                 <wp:simplePos x="0" y="0"/>
                 <wp:positionH relativeFrom="column">
                   <wp:posOffset>3386138</wp:posOffset>
@@ -2425,7 +4159,7 @@
           </mc:Choice>
           <mc:Fallback>
             <w:pict>
-              <v:shapetype w14:anchorId="1B63922B" id="_x0000_t13" coordsize="21600,21600" o:spt="13" adj="16200,5400" path="m@0,l@0@1,0@1,0@2@0@2@0,21600,21600,10800xe">
+              <v:shapetype w14:anchorId="19CA320D" id="_x0000_t13" coordsize="21600,21600" o:spt="13" adj="16200,5400" path="m@0,l@0@1,0@1,0@2@0@2@0,21600,21600,10800xe">
                 <v:stroke joinstyle="miter"/>
                 <v:formulas>
                   <v:f eqn="val #0"/>
@@ -2442,171 +4176,6 @@
                 </v:handles>
               </v:shapetype>
               <v:shape id="Arrow: Right 13" o:spid="_x0000_s1026" type="#_x0000_t13" style="position:absolute;margin-left:266.65pt;margin-top:2.65pt;width:26.25pt;height:67.85pt;z-index:251675648;visibility:visible;mso-wrap-style:square;mso-wrap-distance-left:9pt;mso-wrap-distance-top:0;mso-wrap-distance-right:9pt;mso-wrap-distance-bottom:0;mso-position-horizontal:absolute;mso-position-horizontal-relative:text;mso-position-vertical:absolute;mso-position-vertical-relative:text;v-text-anchor:middle" o:gfxdata="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" adj="10800" fillcolor="#4472c4 [3204]" strokecolor="#1f3763 [1604]" strokeweight="1pt"/>
-            </w:pict>
-          </mc:Fallback>
-        </mc:AlternateContent>
-      </w:r>
-      <w:r>
-        <w:rPr>
-          <w:noProof/>
-        </w:rPr>
-        <mc:AlternateContent>
-          <mc:Choice Requires="wps">
-            <w:drawing>
-              <wp:anchor distT="0" distB="0" distL="114300" distR="114300" simplePos="0" relativeHeight="251674624" behindDoc="0" locked="0" layoutInCell="1" allowOverlap="1" wp14:anchorId="1F9A2A31" wp14:editId="1791DD34">
-                <wp:simplePos x="0" y="0"/>
-                <wp:positionH relativeFrom="column">
-                  <wp:posOffset>-233362</wp:posOffset>
-                </wp:positionH>
-                <wp:positionV relativeFrom="paragraph">
-                  <wp:posOffset>1471613</wp:posOffset>
-                </wp:positionV>
-                <wp:extent cx="862012" cy="566737"/>
-                <wp:effectExtent l="0" t="0" r="14605" b="24130"/>
-                <wp:wrapNone/>
-                <wp:docPr id="12" name="Rectangle 12"/>
-                <wp:cNvGraphicFramePr/>
-                <a:graphic xmlns:a="http://schemas.openxmlformats.org/drawingml/2006/main">
-                  <a:graphicData uri="http://schemas.microsoft.com/office/word/2010/wordprocessingShape">
-                    <wps:wsp>
-                      <wps:cNvSpPr/>
-                      <wps:spPr>
-                        <a:xfrm>
-                          <a:off x="0" y="0"/>
-                          <a:ext cx="862012" cy="566737"/>
-                        </a:xfrm>
-                        <a:prstGeom prst="rect">
-                          <a:avLst/>
-                        </a:prstGeom>
-                      </wps:spPr>
-                      <wps:style>
-                        <a:lnRef idx="2">
-                          <a:schemeClr val="accent1">
-                            <a:shade val="50000"/>
-                          </a:schemeClr>
-                        </a:lnRef>
-                        <a:fillRef idx="1">
-                          <a:schemeClr val="accent1"/>
-                        </a:fillRef>
-                        <a:effectRef idx="0">
-                          <a:schemeClr val="accent1"/>
-                        </a:effectRef>
-                        <a:fontRef idx="minor">
-                          <a:schemeClr val="lt1"/>
-                        </a:fontRef>
-                      </wps:style>
-                      <wps:txbx>
-                        <w:txbxContent>
-                          <w:p>
-                            <w:pPr>
-                              <w:jc w:val="center"/>
-                            </w:pPr>
-                            <w:r>
-                              <w:t>App</w:t>
-                            </w:r>
-                          </w:p>
-                        </w:txbxContent>
-                      </wps:txbx>
-                      <wps:bodyPr rot="0" spcFirstLastPara="0" vertOverflow="overflow" horzOverflow="overflow" vert="horz" wrap="square" lIns="91440" tIns="45720" rIns="91440" bIns="45720" numCol="1" spcCol="0" rtlCol="0" fromWordArt="0" anchor="ctr" anchorCtr="0" forceAA="0" compatLnSpc="1">
-                        <a:prstTxWarp prst="textNoShape">
-                          <a:avLst/>
-                        </a:prstTxWarp>
-                        <a:noAutofit/>
-                      </wps:bodyPr>
-                    </wps:wsp>
-                  </a:graphicData>
-                </a:graphic>
-              </wp:anchor>
-            </w:drawing>
-          </mc:Choice>
-          <mc:Fallback>
-            <w:pict>
-              <v:rect w14:anchorId="1F9A2A31" id="Rectangle 12" o:spid="_x0000_s1043" style="position:absolute;margin-left:-18.35pt;margin-top:115.9pt;width:67.85pt;height:44.6pt;z-index:251674624;visibility:visible;mso-wrap-style:square;mso-wrap-distance-left:9pt;mso-wrap-distance-top:0;mso-wrap-distance-right:9pt;mso-wrap-distance-bottom:0;mso-position-horizontal:absolute;mso-position-horizontal-relative:text;mso-position-vertical:absolute;mso-position-vertical-relative:text;v-text-anchor:middle" o:gfxdata="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" fillcolor="#4472c4 [3204]" strokecolor="#1f3763 [1604]" strokeweight="1pt">
-                <v:textbox>
-                  <w:txbxContent>
-                    <w:p>
-                      <w:pPr>
-                        <w:jc w:val="center"/>
-                      </w:pPr>
-                      <w:r>
-                        <w:t>App</w:t>
-                      </w:r>
-                    </w:p>
-                  </w:txbxContent>
-                </v:textbox>
-              </v:rect>
-            </w:pict>
-          </mc:Fallback>
-        </mc:AlternateContent>
-      </w:r>
-      <w:r>
-        <w:rPr>
-          <w:noProof/>
-        </w:rPr>
-        <mc:AlternateContent>
-          <mc:Choice Requires="wps">
-            <w:drawing>
-              <wp:anchor distT="0" distB="0" distL="114300" distR="114300" simplePos="0" relativeHeight="251672576" behindDoc="0" locked="0" layoutInCell="1" allowOverlap="1" wp14:anchorId="36EF0B36" wp14:editId="6AADA0B7">
-                <wp:simplePos x="0" y="0"/>
-                <wp:positionH relativeFrom="column">
-                  <wp:posOffset>647700</wp:posOffset>
-                </wp:positionH>
-                <wp:positionV relativeFrom="paragraph">
-                  <wp:posOffset>-431481</wp:posOffset>
-                </wp:positionV>
-                <wp:extent cx="533400" cy="45719"/>
-                <wp:effectExtent l="0" t="57150" r="19050" b="50165"/>
-                <wp:wrapNone/>
-                <wp:docPr id="9" name="Straight Arrow Connector 9"/>
-                <wp:cNvGraphicFramePr/>
-                <a:graphic xmlns:a="http://schemas.openxmlformats.org/drawingml/2006/main">
-                  <a:graphicData uri="http://schemas.microsoft.com/office/word/2010/wordprocessingShape">
-                    <wps:wsp>
-                      <wps:cNvCnPr/>
-                      <wps:spPr>
-                        <a:xfrm flipV="1">
-                          <a:off x="0" y="0"/>
-                          <a:ext cx="533400" cy="45719"/>
-                        </a:xfrm>
-                        <a:prstGeom prst="straightConnector1">
-                          <a:avLst/>
-                        </a:prstGeom>
-                        <a:ln>
-                          <a:tailEnd type="triangle"/>
-                        </a:ln>
-                      </wps:spPr>
-                      <wps:style>
-                        <a:lnRef idx="1">
-                          <a:schemeClr val="accent1"/>
-                        </a:lnRef>
-                        <a:fillRef idx="0">
-                          <a:schemeClr val="accent1"/>
-                        </a:fillRef>
-                        <a:effectRef idx="0">
-                          <a:schemeClr val="accent1"/>
-                        </a:effectRef>
-                        <a:fontRef idx="minor">
-                          <a:schemeClr val="tx1"/>
-                        </a:fontRef>
-                      </wps:style>
-                      <wps:bodyPr/>
-                    </wps:wsp>
-                  </a:graphicData>
-                </a:graphic>
-                <wp14:sizeRelH relativeFrom="margin">
-                  <wp14:pctWidth>0</wp14:pctWidth>
-                </wp14:sizeRelH>
-                <wp14:sizeRelV relativeFrom="margin">
-                  <wp14:pctHeight>0</wp14:pctHeight>
-                </wp14:sizeRelV>
-              </wp:anchor>
-            </w:drawing>
-          </mc:Choice>
-          <mc:Fallback>
-            <w:pict>
-              <v:shape w14:anchorId="24246403" id="Straight Arrow Connector 9" o:spid="_x0000_s1026" type="#_x0000_t32" style="position:absolute;margin-left:51pt;margin-top:-33.95pt;width:42pt;height:3.6pt;flip:y;z-index:251672576;visibility:visible;mso-wrap-style:square;mso-width-percent:0;mso-height-percent:0;mso-wrap-distance-left:9pt;mso-wrap-distance-top:0;mso-wrap-distance-right:9pt;mso-wrap-distance-bottom:0;mso-position-horizontal:absolute;mso-position-horizontal-relative:text;mso-position-vertical:absolute;mso-position-vertical-relative:text;mso-width-percent:0;mso-height-percent:0;mso-width-relative:margin;mso-height-relative:margin" o:gfxdata="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" strokecolor="#4472c4 [3204]" strokeweight=".5pt">
-                <v:stroke endarrow="block" joinstyle="miter"/>
-              </v:shape>
             </w:pict>
           </mc:Fallback>
         </mc:AlternateContent>
@@ -2733,10 +4302,7 @@
                               <w:jc w:val="center"/>
                             </w:pPr>
                             <w:r>
-                              <w:t>R Element</w:t>
-                            </w:r>
-                            <w:r>
-                              <w:t xml:space="preserve"> </w:t>
+                              <w:t xml:space="preserve">R Element </w:t>
                             </w:r>
                           </w:p>
                         </w:txbxContent>
@@ -3187,6 +4753,56 @@
     </w:sectPr>
   </w:body>
 </w:document>
+</file>
+
+<file path=word/endnotes.xml><?xml version="1.0" encoding="utf-8"?>
+<w:endnotes xmlns:wpc="http://schemas.microsoft.com/office/word/2010/wordprocessingCanvas" xmlns:cx="http://schemas.microsoft.com/office/drawing/2014/chartex" xmlns:cx1="http://schemas.microsoft.com/office/drawing/2015/9/8/chartex" xmlns:cx2="http://schemas.microsoft.com/office/drawing/2015/10/21/chartex" xmlns:cx3="http://schemas.microsoft.com/office/drawing/2016/5/9/chartex" xmlns:cx4="http://schemas.microsoft.com/office/drawing/2016/5/10/chartex" xmlns:cx5="http://schemas.microsoft.com/office/drawing/2016/5/11/chartex" xmlns:cx6="http://schemas.microsoft.com/office/drawing/2016/5/12/chartex" xmlns:cx7="http://schemas.microsoft.com/office/drawing/2016/5/13/chartex" xmlns:cx8="http://schemas.microsoft.com/office/drawing/2016/5/14/chartex" xmlns:mc="http://schemas.openxmlformats.org/markup-compatibility/2006" xmlns:aink="http://schemas.microsoft.com/office/drawing/2016/ink" xmlns:am3d="http://schemas.microsoft.com/office/drawing/2017/model3d" xmlns:o="urn:schemas-microsoft-com:office:office" xmlns:r="http://schemas.openxmlformats.org/officeDocument/2006/relationships" xmlns:m="http://schemas.openxmlformats.org/officeDocument/2006/math" xmlns:v="urn:schemas-microsoft-com:vml" xmlns:wp14="http://schemas.microsoft.com/office/word/2010/wordprocessingDrawing" xmlns:wp="http://schemas.openxmlformats.org/drawingml/2006/wordprocessingDrawing" xmlns:w10="urn:schemas-microsoft-com:office:word" xmlns:w="http://schemas.openxmlformats.org/wordprocessingml/2006/main" xmlns:w14="http://schemas.microsoft.com/office/word/2010/wordml" xmlns:w15="http://schemas.microsoft.com/office/word/2012/wordml" xmlns:w16cid="http://schemas.microsoft.com/office/word/2016/wordml/cid" xmlns:w16se="http://schemas.microsoft.com/office/word/2015/wordml/symex" xmlns:wpg="http://schemas.microsoft.com/office/word/2010/wordprocessingGroup" xmlns:wpi="http://schemas.microsoft.com/office/word/2010/wordprocessingInk" xmlns:wne="http://schemas.microsoft.com/office/word/2006/wordml" xmlns:wps="http://schemas.microsoft.com/office/word/2010/wordprocessingShape" mc:Ignorable="w14 w15 w16se w16cid wp14">
+  <w:endnote w:type="separator" w:id="-1">
+    <w:p>
+      <w:pPr>
+        <w:spacing w:after="0" w:line="240" w:lineRule="auto"/>
+      </w:pPr>
+      <w:r>
+        <w:separator/>
+      </w:r>
+    </w:p>
+  </w:endnote>
+  <w:endnote w:type="continuationSeparator" w:id="0">
+    <w:p>
+      <w:pPr>
+        <w:spacing w:after="0" w:line="240" w:lineRule="auto"/>
+      </w:pPr>
+      <w:r>
+        <w:continuationSeparator/>
+      </w:r>
+    </w:p>
+  </w:endnote>
+</w:endnotes>
+</file>
+
+<file path=word/footnotes.xml><?xml version="1.0" encoding="utf-8"?>
+<w:footnotes xmlns:wpc="http://schemas.microsoft.com/office/word/2010/wordprocessingCanvas" xmlns:cx="http://schemas.microsoft.com/office/drawing/2014/chartex" xmlns:cx1="http://schemas.microsoft.com/office/drawing/2015/9/8/chartex" xmlns:cx2="http://schemas.microsoft.com/office/drawing/2015/10/21/chartex" xmlns:cx3="http://schemas.microsoft.com/office/drawing/2016/5/9/chartex" xmlns:cx4="http://schemas.microsoft.com/office/drawing/2016/5/10/chartex" xmlns:cx5="http://schemas.microsoft.com/office/drawing/2016/5/11/chartex" xmlns:cx6="http://schemas.microsoft.com/office/drawing/2016/5/12/chartex" xmlns:cx7="http://schemas.microsoft.com/office/drawing/2016/5/13/chartex" xmlns:cx8="http://schemas.microsoft.com/office/drawing/2016/5/14/chartex" xmlns:mc="http://schemas.openxmlformats.org/markup-compatibility/2006" xmlns:aink="http://schemas.microsoft.com/office/drawing/2016/ink" xmlns:am3d="http://schemas.microsoft.com/office/drawing/2017/model3d" xmlns:o="urn:schemas-microsoft-com:office:office" xmlns:r="http://schemas.openxmlformats.org/officeDocument/2006/relationships" xmlns:m="http://schemas.openxmlformats.org/officeDocument/2006/math" xmlns:v="urn:schemas-microsoft-com:vml" xmlns:wp14="http://schemas.microsoft.com/office/word/2010/wordprocessingDrawing" xmlns:wp="http://schemas.openxmlformats.org/drawingml/2006/wordprocessingDrawing" xmlns:w10="urn:schemas-microsoft-com:office:word" xmlns:w="http://schemas.openxmlformats.org/wordprocessingml/2006/main" xmlns:w14="http://schemas.microsoft.com/office/word/2010/wordml" xmlns:w15="http://schemas.microsoft.com/office/word/2012/wordml" xmlns:w16cid="http://schemas.microsoft.com/office/word/2016/wordml/cid" xmlns:w16se="http://schemas.microsoft.com/office/word/2015/wordml/symex" xmlns:wpg="http://schemas.microsoft.com/office/word/2010/wordprocessingGroup" xmlns:wpi="http://schemas.microsoft.com/office/word/2010/wordprocessingInk" xmlns:wne="http://schemas.microsoft.com/office/word/2006/wordml" xmlns:wps="http://schemas.microsoft.com/office/word/2010/wordprocessingShape" mc:Ignorable="w14 w15 w16se w16cid wp14">
+  <w:footnote w:type="separator" w:id="-1">
+    <w:p>
+      <w:pPr>
+        <w:spacing w:after="0" w:line="240" w:lineRule="auto"/>
+      </w:pPr>
+      <w:r>
+        <w:separator/>
+      </w:r>
+    </w:p>
+  </w:footnote>
+  <w:footnote w:type="continuationSeparator" w:id="0">
+    <w:p>
+      <w:pPr>
+        <w:spacing w:after="0" w:line="240" w:lineRule="auto"/>
+      </w:pPr>
+      <w:r>
+        <w:continuationSeparator/>
+      </w:r>
+    </w:p>
+  </w:footnote>
+</w:footnotes>
 </file>
 
 <file path=word/styles.xml><?xml version="1.0" encoding="utf-8"?>
@@ -3586,7 +5202,7 @@
   <w:style w:type="paragraph" w:default="1" w:styleId="Normal">
     <w:name w:val="Normal"/>
     <w:qFormat/>
-    <w:rsid w:val="00A9087F"/>
+    <w:rsid w:val="00811750"/>
   </w:style>
   <w:style w:type="character" w:default="1" w:styleId="DefaultParagraphFont">
     <w:name w:val="Default Paragraph Font"/>
@@ -3614,6 +5230,50 @@
     <w:uiPriority w:val="99"/>
     <w:semiHidden/>
     <w:unhideWhenUsed/>
+  </w:style>
+  <w:style w:type="paragraph" w:styleId="Header">
+    <w:name w:val="header"/>
+    <w:basedOn w:val="Normal"/>
+    <w:link w:val="HeaderChar"/>
+    <w:uiPriority w:val="99"/>
+    <w:unhideWhenUsed/>
+    <w:rsid w:val="00E7187A"/>
+    <w:pPr>
+      <w:tabs>
+        <w:tab w:val="center" w:pos="4680"/>
+        <w:tab w:val="right" w:pos="9360"/>
+      </w:tabs>
+      <w:spacing w:after="0" w:line="240" w:lineRule="auto"/>
+    </w:pPr>
+  </w:style>
+  <w:style w:type="character" w:customStyle="1" w:styleId="HeaderChar">
+    <w:name w:val="Header Char"/>
+    <w:basedOn w:val="DefaultParagraphFont"/>
+    <w:link w:val="Header"/>
+    <w:uiPriority w:val="99"/>
+    <w:rsid w:val="00E7187A"/>
+  </w:style>
+  <w:style w:type="paragraph" w:styleId="Footer">
+    <w:name w:val="footer"/>
+    <w:basedOn w:val="Normal"/>
+    <w:link w:val="FooterChar"/>
+    <w:uiPriority w:val="99"/>
+    <w:unhideWhenUsed/>
+    <w:rsid w:val="00E7187A"/>
+    <w:pPr>
+      <w:tabs>
+        <w:tab w:val="center" w:pos="4680"/>
+        <w:tab w:val="right" w:pos="9360"/>
+      </w:tabs>
+      <w:spacing w:after="0" w:line="240" w:lineRule="auto"/>
+    </w:pPr>
+  </w:style>
+  <w:style w:type="character" w:customStyle="1" w:styleId="FooterChar">
+    <w:name w:val="Footer Char"/>
+    <w:basedOn w:val="DefaultParagraphFont"/>
+    <w:link w:val="Footer"/>
+    <w:uiPriority w:val="99"/>
+    <w:rsid w:val="00E7187A"/>
   </w:style>
 </w:styles>
 </file>

</xml_diff>